<commit_message>
Elvileg pt teljesen kész, már csak doku kell + teszt
</commit_message>
<xml_diff>
--- a/Winter Corp. számítógépes hálózat.docx
+++ b/Winter Corp. számítógépes hálózat.docx
@@ -254,6 +254,13 @@
         </w:rPr>
         <w:t>4</w:t>
       </w:r>
+      <w:r>
+        <w:rPr>
+          <w:sz w:val="32"/>
+          <w:szCs w:val="32"/>
+        </w:rPr>
+        <w:t>-5</w:t>
+      </w:r>
     </w:p>
     <w:p>
       <w:pPr>
@@ -332,6 +339,13 @@
           <w:szCs w:val="32"/>
         </w:rPr>
         <w:t>6</w:t>
+      </w:r>
+      <w:r>
+        <w:rPr>
+          <w:sz w:val="32"/>
+          <w:szCs w:val="32"/>
+        </w:rPr>
+        <w:t>-7</w:t>
       </w:r>
     </w:p>
     <w:p>
@@ -514,6 +528,7 @@
       <w:pPr>
         <w:spacing w:after="360"/>
         <w:ind w:firstLine="567"/>
+        <w:jc w:val="both"/>
         <w:rPr>
           <w:sz w:val="28"/>
           <w:szCs w:val="28"/>
@@ -531,17 +546,8 @@
           <w:sz w:val="28"/>
           <w:szCs w:val="28"/>
         </w:rPr>
-        <w:t xml:space="preserve"> </w:t>
-      </w:r>
-      <w:proofErr w:type="gramStart"/>
-      <w:r>
-        <w:rPr>
-          <w:sz w:val="28"/>
-          <w:szCs w:val="28"/>
-        </w:rPr>
-        <w:t>három emeletes</w:t>
-      </w:r>
-      <w:proofErr w:type="gramEnd"/>
+        <w:t xml:space="preserve"> három emeletes</w:t>
+      </w:r>
       <w:r>
         <w:rPr>
           <w:sz w:val="28"/>
@@ -610,23 +616,7 @@
           <w:sz w:val="28"/>
           <w:szCs w:val="28"/>
         </w:rPr>
-        <w:t xml:space="preserve"> tekintettel, melyek </w:t>
-      </w:r>
-      <w:proofErr w:type="spellStart"/>
-      <w:r>
-        <w:rPr>
-          <w:sz w:val="28"/>
-          <w:szCs w:val="28"/>
-        </w:rPr>
-        <w:t>switch-eken</w:t>
-      </w:r>
-      <w:proofErr w:type="spellEnd"/>
-      <w:r>
-        <w:rPr>
-          <w:sz w:val="28"/>
-          <w:szCs w:val="28"/>
-        </w:rPr>
-        <w:t xml:space="preserve"> keresztül a szintenként</w:t>
+        <w:t xml:space="preserve"> tekintettel, melyek switch-eken keresztül a szintenként</w:t>
       </w:r>
       <w:r>
         <w:rPr>
@@ -647,46 +637,14 @@
           <w:sz w:val="28"/>
           <w:szCs w:val="28"/>
         </w:rPr>
-        <w:t xml:space="preserve"> </w:t>
-      </w:r>
-      <w:proofErr w:type="gramStart"/>
+        <w:t xml:space="preserve"> jelöléssel az emeletszámmal rögtön utána)</w:t>
+      </w:r>
       <w:r>
         <w:rPr>
           <w:sz w:val="28"/>
           <w:szCs w:val="28"/>
         </w:rPr>
-        <w:t>jelöléssel</w:t>
-      </w:r>
-      <w:proofErr w:type="gramEnd"/>
-      <w:r>
-        <w:rPr>
-          <w:sz w:val="28"/>
-          <w:szCs w:val="28"/>
-        </w:rPr>
-        <w:t xml:space="preserve"> az emeletszámmal rögtön utána)</w:t>
-      </w:r>
-      <w:r>
-        <w:rPr>
-          <w:sz w:val="28"/>
-          <w:szCs w:val="28"/>
-        </w:rPr>
-        <w:t xml:space="preserve"> elhelyezett </w:t>
-      </w:r>
-      <w:proofErr w:type="spellStart"/>
-      <w:r>
-        <w:rPr>
-          <w:sz w:val="28"/>
-          <w:szCs w:val="28"/>
-        </w:rPr>
-        <w:t>routerek</w:t>
-      </w:r>
-      <w:proofErr w:type="spellEnd"/>
-      <w:r>
-        <w:rPr>
-          <w:sz w:val="28"/>
-          <w:szCs w:val="28"/>
-        </w:rPr>
-        <w:t xml:space="preserve"> egyikébe futnak be. Az állomások DHCP szerver segítségével kapják meg címzésüket, mely szerver a</w:t>
+        <w:t xml:space="preserve"> elhelyezett routerek egyikébe futnak be. Az állomások DHCP szerver segítségével kapják meg címzésüket, mely szerver a</w:t>
       </w:r>
       <w:r>
         <w:rPr>
@@ -756,23 +714,7 @@
           <w:sz w:val="28"/>
           <w:szCs w:val="28"/>
         </w:rPr>
-        <w:t xml:space="preserve"> szerverrel (Email, FTP) egyetemben. </w:t>
-      </w:r>
-      <w:proofErr w:type="gramStart"/>
-      <w:r>
-        <w:rPr>
-          <w:sz w:val="28"/>
-          <w:szCs w:val="28"/>
-        </w:rPr>
-        <w:t>Ezenkívül</w:t>
-      </w:r>
-      <w:proofErr w:type="gramEnd"/>
-      <w:r>
-        <w:rPr>
-          <w:sz w:val="28"/>
-          <w:szCs w:val="28"/>
-        </w:rPr>
-        <w:t xml:space="preserve"> létesítettünk </w:t>
+        <w:t xml:space="preserve"> szerverrel (Email, FTP) egyetemben. Ezenkívül létesítettünk </w:t>
       </w:r>
       <w:r>
         <w:rPr>
@@ -793,7 +735,14 @@
           <w:sz w:val="28"/>
           <w:szCs w:val="28"/>
         </w:rPr>
-        <w:t>, melyet az épület területén elhelyezett három wifis router szolgáltat (egy router, a többi AP módban)</w:t>
+        <w:t>, melyet az épület területén elhelyezett három wifis router szolgáltat</w:t>
+      </w:r>
+      <w:r>
+        <w:rPr>
+          <w:sz w:val="28"/>
+          <w:szCs w:val="28"/>
+        </w:rPr>
+        <w:t xml:space="preserve"> (WR-FL1, WR-FL2, WR-FL3)</w:t>
       </w:r>
       <w:r>
         <w:rPr>
@@ -802,37 +751,54 @@
         </w:rPr>
         <w:t xml:space="preserve">, amiket egy </w:t>
       </w:r>
-      <w:proofErr w:type="spellStart"/>
       <w:r>
         <w:rPr>
           <w:sz w:val="28"/>
           <w:szCs w:val="28"/>
         </w:rPr>
-        <w:t>Acer</w:t>
-      </w:r>
-      <w:proofErr w:type="spellEnd"/>
+        <w:t xml:space="preserve">Lenovo </w:t>
+      </w:r>
       <w:r>
         <w:rPr>
           <w:sz w:val="28"/>
           <w:szCs w:val="28"/>
         </w:rPr>
-        <w:t xml:space="preserve"> </w:t>
-      </w:r>
-      <w:proofErr w:type="spellStart"/>
+        <w:t>Legion 5</w:t>
+      </w:r>
       <w:r>
         <w:rPr>
           <w:sz w:val="28"/>
           <w:szCs w:val="28"/>
         </w:rPr>
-        <w:t>Swit</w:t>
-      </w:r>
-      <w:proofErr w:type="spellEnd"/>
+        <w:t xml:space="preserve"> pro</w:t>
+      </w:r>
       <w:r>
         <w:rPr>
           <w:sz w:val="28"/>
           <w:szCs w:val="28"/>
         </w:rPr>
-        <w:t xml:space="preserve"> 14-el (továbbiakban laptop)</w:t>
+        <w:t xml:space="preserve"> és Acer Swift 14</w:t>
+      </w:r>
+      <w:r>
+        <w:rPr>
+          <w:sz w:val="28"/>
+          <w:szCs w:val="28"/>
+        </w:rPr>
+        <w:t>-</w:t>
+      </w:r>
+      <w:r>
+        <w:rPr>
+          <w:sz w:val="28"/>
+          <w:szCs w:val="28"/>
+        </w:rPr>
+        <w:t>e</w:t>
+      </w:r>
+      <w:r>
+        <w:rPr>
+          <w:sz w:val="28"/>
+          <w:szCs w:val="28"/>
+        </w:rPr>
+        <w:t>l (továbbiakban laptop)</w:t>
       </w:r>
       <w:r>
         <w:rPr>
@@ -846,23 +812,7 @@
           <w:sz w:val="28"/>
           <w:szCs w:val="28"/>
         </w:rPr>
-        <w:t xml:space="preserve">Samsung Galaxy S20 FE QC 4G </w:t>
-      </w:r>
-      <w:proofErr w:type="spellStart"/>
-      <w:r>
-        <w:rPr>
-          <w:sz w:val="28"/>
-          <w:szCs w:val="28"/>
-        </w:rPr>
-        <w:t>Dual</w:t>
-      </w:r>
-      <w:proofErr w:type="spellEnd"/>
-      <w:r>
-        <w:rPr>
-          <w:sz w:val="28"/>
-          <w:szCs w:val="28"/>
-        </w:rPr>
-        <w:t xml:space="preserve"> SIM</w:t>
+        <w:t>Samsung Galaxy S20 FE QC 4G Dual SIM</w:t>
       </w:r>
       <w:r>
         <w:rPr>
@@ -890,23 +840,7 @@
           <w:sz w:val="28"/>
           <w:szCs w:val="28"/>
         </w:rPr>
-        <w:t xml:space="preserve">, a </w:t>
-      </w:r>
-      <w:proofErr w:type="spellStart"/>
-      <w:r>
-        <w:rPr>
-          <w:sz w:val="28"/>
-          <w:szCs w:val="28"/>
-        </w:rPr>
-        <w:t>switcheken</w:t>
-      </w:r>
-      <w:proofErr w:type="spellEnd"/>
-      <w:r>
-        <w:rPr>
-          <w:sz w:val="28"/>
-          <w:szCs w:val="28"/>
-        </w:rPr>
-        <w:t xml:space="preserve"> port biztonsággal</w:t>
+        <w:t>, a switcheken port biztonsággal</w:t>
       </w:r>
       <w:r>
         <w:rPr>
@@ -1607,7 +1541,6 @@
                 <w:lang w:eastAsia="hu-HU"/>
               </w:rPr>
             </w:pPr>
-            <w:proofErr w:type="spellStart"/>
             <w:r>
               <w:rPr>
                 <w:rFonts w:ascii="Calibri" w:eastAsia="Times New Roman" w:hAnsi="Calibri" w:cs="Calibri"/>
@@ -1616,7 +1549,6 @@
               </w:rPr>
               <w:t>Router_eloszto</w:t>
             </w:r>
-            <w:proofErr w:type="spellEnd"/>
           </w:p>
         </w:tc>
         <w:tc>
@@ -2932,7 +2864,6 @@
                 <w:lang w:eastAsia="hu-HU"/>
               </w:rPr>
             </w:pPr>
-            <w:proofErr w:type="spellStart"/>
             <w:r>
               <w:rPr>
                 <w:rFonts w:ascii="Calibri" w:eastAsia="Times New Roman" w:hAnsi="Calibri" w:cs="Calibri"/>
@@ -2941,7 +2872,6 @@
               </w:rPr>
               <w:t>WR_eloszto</w:t>
             </w:r>
-            <w:proofErr w:type="spellEnd"/>
           </w:p>
         </w:tc>
         <w:tc>
@@ -3080,7 +3010,6 @@
                 <w:lang w:eastAsia="hu-HU"/>
               </w:rPr>
             </w:pPr>
-            <w:proofErr w:type="spellStart"/>
             <w:r>
               <w:rPr>
                 <w:rFonts w:ascii="Calibri" w:eastAsia="Times New Roman" w:hAnsi="Calibri" w:cs="Calibri"/>
@@ -3089,7 +3018,6 @@
               </w:rPr>
               <w:t>WR_eloszto</w:t>
             </w:r>
-            <w:proofErr w:type="spellEnd"/>
           </w:p>
         </w:tc>
         <w:tc>
@@ -3228,7 +3156,6 @@
                 <w:lang w:eastAsia="hu-HU"/>
               </w:rPr>
             </w:pPr>
-            <w:proofErr w:type="spellStart"/>
             <w:r>
               <w:rPr>
                 <w:rFonts w:ascii="Calibri" w:eastAsia="Times New Roman" w:hAnsi="Calibri" w:cs="Calibri"/>
@@ -3245,7 +3172,6 @@
               </w:rPr>
               <w:t>_eloszto</w:t>
             </w:r>
-            <w:proofErr w:type="spellEnd"/>
           </w:p>
         </w:tc>
         <w:tc>
@@ -4074,25 +4000,7 @@
                 <w:color w:val="000000"/>
                 <w:lang w:eastAsia="hu-HU"/>
               </w:rPr>
-              <w:t>R-FL3, SV-DHCP</w:t>
-            </w:r>
-            <w:proofErr w:type="gramStart"/>
-            <w:r>
-              <w:rPr>
-                <w:rFonts w:ascii="Calibri" w:eastAsia="Times New Roman" w:hAnsi="Calibri" w:cs="Calibri"/>
-                <w:color w:val="000000"/>
-                <w:lang w:eastAsia="hu-HU"/>
-              </w:rPr>
-              <w:t>,EMAIL</w:t>
-            </w:r>
-            <w:proofErr w:type="gramEnd"/>
-            <w:r>
-              <w:rPr>
-                <w:rFonts w:ascii="Calibri" w:eastAsia="Times New Roman" w:hAnsi="Calibri" w:cs="Calibri"/>
-                <w:color w:val="000000"/>
-                <w:lang w:eastAsia="hu-HU"/>
-              </w:rPr>
-              <w:t>,FTP</w:t>
+              <w:t>R-FL3, SV-DHCP,EMAIL,FTP</w:t>
             </w:r>
           </w:p>
         </w:tc>
@@ -4987,23 +4895,13 @@
               </w:rPr>
               <w:t>SV_DHCP</w:t>
             </w:r>
-            <w:proofErr w:type="gramStart"/>
-            <w:r>
-              <w:rPr>
-                <w:rFonts w:ascii="Calibri" w:eastAsia="Times New Roman" w:hAnsi="Calibri" w:cs="Calibri"/>
-                <w:color w:val="000000"/>
-                <w:lang w:eastAsia="hu-HU"/>
-              </w:rPr>
-              <w:t>,EMAIL</w:t>
-            </w:r>
-            <w:proofErr w:type="gramEnd"/>
-            <w:r>
-              <w:rPr>
-                <w:rFonts w:ascii="Calibri" w:eastAsia="Times New Roman" w:hAnsi="Calibri" w:cs="Calibri"/>
-                <w:color w:val="000000"/>
-                <w:lang w:eastAsia="hu-HU"/>
-              </w:rPr>
-              <w:t>,FTP</w:t>
+            <w:r>
+              <w:rPr>
+                <w:rFonts w:ascii="Calibri" w:eastAsia="Times New Roman" w:hAnsi="Calibri" w:cs="Calibri"/>
+                <w:color w:val="000000"/>
+                <w:lang w:eastAsia="hu-HU"/>
+              </w:rPr>
+              <w:t>_DNS</w:t>
             </w:r>
           </w:p>
         </w:tc>
@@ -5102,7 +5000,289 @@
                 <w:color w:val="000000"/>
                 <w:lang w:eastAsia="hu-HU"/>
               </w:rPr>
-              <w:t>DHCP</w:t>
+              <w:t>172.16.0.2</w:t>
+            </w:r>
+          </w:p>
+        </w:tc>
+      </w:tr>
+      <w:tr>
+        <w:trPr>
+          <w:trHeight w:val="300"/>
+        </w:trPr>
+        <w:tc>
+          <w:tcPr>
+            <w:tcW w:w="2020" w:type="dxa"/>
+            <w:tcBorders>
+              <w:top w:val="nil"/>
+              <w:left w:val="single" w:sz="12" w:space="0" w:color="auto"/>
+              <w:bottom w:val="single" w:sz="4" w:space="0" w:color="auto"/>
+              <w:right w:val="single" w:sz="4" w:space="0" w:color="auto"/>
+            </w:tcBorders>
+            <w:shd w:val="clear" w:color="auto" w:fill="auto"/>
+            <w:noWrap/>
+            <w:vAlign w:val="bottom"/>
+          </w:tcPr>
+          <w:p>
+            <w:pPr>
+              <w:spacing w:after="0" w:line="240" w:lineRule="auto"/>
+              <w:rPr>
+                <w:rFonts w:ascii="Calibri" w:eastAsia="Times New Roman" w:hAnsi="Calibri" w:cs="Calibri"/>
+                <w:color w:val="000000"/>
+                <w:lang w:eastAsia="hu-HU"/>
+              </w:rPr>
+            </w:pPr>
+            <w:r>
+              <w:rPr>
+                <w:rFonts w:ascii="Calibri" w:eastAsia="Times New Roman" w:hAnsi="Calibri" w:cs="Calibri"/>
+                <w:color w:val="000000"/>
+                <w:lang w:eastAsia="hu-HU"/>
+              </w:rPr>
+              <w:t>SV_EMAIL</w:t>
+            </w:r>
+          </w:p>
+        </w:tc>
+        <w:tc>
+          <w:tcPr>
+            <w:tcW w:w="1000" w:type="dxa"/>
+            <w:tcBorders>
+              <w:top w:val="nil"/>
+              <w:left w:val="nil"/>
+              <w:bottom w:val="single" w:sz="4" w:space="0" w:color="auto"/>
+              <w:right w:val="single" w:sz="4" w:space="0" w:color="auto"/>
+            </w:tcBorders>
+            <w:shd w:val="clear" w:color="auto" w:fill="auto"/>
+            <w:noWrap/>
+            <w:vAlign w:val="bottom"/>
+          </w:tcPr>
+          <w:p>
+            <w:pPr>
+              <w:spacing w:after="0" w:line="240" w:lineRule="auto"/>
+              <w:rPr>
+                <w:rFonts w:ascii="Calibri" w:eastAsia="Times New Roman" w:hAnsi="Calibri" w:cs="Calibri"/>
+                <w:color w:val="000000"/>
+                <w:lang w:eastAsia="hu-HU"/>
+              </w:rPr>
+            </w:pPr>
+            <w:r>
+              <w:rPr>
+                <w:rFonts w:ascii="Calibri" w:eastAsia="Times New Roman" w:hAnsi="Calibri" w:cs="Calibri"/>
+                <w:color w:val="000000"/>
+                <w:lang w:eastAsia="hu-HU"/>
+              </w:rPr>
+              <w:t>Fa0</w:t>
+            </w:r>
+          </w:p>
+        </w:tc>
+        <w:tc>
+          <w:tcPr>
+            <w:tcW w:w="2600" w:type="dxa"/>
+            <w:tcBorders>
+              <w:top w:val="nil"/>
+              <w:left w:val="nil"/>
+              <w:bottom w:val="single" w:sz="4" w:space="0" w:color="auto"/>
+              <w:right w:val="single" w:sz="4" w:space="0" w:color="auto"/>
+            </w:tcBorders>
+            <w:shd w:val="clear" w:color="auto" w:fill="auto"/>
+            <w:noWrap/>
+            <w:vAlign w:val="bottom"/>
+          </w:tcPr>
+          <w:p>
+            <w:pPr>
+              <w:spacing w:after="0" w:line="240" w:lineRule="auto"/>
+              <w:rPr>
+                <w:rFonts w:ascii="Calibri" w:eastAsia="Times New Roman" w:hAnsi="Calibri" w:cs="Calibri"/>
+                <w:color w:val="000000"/>
+                <w:lang w:eastAsia="hu-HU"/>
+              </w:rPr>
+            </w:pPr>
+            <w:r>
+              <w:rPr>
+                <w:rFonts w:ascii="Calibri" w:eastAsia="Times New Roman" w:hAnsi="Calibri" w:cs="Calibri"/>
+                <w:color w:val="000000"/>
+                <w:lang w:eastAsia="hu-HU"/>
+              </w:rPr>
+              <w:t>SW-SR-FL3</w:t>
+            </w:r>
+          </w:p>
+        </w:tc>
+        <w:tc>
+          <w:tcPr>
+            <w:tcW w:w="1740" w:type="dxa"/>
+            <w:tcBorders>
+              <w:top w:val="nil"/>
+              <w:left w:val="nil"/>
+              <w:bottom w:val="single" w:sz="4" w:space="0" w:color="auto"/>
+              <w:right w:val="single" w:sz="12" w:space="0" w:color="auto"/>
+            </w:tcBorders>
+            <w:shd w:val="clear" w:color="auto" w:fill="auto"/>
+            <w:noWrap/>
+            <w:vAlign w:val="bottom"/>
+          </w:tcPr>
+          <w:p>
+            <w:pPr>
+              <w:spacing w:after="0" w:line="240" w:lineRule="auto"/>
+              <w:rPr>
+                <w:rFonts w:ascii="Calibri" w:eastAsia="Times New Roman" w:hAnsi="Calibri" w:cs="Calibri"/>
+                <w:color w:val="000000"/>
+                <w:lang w:eastAsia="hu-HU"/>
+              </w:rPr>
+            </w:pPr>
+            <w:r>
+              <w:rPr>
+                <w:rFonts w:ascii="Calibri" w:eastAsia="Times New Roman" w:hAnsi="Calibri" w:cs="Calibri"/>
+                <w:color w:val="000000"/>
+                <w:lang w:eastAsia="hu-HU"/>
+              </w:rPr>
+              <w:t>172.16.0.3</w:t>
+            </w:r>
+            <w:r>
+              <w:rPr>
+                <w:rFonts w:ascii="Calibri" w:eastAsia="Times New Roman" w:hAnsi="Calibri" w:cs="Calibri"/>
+                <w:color w:val="000000"/>
+                <w:lang w:eastAsia="hu-HU"/>
+              </w:rPr>
+              <w:t xml:space="preserve"> (DNS: wintedcorp.au)</w:t>
+            </w:r>
+          </w:p>
+        </w:tc>
+      </w:tr>
+      <w:tr>
+        <w:trPr>
+          <w:trHeight w:val="300"/>
+        </w:trPr>
+        <w:tc>
+          <w:tcPr>
+            <w:tcW w:w="2020" w:type="dxa"/>
+            <w:tcBorders>
+              <w:top w:val="nil"/>
+              <w:left w:val="single" w:sz="12" w:space="0" w:color="auto"/>
+              <w:bottom w:val="single" w:sz="4" w:space="0" w:color="auto"/>
+              <w:right w:val="single" w:sz="4" w:space="0" w:color="auto"/>
+            </w:tcBorders>
+            <w:shd w:val="clear" w:color="auto" w:fill="auto"/>
+            <w:noWrap/>
+            <w:vAlign w:val="bottom"/>
+          </w:tcPr>
+          <w:p>
+            <w:pPr>
+              <w:spacing w:after="0" w:line="240" w:lineRule="auto"/>
+              <w:rPr>
+                <w:rFonts w:ascii="Calibri" w:eastAsia="Times New Roman" w:hAnsi="Calibri" w:cs="Calibri"/>
+                <w:color w:val="000000"/>
+                <w:lang w:eastAsia="hu-HU"/>
+              </w:rPr>
+            </w:pPr>
+            <w:r>
+              <w:rPr>
+                <w:rFonts w:ascii="Calibri" w:eastAsia="Times New Roman" w:hAnsi="Calibri" w:cs="Calibri"/>
+                <w:color w:val="000000"/>
+                <w:lang w:eastAsia="hu-HU"/>
+              </w:rPr>
+              <w:t>SV_FTP</w:t>
+            </w:r>
+          </w:p>
+        </w:tc>
+        <w:tc>
+          <w:tcPr>
+            <w:tcW w:w="1000" w:type="dxa"/>
+            <w:tcBorders>
+              <w:top w:val="nil"/>
+              <w:left w:val="nil"/>
+              <w:bottom w:val="single" w:sz="4" w:space="0" w:color="auto"/>
+              <w:right w:val="single" w:sz="4" w:space="0" w:color="auto"/>
+            </w:tcBorders>
+            <w:shd w:val="clear" w:color="auto" w:fill="auto"/>
+            <w:noWrap/>
+            <w:vAlign w:val="bottom"/>
+          </w:tcPr>
+          <w:p>
+            <w:pPr>
+              <w:spacing w:after="0" w:line="240" w:lineRule="auto"/>
+              <w:rPr>
+                <w:rFonts w:ascii="Calibri" w:eastAsia="Times New Roman" w:hAnsi="Calibri" w:cs="Calibri"/>
+                <w:color w:val="000000"/>
+                <w:lang w:eastAsia="hu-HU"/>
+              </w:rPr>
+            </w:pPr>
+            <w:r>
+              <w:rPr>
+                <w:rFonts w:ascii="Calibri" w:eastAsia="Times New Roman" w:hAnsi="Calibri" w:cs="Calibri"/>
+                <w:color w:val="000000"/>
+                <w:lang w:eastAsia="hu-HU"/>
+              </w:rPr>
+              <w:t>Fa0</w:t>
+            </w:r>
+          </w:p>
+        </w:tc>
+        <w:tc>
+          <w:tcPr>
+            <w:tcW w:w="2600" w:type="dxa"/>
+            <w:tcBorders>
+              <w:top w:val="nil"/>
+              <w:left w:val="nil"/>
+              <w:bottom w:val="single" w:sz="4" w:space="0" w:color="auto"/>
+              <w:right w:val="single" w:sz="4" w:space="0" w:color="auto"/>
+            </w:tcBorders>
+            <w:shd w:val="clear" w:color="auto" w:fill="auto"/>
+            <w:noWrap/>
+            <w:vAlign w:val="bottom"/>
+          </w:tcPr>
+          <w:p>
+            <w:pPr>
+              <w:spacing w:after="0" w:line="240" w:lineRule="auto"/>
+              <w:rPr>
+                <w:rFonts w:ascii="Calibri" w:eastAsia="Times New Roman" w:hAnsi="Calibri" w:cs="Calibri"/>
+                <w:color w:val="000000"/>
+                <w:lang w:eastAsia="hu-HU"/>
+              </w:rPr>
+            </w:pPr>
+            <w:r>
+              <w:rPr>
+                <w:rFonts w:ascii="Calibri" w:eastAsia="Times New Roman" w:hAnsi="Calibri" w:cs="Calibri"/>
+                <w:color w:val="000000"/>
+                <w:lang w:eastAsia="hu-HU"/>
+              </w:rPr>
+              <w:t>SW-SR-FL3</w:t>
+            </w:r>
+          </w:p>
+        </w:tc>
+        <w:tc>
+          <w:tcPr>
+            <w:tcW w:w="1740" w:type="dxa"/>
+            <w:tcBorders>
+              <w:top w:val="nil"/>
+              <w:left w:val="nil"/>
+              <w:bottom w:val="single" w:sz="4" w:space="0" w:color="auto"/>
+              <w:right w:val="single" w:sz="12" w:space="0" w:color="auto"/>
+            </w:tcBorders>
+            <w:shd w:val="clear" w:color="auto" w:fill="auto"/>
+            <w:noWrap/>
+            <w:vAlign w:val="bottom"/>
+          </w:tcPr>
+          <w:p>
+            <w:pPr>
+              <w:spacing w:after="0" w:line="240" w:lineRule="auto"/>
+              <w:rPr>
+                <w:rFonts w:ascii="Calibri" w:eastAsia="Times New Roman" w:hAnsi="Calibri" w:cs="Calibri"/>
+                <w:color w:val="000000"/>
+                <w:lang w:eastAsia="hu-HU"/>
+              </w:rPr>
+            </w:pPr>
+            <w:r>
+              <w:rPr>
+                <w:rFonts w:ascii="Calibri" w:eastAsia="Times New Roman" w:hAnsi="Calibri" w:cs="Calibri"/>
+                <w:color w:val="000000"/>
+                <w:lang w:eastAsia="hu-HU"/>
+              </w:rPr>
+              <w:t>172.16.0.4</w:t>
+            </w:r>
+            <w:r>
+              <w:rPr>
+                <w:rFonts w:ascii="Calibri" w:eastAsia="Times New Roman" w:hAnsi="Calibri" w:cs="Calibri"/>
+                <w:color w:val="000000"/>
+                <w:lang w:eastAsia="hu-HU"/>
+              </w:rPr>
+              <w:t xml:space="preserve"> (DNS FTP-SV.au)</w:t>
             </w:r>
           </w:p>
         </w:tc>
@@ -5241,6 +5421,14 @@
               </w:rPr>
               <w:t>172.16.1.3 /29</w:t>
             </w:r>
+            <w:r>
+              <w:rPr>
+                <w:rFonts w:ascii="Calibri" w:eastAsia="Times New Roman" w:hAnsi="Calibri" w:cs="Calibri"/>
+                <w:color w:val="000000"/>
+                <w:lang w:eastAsia="hu-HU"/>
+              </w:rPr>
+              <w:t xml:space="preserve"> (DNS: doom.au)</w:t>
+            </w:r>
           </w:p>
         </w:tc>
       </w:tr>
@@ -5272,8 +5460,6 @@
                 <w:lang w:eastAsia="hu-HU"/>
               </w:rPr>
             </w:pPr>
-            <w:bookmarkStart w:id="0" w:name="_GoBack" w:colFirst="0" w:colLast="3"/>
-            <w:proofErr w:type="spellStart"/>
             <w:r>
               <w:rPr>
                 <w:rFonts w:ascii="Calibri" w:eastAsia="Times New Roman" w:hAnsi="Calibri" w:cs="Calibri"/>
@@ -5282,7 +5468,6 @@
               </w:rPr>
               <w:t>WR_eloszto</w:t>
             </w:r>
-            <w:proofErr w:type="spellEnd"/>
           </w:p>
         </w:tc>
         <w:tc>
@@ -5764,7 +5949,6 @@
           </w:p>
         </w:tc>
       </w:tr>
-      <w:bookmarkEnd w:id="0"/>
     </w:tbl>
     <w:p>
       <w:pPr>
@@ -5788,7 +5972,6 @@
           <w:sz w:val="32"/>
           <w:szCs w:val="32"/>
         </w:rPr>
-        <w:lastRenderedPageBreak/>
         <w:t>Emelet szerint csoportosítva:</w:t>
       </w:r>
     </w:p>
@@ -6443,7 +6626,6 @@
                 <w:lang w:eastAsia="hu-HU"/>
               </w:rPr>
             </w:pPr>
-            <w:proofErr w:type="spellStart"/>
             <w:r>
               <w:rPr>
                 <w:rFonts w:ascii="Calibri" w:eastAsia="Times New Roman" w:hAnsi="Calibri" w:cs="Calibri"/>
@@ -6452,7 +6634,6 @@
               </w:rPr>
               <w:t>Router_eloszto</w:t>
             </w:r>
-            <w:proofErr w:type="spellEnd"/>
           </w:p>
         </w:tc>
         <w:tc>
@@ -8884,6 +9065,7 @@
                 <w:color w:val="000000"/>
                 <w:lang w:eastAsia="hu-HU"/>
               </w:rPr>
+              <w:lastRenderedPageBreak/>
               <w:t>SW-R1-FL3</w:t>
             </w:r>
           </w:p>
@@ -9087,25 +9269,7 @@
                 <w:color w:val="000000"/>
                 <w:lang w:eastAsia="hu-HU"/>
               </w:rPr>
-              <w:t>R-FL3, SV-DHCP</w:t>
-            </w:r>
-            <w:proofErr w:type="gramStart"/>
-            <w:r>
-              <w:rPr>
-                <w:rFonts w:ascii="Calibri" w:eastAsia="Times New Roman" w:hAnsi="Calibri" w:cs="Calibri"/>
-                <w:color w:val="000000"/>
-                <w:lang w:eastAsia="hu-HU"/>
-              </w:rPr>
-              <w:t>,EMAIL</w:t>
-            </w:r>
-            <w:proofErr w:type="gramEnd"/>
-            <w:r>
-              <w:rPr>
-                <w:rFonts w:ascii="Calibri" w:eastAsia="Times New Roman" w:hAnsi="Calibri" w:cs="Calibri"/>
-                <w:color w:val="000000"/>
-                <w:lang w:eastAsia="hu-HU"/>
-              </w:rPr>
-              <w:t>,FTP</w:t>
+              <w:t>R-FL3, SV-DHCP,EMAIL,FTP</w:t>
             </w:r>
           </w:p>
         </w:tc>
@@ -9288,7 +9452,285 @@
           <w:tcPr>
             <w:tcW w:w="1982" w:type="dxa"/>
             <w:tcBorders>
-              <w:top w:val="nil"/>
+              <w:top w:val="single" w:sz="8" w:space="0" w:color="auto"/>
+              <w:left w:val="single" w:sz="12" w:space="0" w:color="auto"/>
+              <w:bottom w:val="single" w:sz="4" w:space="0" w:color="auto"/>
+              <w:right w:val="single" w:sz="4" w:space="0" w:color="auto"/>
+            </w:tcBorders>
+            <w:shd w:val="clear" w:color="auto" w:fill="auto"/>
+            <w:noWrap/>
+            <w:vAlign w:val="bottom"/>
+            <w:hideMark/>
+          </w:tcPr>
+          <w:p>
+            <w:pPr>
+              <w:spacing w:after="0" w:line="240" w:lineRule="auto"/>
+              <w:rPr>
+                <w:rFonts w:ascii="Calibri" w:eastAsia="Times New Roman" w:hAnsi="Calibri" w:cs="Calibri"/>
+                <w:color w:val="000000"/>
+                <w:lang w:eastAsia="hu-HU"/>
+              </w:rPr>
+            </w:pPr>
+            <w:r>
+              <w:rPr>
+                <w:rFonts w:ascii="Calibri" w:eastAsia="Times New Roman" w:hAnsi="Calibri" w:cs="Calibri"/>
+                <w:color w:val="000000"/>
+                <w:lang w:eastAsia="hu-HU"/>
+              </w:rPr>
+              <w:t>SV_DHCP</w:t>
+            </w:r>
+            <w:r>
+              <w:rPr>
+                <w:rFonts w:ascii="Calibri" w:eastAsia="Times New Roman" w:hAnsi="Calibri" w:cs="Calibri"/>
+                <w:color w:val="000000"/>
+                <w:lang w:eastAsia="hu-HU"/>
+              </w:rPr>
+              <w:t>_DNS</w:t>
+            </w:r>
+          </w:p>
+        </w:tc>
+        <w:tc>
+          <w:tcPr>
+            <w:tcW w:w="1000" w:type="dxa"/>
+            <w:tcBorders>
+              <w:top w:val="single" w:sz="8" w:space="0" w:color="auto"/>
+              <w:left w:val="nil"/>
+              <w:bottom w:val="single" w:sz="4" w:space="0" w:color="auto"/>
+              <w:right w:val="single" w:sz="4" w:space="0" w:color="auto"/>
+            </w:tcBorders>
+            <w:shd w:val="clear" w:color="auto" w:fill="auto"/>
+            <w:noWrap/>
+            <w:vAlign w:val="bottom"/>
+            <w:hideMark/>
+          </w:tcPr>
+          <w:p>
+            <w:pPr>
+              <w:spacing w:after="0" w:line="240" w:lineRule="auto"/>
+              <w:rPr>
+                <w:rFonts w:ascii="Calibri" w:eastAsia="Times New Roman" w:hAnsi="Calibri" w:cs="Calibri"/>
+                <w:color w:val="000000"/>
+                <w:lang w:eastAsia="hu-HU"/>
+              </w:rPr>
+            </w:pPr>
+            <w:r>
+              <w:rPr>
+                <w:rFonts w:ascii="Calibri" w:eastAsia="Times New Roman" w:hAnsi="Calibri" w:cs="Calibri"/>
+                <w:color w:val="000000"/>
+                <w:lang w:eastAsia="hu-HU"/>
+              </w:rPr>
+              <w:t>Fa0</w:t>
+            </w:r>
+          </w:p>
+        </w:tc>
+        <w:tc>
+          <w:tcPr>
+            <w:tcW w:w="2426" w:type="dxa"/>
+            <w:tcBorders>
+              <w:top w:val="single" w:sz="8" w:space="0" w:color="auto"/>
+              <w:left w:val="nil"/>
+              <w:bottom w:val="single" w:sz="4" w:space="0" w:color="auto"/>
+              <w:right w:val="single" w:sz="4" w:space="0" w:color="auto"/>
+            </w:tcBorders>
+            <w:shd w:val="clear" w:color="auto" w:fill="auto"/>
+            <w:noWrap/>
+            <w:vAlign w:val="bottom"/>
+            <w:hideMark/>
+          </w:tcPr>
+          <w:p>
+            <w:pPr>
+              <w:spacing w:after="0" w:line="240" w:lineRule="auto"/>
+              <w:rPr>
+                <w:rFonts w:ascii="Calibri" w:eastAsia="Times New Roman" w:hAnsi="Calibri" w:cs="Calibri"/>
+                <w:color w:val="000000"/>
+                <w:lang w:eastAsia="hu-HU"/>
+              </w:rPr>
+            </w:pPr>
+            <w:r>
+              <w:rPr>
+                <w:rFonts w:ascii="Calibri" w:eastAsia="Times New Roman" w:hAnsi="Calibri" w:cs="Calibri"/>
+                <w:color w:val="000000"/>
+                <w:lang w:eastAsia="hu-HU"/>
+              </w:rPr>
+              <w:t>SW-SR-FL3</w:t>
+            </w:r>
+          </w:p>
+        </w:tc>
+        <w:tc>
+          <w:tcPr>
+            <w:tcW w:w="1700" w:type="dxa"/>
+            <w:tcBorders>
+              <w:top w:val="single" w:sz="8" w:space="0" w:color="auto"/>
+              <w:left w:val="nil"/>
+              <w:bottom w:val="single" w:sz="4" w:space="0" w:color="auto"/>
+              <w:right w:val="single" w:sz="12" w:space="0" w:color="auto"/>
+            </w:tcBorders>
+            <w:shd w:val="clear" w:color="auto" w:fill="auto"/>
+            <w:noWrap/>
+            <w:vAlign w:val="bottom"/>
+            <w:hideMark/>
+          </w:tcPr>
+          <w:p>
+            <w:pPr>
+              <w:spacing w:after="0" w:line="240" w:lineRule="auto"/>
+              <w:rPr>
+                <w:rFonts w:ascii="Calibri" w:eastAsia="Times New Roman" w:hAnsi="Calibri" w:cs="Calibri"/>
+                <w:color w:val="000000"/>
+                <w:lang w:eastAsia="hu-HU"/>
+              </w:rPr>
+            </w:pPr>
+            <w:r>
+              <w:rPr>
+                <w:rFonts w:ascii="Calibri" w:eastAsia="Times New Roman" w:hAnsi="Calibri" w:cs="Calibri"/>
+                <w:color w:val="000000"/>
+                <w:lang w:eastAsia="hu-HU"/>
+              </w:rPr>
+              <w:t>172.16.0.2</w:t>
+            </w:r>
+          </w:p>
+        </w:tc>
+      </w:tr>
+      <w:tr>
+        <w:trPr>
+          <w:trHeight w:val="315"/>
+        </w:trPr>
+        <w:tc>
+          <w:tcPr>
+            <w:tcW w:w="1982" w:type="dxa"/>
+            <w:tcBorders>
+              <w:top w:val="single" w:sz="4" w:space="0" w:color="auto"/>
+              <w:left w:val="single" w:sz="12" w:space="0" w:color="auto"/>
+              <w:bottom w:val="single" w:sz="4" w:space="0" w:color="auto"/>
+              <w:right w:val="single" w:sz="4" w:space="0" w:color="auto"/>
+            </w:tcBorders>
+            <w:shd w:val="clear" w:color="auto" w:fill="auto"/>
+            <w:noWrap/>
+            <w:vAlign w:val="bottom"/>
+          </w:tcPr>
+          <w:p>
+            <w:pPr>
+              <w:spacing w:after="0" w:line="240" w:lineRule="auto"/>
+              <w:rPr>
+                <w:rFonts w:ascii="Calibri" w:eastAsia="Times New Roman" w:hAnsi="Calibri" w:cs="Calibri"/>
+                <w:color w:val="000000"/>
+                <w:lang w:eastAsia="hu-HU"/>
+              </w:rPr>
+            </w:pPr>
+            <w:r>
+              <w:rPr>
+                <w:rFonts w:ascii="Calibri" w:eastAsia="Times New Roman" w:hAnsi="Calibri" w:cs="Calibri"/>
+                <w:color w:val="000000"/>
+                <w:lang w:eastAsia="hu-HU"/>
+              </w:rPr>
+              <w:t>SV_EMAIL</w:t>
+            </w:r>
+          </w:p>
+        </w:tc>
+        <w:tc>
+          <w:tcPr>
+            <w:tcW w:w="1000" w:type="dxa"/>
+            <w:tcBorders>
+              <w:top w:val="single" w:sz="4" w:space="0" w:color="auto"/>
+              <w:left w:val="nil"/>
+              <w:bottom w:val="single" w:sz="4" w:space="0" w:color="auto"/>
+              <w:right w:val="single" w:sz="4" w:space="0" w:color="auto"/>
+            </w:tcBorders>
+            <w:shd w:val="clear" w:color="auto" w:fill="auto"/>
+            <w:noWrap/>
+            <w:vAlign w:val="bottom"/>
+          </w:tcPr>
+          <w:p>
+            <w:pPr>
+              <w:spacing w:after="0" w:line="240" w:lineRule="auto"/>
+              <w:rPr>
+                <w:rFonts w:ascii="Calibri" w:eastAsia="Times New Roman" w:hAnsi="Calibri" w:cs="Calibri"/>
+                <w:color w:val="000000"/>
+                <w:lang w:eastAsia="hu-HU"/>
+              </w:rPr>
+            </w:pPr>
+            <w:r>
+              <w:rPr>
+                <w:rFonts w:ascii="Calibri" w:eastAsia="Times New Roman" w:hAnsi="Calibri" w:cs="Calibri"/>
+                <w:color w:val="000000"/>
+                <w:lang w:eastAsia="hu-HU"/>
+              </w:rPr>
+              <w:t>Fa0</w:t>
+            </w:r>
+          </w:p>
+        </w:tc>
+        <w:tc>
+          <w:tcPr>
+            <w:tcW w:w="2426" w:type="dxa"/>
+            <w:tcBorders>
+              <w:top w:val="single" w:sz="4" w:space="0" w:color="auto"/>
+              <w:left w:val="nil"/>
+              <w:bottom w:val="single" w:sz="4" w:space="0" w:color="auto"/>
+              <w:right w:val="single" w:sz="4" w:space="0" w:color="auto"/>
+            </w:tcBorders>
+            <w:shd w:val="clear" w:color="auto" w:fill="auto"/>
+            <w:noWrap/>
+            <w:vAlign w:val="bottom"/>
+          </w:tcPr>
+          <w:p>
+            <w:pPr>
+              <w:spacing w:after="0" w:line="240" w:lineRule="auto"/>
+              <w:rPr>
+                <w:rFonts w:ascii="Calibri" w:eastAsia="Times New Roman" w:hAnsi="Calibri" w:cs="Calibri"/>
+                <w:color w:val="000000"/>
+                <w:lang w:eastAsia="hu-HU"/>
+              </w:rPr>
+            </w:pPr>
+            <w:r>
+              <w:rPr>
+                <w:rFonts w:ascii="Calibri" w:eastAsia="Times New Roman" w:hAnsi="Calibri" w:cs="Calibri"/>
+                <w:color w:val="000000"/>
+                <w:lang w:eastAsia="hu-HU"/>
+              </w:rPr>
+              <w:t>SW-SR-FL3</w:t>
+            </w:r>
+          </w:p>
+        </w:tc>
+        <w:tc>
+          <w:tcPr>
+            <w:tcW w:w="1700" w:type="dxa"/>
+            <w:tcBorders>
+              <w:top w:val="single" w:sz="4" w:space="0" w:color="auto"/>
+              <w:left w:val="nil"/>
+              <w:bottom w:val="single" w:sz="4" w:space="0" w:color="auto"/>
+              <w:right w:val="single" w:sz="12" w:space="0" w:color="auto"/>
+            </w:tcBorders>
+            <w:shd w:val="clear" w:color="auto" w:fill="auto"/>
+            <w:noWrap/>
+            <w:vAlign w:val="bottom"/>
+          </w:tcPr>
+          <w:p>
+            <w:pPr>
+              <w:spacing w:after="0" w:line="240" w:lineRule="auto"/>
+              <w:rPr>
+                <w:rFonts w:ascii="Calibri" w:eastAsia="Times New Roman" w:hAnsi="Calibri" w:cs="Calibri"/>
+                <w:color w:val="000000"/>
+                <w:lang w:eastAsia="hu-HU"/>
+              </w:rPr>
+            </w:pPr>
+            <w:r>
+              <w:rPr>
+                <w:rFonts w:ascii="Calibri" w:eastAsia="Times New Roman" w:hAnsi="Calibri" w:cs="Calibri"/>
+                <w:color w:val="000000"/>
+                <w:lang w:eastAsia="hu-HU"/>
+              </w:rPr>
+              <w:t>172.16.0.3 (DNS: wintedcorp.au)</w:t>
+            </w:r>
+          </w:p>
+        </w:tc>
+      </w:tr>
+      <w:tr>
+        <w:trPr>
+          <w:trHeight w:val="315"/>
+        </w:trPr>
+        <w:tc>
+          <w:tcPr>
+            <w:tcW w:w="1982" w:type="dxa"/>
+            <w:tcBorders>
+              <w:top w:val="single" w:sz="4" w:space="0" w:color="auto"/>
               <w:left w:val="single" w:sz="12" w:space="0" w:color="auto"/>
               <w:bottom w:val="single" w:sz="12" w:space="0" w:color="auto"/>
               <w:right w:val="single" w:sz="4" w:space="0" w:color="auto"/>
@@ -9296,42 +9738,23 @@
             <w:shd w:val="clear" w:color="auto" w:fill="auto"/>
             <w:noWrap/>
             <w:vAlign w:val="bottom"/>
-            <w:hideMark/>
-          </w:tcPr>
-          <w:p>
-            <w:pPr>
-              <w:spacing w:after="0" w:line="240" w:lineRule="auto"/>
-              <w:rPr>
-                <w:rFonts w:ascii="Calibri" w:eastAsia="Times New Roman" w:hAnsi="Calibri" w:cs="Calibri"/>
-                <w:color w:val="000000"/>
-                <w:lang w:eastAsia="hu-HU"/>
-              </w:rPr>
-            </w:pPr>
-            <w:r>
-              <w:rPr>
-                <w:rFonts w:ascii="Calibri" w:eastAsia="Times New Roman" w:hAnsi="Calibri" w:cs="Calibri"/>
-                <w:color w:val="000000"/>
-                <w:lang w:eastAsia="hu-HU"/>
-              </w:rPr>
-              <w:t>SV_DHCP</w:t>
-            </w:r>
-            <w:proofErr w:type="gramStart"/>
-            <w:r>
-              <w:rPr>
-                <w:rFonts w:ascii="Calibri" w:eastAsia="Times New Roman" w:hAnsi="Calibri" w:cs="Calibri"/>
-                <w:color w:val="000000"/>
-                <w:lang w:eastAsia="hu-HU"/>
-              </w:rPr>
-              <w:t>,EMAIL</w:t>
-            </w:r>
-            <w:proofErr w:type="gramEnd"/>
-            <w:r>
-              <w:rPr>
-                <w:rFonts w:ascii="Calibri" w:eastAsia="Times New Roman" w:hAnsi="Calibri" w:cs="Calibri"/>
-                <w:color w:val="000000"/>
-                <w:lang w:eastAsia="hu-HU"/>
-              </w:rPr>
-              <w:t>,FTP</w:t>
+          </w:tcPr>
+          <w:p>
+            <w:pPr>
+              <w:spacing w:after="0" w:line="240" w:lineRule="auto"/>
+              <w:rPr>
+                <w:rFonts w:ascii="Calibri" w:eastAsia="Times New Roman" w:hAnsi="Calibri" w:cs="Calibri"/>
+                <w:color w:val="000000"/>
+                <w:lang w:eastAsia="hu-HU"/>
+              </w:rPr>
+            </w:pPr>
+            <w:r>
+              <w:rPr>
+                <w:rFonts w:ascii="Calibri" w:eastAsia="Times New Roman" w:hAnsi="Calibri" w:cs="Calibri"/>
+                <w:color w:val="000000"/>
+                <w:lang w:eastAsia="hu-HU"/>
+              </w:rPr>
+              <w:t>SV_FTP</w:t>
             </w:r>
           </w:p>
         </w:tc>
@@ -9339,7 +9762,7 @@
           <w:tcPr>
             <w:tcW w:w="1000" w:type="dxa"/>
             <w:tcBorders>
-              <w:top w:val="nil"/>
+              <w:top w:val="single" w:sz="4" w:space="0" w:color="auto"/>
               <w:left w:val="nil"/>
               <w:bottom w:val="single" w:sz="12" w:space="0" w:color="auto"/>
               <w:right w:val="single" w:sz="4" w:space="0" w:color="auto"/>
@@ -9347,7 +9770,6 @@
             <w:shd w:val="clear" w:color="auto" w:fill="auto"/>
             <w:noWrap/>
             <w:vAlign w:val="bottom"/>
-            <w:hideMark/>
           </w:tcPr>
           <w:p>
             <w:pPr>
@@ -9372,7 +9794,7 @@
           <w:tcPr>
             <w:tcW w:w="2426" w:type="dxa"/>
             <w:tcBorders>
-              <w:top w:val="nil"/>
+              <w:top w:val="single" w:sz="4" w:space="0" w:color="auto"/>
               <w:left w:val="nil"/>
               <w:bottom w:val="single" w:sz="12" w:space="0" w:color="auto"/>
               <w:right w:val="single" w:sz="4" w:space="0" w:color="auto"/>
@@ -9380,7 +9802,6 @@
             <w:shd w:val="clear" w:color="auto" w:fill="auto"/>
             <w:noWrap/>
             <w:vAlign w:val="bottom"/>
-            <w:hideMark/>
           </w:tcPr>
           <w:p>
             <w:pPr>
@@ -9405,7 +9826,7 @@
           <w:tcPr>
             <w:tcW w:w="1700" w:type="dxa"/>
             <w:tcBorders>
-              <w:top w:val="nil"/>
+              <w:top w:val="single" w:sz="4" w:space="0" w:color="auto"/>
               <w:left w:val="nil"/>
               <w:bottom w:val="single" w:sz="12" w:space="0" w:color="auto"/>
               <w:right w:val="single" w:sz="12" w:space="0" w:color="auto"/>
@@ -9413,24 +9834,23 @@
             <w:shd w:val="clear" w:color="auto" w:fill="auto"/>
             <w:noWrap/>
             <w:vAlign w:val="bottom"/>
-            <w:hideMark/>
-          </w:tcPr>
-          <w:p>
-            <w:pPr>
-              <w:spacing w:after="0" w:line="240" w:lineRule="auto"/>
-              <w:rPr>
-                <w:rFonts w:ascii="Calibri" w:eastAsia="Times New Roman" w:hAnsi="Calibri" w:cs="Calibri"/>
-                <w:color w:val="000000"/>
-                <w:lang w:eastAsia="hu-HU"/>
-              </w:rPr>
-            </w:pPr>
-            <w:r>
-              <w:rPr>
-                <w:rFonts w:ascii="Calibri" w:eastAsia="Times New Roman" w:hAnsi="Calibri" w:cs="Calibri"/>
-                <w:color w:val="000000"/>
-                <w:lang w:eastAsia="hu-HU"/>
-              </w:rPr>
-              <w:t>DHCP</w:t>
+          </w:tcPr>
+          <w:p>
+            <w:pPr>
+              <w:spacing w:after="0" w:line="240" w:lineRule="auto"/>
+              <w:rPr>
+                <w:rFonts w:ascii="Calibri" w:eastAsia="Times New Roman" w:hAnsi="Calibri" w:cs="Calibri"/>
+                <w:color w:val="000000"/>
+                <w:lang w:eastAsia="hu-HU"/>
+              </w:rPr>
+            </w:pPr>
+            <w:r>
+              <w:rPr>
+                <w:rFonts w:ascii="Calibri" w:eastAsia="Times New Roman" w:hAnsi="Calibri" w:cs="Calibri"/>
+                <w:color w:val="000000"/>
+                <w:lang w:eastAsia="hu-HU"/>
+              </w:rPr>
+              <w:t>172.16.0.4 (DNS FTP-SV.au)</w:t>
             </w:r>
           </w:p>
         </w:tc>
@@ -9510,7 +9930,6 @@
                 <w:color w:val="000000"/>
                 <w:lang w:eastAsia="hu-HU"/>
               </w:rPr>
-              <w:lastRenderedPageBreak/>
               <w:t>Eszköz neve</w:t>
             </w:r>
           </w:p>
@@ -9709,7 +10128,6 @@
                 <w:lang w:eastAsia="hu-HU"/>
               </w:rPr>
             </w:pPr>
-            <w:proofErr w:type="spellStart"/>
             <w:r>
               <w:rPr>
                 <w:rFonts w:ascii="Calibri" w:eastAsia="Times New Roman" w:hAnsi="Calibri" w:cs="Calibri"/>
@@ -9718,7 +10136,6 @@
               </w:rPr>
               <w:t>WR_eloszto</w:t>
             </w:r>
-            <w:proofErr w:type="spellEnd"/>
           </w:p>
         </w:tc>
         <w:tc>
@@ -9857,7 +10274,6 @@
                 <w:lang w:eastAsia="hu-HU"/>
               </w:rPr>
             </w:pPr>
-            <w:proofErr w:type="spellStart"/>
             <w:r>
               <w:rPr>
                 <w:rFonts w:ascii="Calibri" w:eastAsia="Times New Roman" w:hAnsi="Calibri" w:cs="Calibri"/>
@@ -9866,7 +10282,6 @@
               </w:rPr>
               <w:t>WR_eloszto</w:t>
             </w:r>
-            <w:proofErr w:type="spellEnd"/>
           </w:p>
         </w:tc>
         <w:tc>
@@ -10005,7 +10420,6 @@
                 <w:lang w:eastAsia="hu-HU"/>
               </w:rPr>
             </w:pPr>
-            <w:proofErr w:type="spellStart"/>
             <w:r>
               <w:rPr>
                 <w:rFonts w:ascii="Calibri" w:eastAsia="Times New Roman" w:hAnsi="Calibri" w:cs="Calibri"/>
@@ -10022,7 +10436,6 @@
               </w:rPr>
               <w:t>_eloszto</w:t>
             </w:r>
-            <w:proofErr w:type="spellEnd"/>
           </w:p>
         </w:tc>
         <w:tc>
@@ -10095,7 +10508,6 @@
                 <w:lang w:eastAsia="hu-HU"/>
               </w:rPr>
             </w:pPr>
-            <w:proofErr w:type="spellStart"/>
             <w:r>
               <w:rPr>
                 <w:rFonts w:ascii="Calibri" w:eastAsia="Times New Roman" w:hAnsi="Calibri" w:cs="Calibri"/>
@@ -10104,7 +10516,6 @@
               </w:rPr>
               <w:t>WR_eloszto</w:t>
             </w:r>
-            <w:proofErr w:type="spellEnd"/>
           </w:p>
         </w:tc>
         <w:tc>
@@ -11364,23 +11775,7 @@
           <w:sz w:val="32"/>
           <w:szCs w:val="32"/>
         </w:rPr>
-        <w:t xml:space="preserve">Használt </w:t>
-      </w:r>
-      <w:proofErr w:type="spellStart"/>
-      <w:r>
-        <w:rPr>
-          <w:sz w:val="32"/>
-          <w:szCs w:val="32"/>
-        </w:rPr>
-        <w:t>jelszavaink</w:t>
-      </w:r>
-      <w:proofErr w:type="spellEnd"/>
-      <w:r>
-        <w:rPr>
-          <w:sz w:val="32"/>
-          <w:szCs w:val="32"/>
-        </w:rPr>
-        <w:t>:</w:t>
+        <w:t>Használt jelszavaink:</w:t>
       </w:r>
     </w:p>
     <w:tbl>
@@ -11561,7 +11956,6 @@
                 <w:lang w:eastAsia="hu-HU"/>
               </w:rPr>
             </w:pPr>
-            <w:proofErr w:type="spellStart"/>
             <w:r>
               <w:rPr>
                 <w:rFonts w:ascii="Calibri" w:eastAsia="Times New Roman" w:hAnsi="Calibri" w:cs="Calibri"/>
@@ -11570,7 +11964,6 @@
               </w:rPr>
               <w:t>admin</w:t>
             </w:r>
-            <w:proofErr w:type="spellEnd"/>
           </w:p>
         </w:tc>
         <w:tc>
@@ -11634,23 +12027,13 @@
                 <w:lang w:eastAsia="hu-HU"/>
               </w:rPr>
             </w:pPr>
-            <w:proofErr w:type="spellStart"/>
-            <w:r>
-              <w:rPr>
-                <w:rFonts w:ascii="Calibri" w:eastAsia="Times New Roman" w:hAnsi="Calibri" w:cs="Calibri"/>
-                <w:color w:val="000000"/>
-                <w:lang w:eastAsia="hu-HU"/>
-              </w:rPr>
-              <w:t>Privileged</w:t>
-            </w:r>
-            <w:proofErr w:type="spellEnd"/>
-            <w:r>
-              <w:rPr>
-                <w:rFonts w:ascii="Calibri" w:eastAsia="Times New Roman" w:hAnsi="Calibri" w:cs="Calibri"/>
-                <w:color w:val="000000"/>
-                <w:lang w:eastAsia="hu-HU"/>
-              </w:rPr>
-              <w:t xml:space="preserve"> EXEC</w:t>
+            <w:r>
+              <w:rPr>
+                <w:rFonts w:ascii="Calibri" w:eastAsia="Times New Roman" w:hAnsi="Calibri" w:cs="Calibri"/>
+                <w:color w:val="000000"/>
+                <w:lang w:eastAsia="hu-HU"/>
+              </w:rPr>
+              <w:t>Privileged EXEC</w:t>
             </w:r>
           </w:p>
         </w:tc>
@@ -11781,7 +12164,6 @@
                 <w:lang w:eastAsia="hu-HU"/>
               </w:rPr>
             </w:pPr>
-            <w:proofErr w:type="spellStart"/>
             <w:r>
               <w:rPr>
                 <w:rFonts w:ascii="Calibri" w:eastAsia="Times New Roman" w:hAnsi="Calibri" w:cs="Calibri"/>
@@ -11790,7 +12172,6 @@
               </w:rPr>
               <w:t>A.Boglárka</w:t>
             </w:r>
-            <w:proofErr w:type="spellEnd"/>
           </w:p>
         </w:tc>
         <w:tc>
@@ -11991,7 +12372,6 @@
                 <w:lang w:eastAsia="hu-HU"/>
               </w:rPr>
             </w:pPr>
-            <w:proofErr w:type="spellStart"/>
             <w:r>
               <w:rPr>
                 <w:rFonts w:ascii="Calibri" w:eastAsia="Times New Roman" w:hAnsi="Calibri" w:cs="Calibri"/>
@@ -12000,7 +12380,6 @@
               </w:rPr>
               <w:t>admin</w:t>
             </w:r>
-            <w:proofErr w:type="spellEnd"/>
           </w:p>
         </w:tc>
         <w:tc>
@@ -12097,7 +12476,6 @@
                 <w:lang w:eastAsia="hu-HU"/>
               </w:rPr>
             </w:pPr>
-            <w:proofErr w:type="spellStart"/>
             <w:r>
               <w:rPr>
                 <w:rFonts w:ascii="Calibri" w:eastAsia="Times New Roman" w:hAnsi="Calibri" w:cs="Calibri"/>
@@ -12106,7 +12484,6 @@
               </w:rPr>
               <w:t>user</w:t>
             </w:r>
-            <w:proofErr w:type="spellEnd"/>
           </w:p>
         </w:tc>
         <w:tc>
@@ -12203,7 +12580,6 @@
                 <w:lang w:eastAsia="hu-HU"/>
               </w:rPr>
             </w:pPr>
-            <w:proofErr w:type="spellStart"/>
             <w:r>
               <w:rPr>
                 <w:rFonts w:ascii="Calibri" w:eastAsia="Times New Roman" w:hAnsi="Calibri" w:cs="Calibri"/>
@@ -12212,7 +12588,6 @@
               </w:rPr>
               <w:t>guest</w:t>
             </w:r>
-            <w:proofErr w:type="spellEnd"/>
           </w:p>
         </w:tc>
         <w:tc>
@@ -12282,6 +12657,7 @@
                 <w:color w:val="000000"/>
                 <w:lang w:eastAsia="hu-HU"/>
               </w:rPr>
+              <w:lastRenderedPageBreak/>
               <w:t>VLAN</w:t>
             </w:r>
           </w:p>
@@ -12939,13 +13315,16 @@
         </w:tabs>
       </w:pPr>
       <w:r>
-        <w:t xml:space="preserve">PC1-R1-FL1-ről elérjük az FL1-en lévő </w:t>
-      </w:r>
-      <w:proofErr w:type="spellStart"/>
-      <w:r>
-        <w:t>routert</w:t>
-      </w:r>
-      <w:proofErr w:type="spellEnd"/>
+        <w:t>PC1-R1-FL1-ről elérjük az FL1-en lévő</w:t>
+      </w:r>
+      <w:r>
+        <w:t xml:space="preserve"> R-FL1</w:t>
+      </w:r>
+      <w:bookmarkStart w:id="0" w:name="_GoBack"/>
+      <w:bookmarkEnd w:id="0"/>
+      <w:r>
+        <w:t xml:space="preserve"> routert</w:t>
+      </w:r>
       <w:r>
         <w:t xml:space="preserve"> SSH segítségével</w:t>
       </w:r>
@@ -13095,13 +13474,14 @@
         <w:t>ő</w:t>
       </w:r>
       <w:r>
-        <w:t xml:space="preserve">n lévő </w:t>
-      </w:r>
-      <w:proofErr w:type="spellStart"/>
-      <w:r>
-        <w:t>routert</w:t>
-      </w:r>
-      <w:proofErr w:type="spellEnd"/>
+        <w:t>n lévő</w:t>
+      </w:r>
+      <w:r>
+        <w:t xml:space="preserve"> R-FL2</w:t>
+      </w:r>
+      <w:r>
+        <w:t xml:space="preserve"> routert</w:t>
+      </w:r>
       <w:r>
         <w:t xml:space="preserve"> SSH segítségével</w:t>
       </w:r>
@@ -13109,15 +13489,337 @@
     <w:p/>
     <w:p/>
     <w:p/>
-    <w:p/>
-    <w:p/>
-    <w:p/>
-    <w:p/>
-    <w:p/>
+    <w:p>
+      <w:r>
+        <w:rPr>
+          <w:noProof/>
+          <w:lang w:eastAsia="hu-HU"/>
+        </w:rPr>
+        <w:lastRenderedPageBreak/>
+        <w:drawing>
+          <wp:anchor distT="0" distB="0" distL="114300" distR="114300" simplePos="0" relativeHeight="251671552" behindDoc="0" locked="0" layoutInCell="1" allowOverlap="1" wp14:anchorId="01FF7152" wp14:editId="1A5099B8">
+            <wp:simplePos x="0" y="0"/>
+            <wp:positionH relativeFrom="column">
+              <wp:posOffset>3253105</wp:posOffset>
+            </wp:positionH>
+            <wp:positionV relativeFrom="paragraph">
+              <wp:posOffset>281305</wp:posOffset>
+            </wp:positionV>
+            <wp:extent cx="3016250" cy="3059430"/>
+            <wp:effectExtent l="0" t="0" r="0" b="7620"/>
+            <wp:wrapSquare wrapText="bothSides"/>
+            <wp:docPr id="4" name="Kép 4"/>
+            <wp:cNvGraphicFramePr>
+              <a:graphicFrameLocks xmlns:a="http://schemas.openxmlformats.org/drawingml/2006/main" noChangeAspect="1"/>
+            </wp:cNvGraphicFramePr>
+            <a:graphic xmlns:a="http://schemas.openxmlformats.org/drawingml/2006/main">
+              <a:graphicData uri="http://schemas.openxmlformats.org/drawingml/2006/picture">
+                <pic:pic xmlns:pic="http://schemas.openxmlformats.org/drawingml/2006/picture">
+                  <pic:nvPicPr>
+                    <pic:cNvPr id="1" name=""/>
+                    <pic:cNvPicPr/>
+                  </pic:nvPicPr>
+                  <pic:blipFill>
+                    <a:blip r:embed="rId19">
+                      <a:extLst>
+                        <a:ext uri="{28A0092B-C50C-407E-A947-70E740481C1C}">
+                          <a14:useLocalDpi xmlns:a14="http://schemas.microsoft.com/office/drawing/2010/main" val="0"/>
+                        </a:ext>
+                      </a:extLst>
+                    </a:blip>
+                    <a:stretch>
+                      <a:fillRect/>
+                    </a:stretch>
+                  </pic:blipFill>
+                  <pic:spPr>
+                    <a:xfrm>
+                      <a:off x="0" y="0"/>
+                      <a:ext cx="3016250" cy="3059430"/>
+                    </a:xfrm>
+                    <a:prstGeom prst="rect">
+                      <a:avLst/>
+                    </a:prstGeom>
+                  </pic:spPr>
+                </pic:pic>
+              </a:graphicData>
+            </a:graphic>
+            <wp14:sizeRelH relativeFrom="margin">
+              <wp14:pctWidth>0</wp14:pctWidth>
+            </wp14:sizeRelH>
+            <wp14:sizeRelV relativeFrom="margin">
+              <wp14:pctHeight>0</wp14:pctHeight>
+            </wp14:sizeRelV>
+          </wp:anchor>
+        </w:drawing>
+      </w:r>
+    </w:p>
+    <w:p>
+      <w:r>
+        <w:rPr>
+          <w:noProof/>
+          <w:lang w:eastAsia="hu-HU"/>
+        </w:rPr>
+        <w:drawing>
+          <wp:anchor distT="0" distB="0" distL="114300" distR="114300" simplePos="0" relativeHeight="251670528" behindDoc="0" locked="0" layoutInCell="1" allowOverlap="1" wp14:anchorId="5380982C" wp14:editId="7AEFF397">
+            <wp:simplePos x="0" y="0"/>
+            <wp:positionH relativeFrom="column">
+              <wp:posOffset>-4445</wp:posOffset>
+            </wp:positionH>
+            <wp:positionV relativeFrom="paragraph">
+              <wp:posOffset>-4445</wp:posOffset>
+            </wp:positionV>
+            <wp:extent cx="3016800" cy="3106800"/>
+            <wp:effectExtent l="0" t="0" r="0" b="0"/>
+            <wp:wrapSquare wrapText="bothSides"/>
+            <wp:docPr id="2" name="Kép 2"/>
+            <wp:cNvGraphicFramePr>
+              <a:graphicFrameLocks xmlns:a="http://schemas.openxmlformats.org/drawingml/2006/main" noChangeAspect="1"/>
+            </wp:cNvGraphicFramePr>
+            <a:graphic xmlns:a="http://schemas.openxmlformats.org/drawingml/2006/main">
+              <a:graphicData uri="http://schemas.openxmlformats.org/drawingml/2006/picture">
+                <pic:pic xmlns:pic="http://schemas.openxmlformats.org/drawingml/2006/picture">
+                  <pic:nvPicPr>
+                    <pic:cNvPr id="1" name=""/>
+                    <pic:cNvPicPr/>
+                  </pic:nvPicPr>
+                  <pic:blipFill>
+                    <a:blip r:embed="rId20">
+                      <a:extLst>
+                        <a:ext uri="{28A0092B-C50C-407E-A947-70E740481C1C}">
+                          <a14:useLocalDpi xmlns:a14="http://schemas.microsoft.com/office/drawing/2010/main" val="0"/>
+                        </a:ext>
+                      </a:extLst>
+                    </a:blip>
+                    <a:stretch>
+                      <a:fillRect/>
+                    </a:stretch>
+                  </pic:blipFill>
+                  <pic:spPr>
+                    <a:xfrm>
+                      <a:off x="0" y="0"/>
+                      <a:ext cx="3016800" cy="3106800"/>
+                    </a:xfrm>
+                    <a:prstGeom prst="rect">
+                      <a:avLst/>
+                    </a:prstGeom>
+                  </pic:spPr>
+                </pic:pic>
+              </a:graphicData>
+            </a:graphic>
+            <wp14:sizeRelH relativeFrom="margin">
+              <wp14:pctWidth>0</wp14:pctWidth>
+            </wp14:sizeRelH>
+            <wp14:sizeRelV relativeFrom="margin">
+              <wp14:pctHeight>0</wp14:pctHeight>
+            </wp14:sizeRelV>
+          </wp:anchor>
+        </w:drawing>
+      </w:r>
+    </w:p>
+    <w:p>
+      <w:pPr>
+        <w:pStyle w:val="Kpalrs"/>
+        <w:tabs>
+          <w:tab w:val="left" w:pos="5670"/>
+        </w:tabs>
+      </w:pPr>
+      <w:r>
+        <w:rPr>
+          <w:noProof/>
+          <w:lang w:eastAsia="hu-HU"/>
+        </w:rPr>
+        <w:drawing>
+          <wp:anchor distT="0" distB="0" distL="114300" distR="114300" simplePos="0" relativeHeight="251673600" behindDoc="0" locked="0" layoutInCell="1" allowOverlap="1" wp14:anchorId="7F18A7B1" wp14:editId="7BB11DC8">
+            <wp:simplePos x="0" y="0"/>
+            <wp:positionH relativeFrom="column">
+              <wp:posOffset>3148330</wp:posOffset>
+            </wp:positionH>
+            <wp:positionV relativeFrom="paragraph">
+              <wp:posOffset>356870</wp:posOffset>
+            </wp:positionV>
+            <wp:extent cx="3016800" cy="3060000"/>
+            <wp:effectExtent l="0" t="0" r="0" b="7620"/>
+            <wp:wrapSquare wrapText="bothSides"/>
+            <wp:docPr id="6" name="Kép 6"/>
+            <wp:cNvGraphicFramePr>
+              <a:graphicFrameLocks xmlns:a="http://schemas.openxmlformats.org/drawingml/2006/main" noChangeAspect="1"/>
+            </wp:cNvGraphicFramePr>
+            <a:graphic xmlns:a="http://schemas.openxmlformats.org/drawingml/2006/main">
+              <a:graphicData uri="http://schemas.openxmlformats.org/drawingml/2006/picture">
+                <pic:pic xmlns:pic="http://schemas.openxmlformats.org/drawingml/2006/picture">
+                  <pic:nvPicPr>
+                    <pic:cNvPr id="1" name=""/>
+                    <pic:cNvPicPr/>
+                  </pic:nvPicPr>
+                  <pic:blipFill>
+                    <a:blip r:embed="rId21">
+                      <a:extLst>
+                        <a:ext uri="{28A0092B-C50C-407E-A947-70E740481C1C}">
+                          <a14:useLocalDpi xmlns:a14="http://schemas.microsoft.com/office/drawing/2010/main" val="0"/>
+                        </a:ext>
+                      </a:extLst>
+                    </a:blip>
+                    <a:stretch>
+                      <a:fillRect/>
+                    </a:stretch>
+                  </pic:blipFill>
+                  <pic:spPr>
+                    <a:xfrm>
+                      <a:off x="0" y="0"/>
+                      <a:ext cx="3016800" cy="3060000"/>
+                    </a:xfrm>
+                    <a:prstGeom prst="rect">
+                      <a:avLst/>
+                    </a:prstGeom>
+                  </pic:spPr>
+                </pic:pic>
+              </a:graphicData>
+            </a:graphic>
+            <wp14:sizeRelH relativeFrom="margin">
+              <wp14:pctWidth>0</wp14:pctWidth>
+            </wp14:sizeRelH>
+            <wp14:sizeRelV relativeFrom="margin">
+              <wp14:pctHeight>0</wp14:pctHeight>
+            </wp14:sizeRelV>
+          </wp:anchor>
+        </w:drawing>
+      </w:r>
+      <w:r>
+        <w:t>PC1-R2-FL2</w:t>
+      </w:r>
+      <w:r>
+        <w:t>-ről elérjük az FL</w:t>
+      </w:r>
+      <w:r>
+        <w:t>3</w:t>
+      </w:r>
+      <w:r>
+        <w:t>-</w:t>
+      </w:r>
+      <w:r>
+        <w:t>o</w:t>
+      </w:r>
+      <w:r>
+        <w:t xml:space="preserve">n lévő </w:t>
+      </w:r>
+      <w:r>
+        <w:t xml:space="preserve">R-FL3 </w:t>
+      </w:r>
+      <w:r>
+        <w:t>router</w:t>
+      </w:r>
+      <w:r>
+        <w:t>t</w:t>
+      </w:r>
+      <w:r>
+        <w:t xml:space="preserve"> </w:t>
+      </w:r>
+      <w:r>
+        <w:t>SSH segítségével</w:t>
+      </w:r>
+    </w:p>
+    <w:p>
+      <w:r>
+        <w:rPr>
+          <w:noProof/>
+          <w:lang w:eastAsia="hu-HU"/>
+        </w:rPr>
+        <w:drawing>
+          <wp:anchor distT="0" distB="0" distL="114300" distR="114300" simplePos="0" relativeHeight="251672576" behindDoc="0" locked="0" layoutInCell="1" allowOverlap="1" wp14:anchorId="20FD758F" wp14:editId="7B808575">
+            <wp:simplePos x="0" y="0"/>
+            <wp:positionH relativeFrom="column">
+              <wp:posOffset>-128270</wp:posOffset>
+            </wp:positionH>
+            <wp:positionV relativeFrom="paragraph">
+              <wp:posOffset>90170</wp:posOffset>
+            </wp:positionV>
+            <wp:extent cx="3016250" cy="3059430"/>
+            <wp:effectExtent l="0" t="0" r="0" b="7620"/>
+            <wp:wrapSquare wrapText="bothSides"/>
+            <wp:docPr id="5" name="Kép 5"/>
+            <wp:cNvGraphicFramePr>
+              <a:graphicFrameLocks xmlns:a="http://schemas.openxmlformats.org/drawingml/2006/main" noChangeAspect="1"/>
+            </wp:cNvGraphicFramePr>
+            <a:graphic xmlns:a="http://schemas.openxmlformats.org/drawingml/2006/main">
+              <a:graphicData uri="http://schemas.openxmlformats.org/drawingml/2006/picture">
+                <pic:pic xmlns:pic="http://schemas.openxmlformats.org/drawingml/2006/picture">
+                  <pic:nvPicPr>
+                    <pic:cNvPr id="1" name=""/>
+                    <pic:cNvPicPr/>
+                  </pic:nvPicPr>
+                  <pic:blipFill>
+                    <a:blip r:embed="rId22">
+                      <a:extLst>
+                        <a:ext uri="{28A0092B-C50C-407E-A947-70E740481C1C}">
+                          <a14:useLocalDpi xmlns:a14="http://schemas.microsoft.com/office/drawing/2010/main" val="0"/>
+                        </a:ext>
+                      </a:extLst>
+                    </a:blip>
+                    <a:stretch>
+                      <a:fillRect/>
+                    </a:stretch>
+                  </pic:blipFill>
+                  <pic:spPr>
+                    <a:xfrm>
+                      <a:off x="0" y="0"/>
+                      <a:ext cx="3016250" cy="3059430"/>
+                    </a:xfrm>
+                    <a:prstGeom prst="rect">
+                      <a:avLst/>
+                    </a:prstGeom>
+                  </pic:spPr>
+                </pic:pic>
+              </a:graphicData>
+            </a:graphic>
+            <wp14:sizeRelH relativeFrom="margin">
+              <wp14:pctWidth>0</wp14:pctWidth>
+            </wp14:sizeRelH>
+            <wp14:sizeRelV relativeFrom="margin">
+              <wp14:pctHeight>0</wp14:pctHeight>
+            </wp14:sizeRelV>
+          </wp:anchor>
+        </w:drawing>
+      </w:r>
+    </w:p>
+    <w:p>
+      <w:pPr>
+        <w:pStyle w:val="Kpalrs"/>
+        <w:tabs>
+          <w:tab w:val="left" w:pos="5670"/>
+        </w:tabs>
+      </w:pPr>
+      <w:r>
+        <w:t>PC1-R1-FL3</w:t>
+      </w:r>
+      <w:r>
+        <w:t>-ről elérjük az FL</w:t>
+      </w:r>
+      <w:r>
+        <w:t>1</w:t>
+      </w:r>
+      <w:r>
+        <w:t>-</w:t>
+      </w:r>
+      <w:r>
+        <w:t>e</w:t>
+      </w:r>
+      <w:r>
+        <w:t xml:space="preserve">n lévő </w:t>
+      </w:r>
+      <w:r>
+        <w:t>WR_eloszto</w:t>
+      </w:r>
+      <w:r>
+        <w:t xml:space="preserve"> routert</w:t>
+      </w:r>
+      <w:r>
+        <w:t xml:space="preserve"> SSH segítségével</w:t>
+      </w:r>
+    </w:p>
     <w:p/>
     <w:p/>
     <w:sectPr>
-      <w:footerReference w:type="default" r:id="rId19"/>
+      <w:footerReference w:type="default" r:id="rId23"/>
       <w:pgSz w:w="11906" w:h="16838"/>
       <w:pgMar w:top="1417" w:right="1417" w:bottom="1417" w:left="1417" w:header="708" w:footer="708" w:gutter="0"/>
       <w:cols w:space="708"/>
@@ -14829,6 +15531,12 @@
 </file>
 
 <file path=customXml/item1.xml><?xml version="1.0" encoding="utf-8"?>
+<p:properties xmlns:p="http://schemas.microsoft.com/office/2006/metadata/properties" xmlns:xsi="http://www.w3.org/2001/XMLSchema-instance" xmlns:pc="http://schemas.microsoft.com/office/infopath/2007/PartnerControls">
+  <documentManagement/>
+</p:properties>
+</file>
+
+<file path=customXml/item2.xml><?xml version="1.0" encoding="utf-8"?>
 <ct:contentTypeSchema xmlns:ct="http://schemas.microsoft.com/office/2006/metadata/contentType" xmlns:ma="http://schemas.microsoft.com/office/2006/metadata/properties/metaAttributes" ct:_="" ma:_="" ma:contentTypeName="Dokumentum" ma:contentTypeID="0x010100726985D1D784D84F9F3EA33B2D70B596" ma:contentTypeVersion="3" ma:contentTypeDescription="Új dokumentum létrehozása." ma:contentTypeScope="" ma:versionID="d311c4a5d2712569b37159a98005ef4e">
   <xsd:schema xmlns:xsd="http://www.w3.org/2001/XMLSchema" xmlns:xs="http://www.w3.org/2001/XMLSchema" xmlns:p="http://schemas.microsoft.com/office/2006/metadata/properties" xmlns:ns3="f12db567-66ab-4205-b080-a03c5a72d575" targetNamespace="http://schemas.microsoft.com/office/2006/metadata/properties" ma:root="true" ma:fieldsID="2f07807ea40d7f267fd336853a798dd1" ns3:_="">
     <xsd:import namespace="f12db567-66ab-4205-b080-a03c5a72d575"/>
@@ -14966,12 +15674,6 @@
 </ct:contentTypeSchema>
 </file>
 
-<file path=customXml/item2.xml><?xml version="1.0" encoding="utf-8"?>
-<p:properties xmlns:p="http://schemas.microsoft.com/office/2006/metadata/properties" xmlns:xsi="http://www.w3.org/2001/XMLSchema-instance" xmlns:pc="http://schemas.microsoft.com/office/infopath/2007/PartnerControls">
-  <documentManagement/>
-</p:properties>
-</file>
-
 <file path=customXml/item3.xml><?xml version="1.0" encoding="utf-8"?>
 <?mso-contentType ?>
 <FormTemplates xmlns="http://schemas.microsoft.com/sharepoint/v3/contenttype/forms">
@@ -14986,6 +15688,15 @@
 </file>
 
 <file path=customXml/itemProps1.xml><?xml version="1.0" encoding="utf-8"?>
+<ds:datastoreItem xmlns:ds="http://schemas.openxmlformats.org/officeDocument/2006/customXml" ds:itemID="{D4E7A99B-2EBD-4E49-BB19-8F441CA023A6}">
+  <ds:schemaRefs>
+    <ds:schemaRef ds:uri="http://schemas.microsoft.com/office/2006/metadata/properties"/>
+    <ds:schemaRef ds:uri="http://schemas.microsoft.com/office/infopath/2007/PartnerControls"/>
+  </ds:schemaRefs>
+</ds:datastoreItem>
+</file>
+
+<file path=customXml/itemProps2.xml><?xml version="1.0" encoding="utf-8"?>
 <ds:datastoreItem xmlns:ds="http://schemas.openxmlformats.org/officeDocument/2006/customXml" ds:itemID="{5E7425F5-B3E9-49CF-B7CC-E126EA6643E8}">
   <ds:schemaRefs>
     <ds:schemaRef ds:uri="http://schemas.microsoft.com/office/2006/metadata/contentType"/>
@@ -15003,15 +15714,6 @@
 </ds:datastoreItem>
 </file>
 
-<file path=customXml/itemProps2.xml><?xml version="1.0" encoding="utf-8"?>
-<ds:datastoreItem xmlns:ds="http://schemas.openxmlformats.org/officeDocument/2006/customXml" ds:itemID="{D4E7A99B-2EBD-4E49-BB19-8F441CA023A6}">
-  <ds:schemaRefs>
-    <ds:schemaRef ds:uri="http://schemas.microsoft.com/office/2006/metadata/properties"/>
-    <ds:schemaRef ds:uri="http://schemas.microsoft.com/office/infopath/2007/PartnerControls"/>
-  </ds:schemaRefs>
-</ds:datastoreItem>
-</file>
-
 <file path=customXml/itemProps3.xml><?xml version="1.0" encoding="utf-8"?>
 <ds:datastoreItem xmlns:ds="http://schemas.openxmlformats.org/officeDocument/2006/customXml" ds:itemID="{2B48BFF6-FE49-49F2-AD4B-6D6F399ED92E}">
   <ds:schemaRefs>
@@ -15021,7 +15723,7 @@
 </file>
 
 <file path=customXml/itemProps4.xml><?xml version="1.0" encoding="utf-8"?>
-<ds:datastoreItem xmlns:ds="http://schemas.openxmlformats.org/officeDocument/2006/customXml" ds:itemID="{AEDC52C3-8356-4DCB-BA06-0110EBAAFB05}">
+<ds:datastoreItem xmlns:ds="http://schemas.openxmlformats.org/officeDocument/2006/customXml" ds:itemID="{3E3932C6-C553-4861-8465-27F664655D32}">
   <ds:schemaRefs>
     <ds:schemaRef ds:uri="http://schemas.openxmlformats.org/officeDocument/2006/bibliography"/>
   </ds:schemaRefs>

</xml_diff>

<commit_message>
Dokumentáció frissítés 5 - hiányzó router konfigok
</commit_message>
<xml_diff>
--- a/Winter Corp. számítógépes hálózat.docx
+++ b/Winter Corp. számítógépes hálózat.docx
@@ -616,252 +616,332 @@
           <w:sz w:val="28"/>
           <w:szCs w:val="28"/>
         </w:rPr>
-        <w:t xml:space="preserve"> tekintettel, melyek switch-eken keresztül a szintenként</w:t>
-      </w:r>
+        <w:t xml:space="preserve"> tekintettel, melyek </w:t>
+      </w:r>
+      <w:proofErr w:type="spellStart"/>
       <w:r>
         <w:rPr>
           <w:sz w:val="28"/>
           <w:szCs w:val="28"/>
         </w:rPr>
-        <w:t xml:space="preserve"> (Továbbiakban F</w:t>
-      </w:r>
+        <w:t>switch-eken</w:t>
+      </w:r>
+      <w:proofErr w:type="spellEnd"/>
       <w:r>
         <w:rPr>
           <w:sz w:val="28"/>
           <w:szCs w:val="28"/>
         </w:rPr>
-        <w:t>L</w:t>
+        <w:t xml:space="preserve"> keresztül a szintenként</w:t>
       </w:r>
       <w:r>
         <w:rPr>
           <w:sz w:val="28"/>
           <w:szCs w:val="28"/>
         </w:rPr>
-        <w:t xml:space="preserve"> jelöléssel az emeletszámmal rögtön utána)</w:t>
+        <w:t xml:space="preserve"> (Továbbiakban F</w:t>
       </w:r>
       <w:r>
         <w:rPr>
           <w:sz w:val="28"/>
           <w:szCs w:val="28"/>
         </w:rPr>
-        <w:t xml:space="preserve"> elhelyezett routerek egyikébe futnak be. Az állomások DHCP szerver segítségével kapják meg címzésüket, mely</w:t>
+        <w:t>L</w:t>
       </w:r>
       <w:r>
         <w:rPr>
           <w:sz w:val="28"/>
           <w:szCs w:val="28"/>
         </w:rPr>
-        <w:t xml:space="preserve"> </w:t>
+        <w:t xml:space="preserve"> jelöléssel az emeletszámmal rögtön utána)</w:t>
       </w:r>
       <w:r>
         <w:rPr>
           <w:sz w:val="28"/>
           <w:szCs w:val="28"/>
         </w:rPr>
-        <w:t xml:space="preserve">a </w:t>
+        <w:t xml:space="preserve"> elhelyezett routerek egyikébe futnak be. Az állomások DHCP szerver segítségével kapják meg címzésüket, mely</w:t>
       </w:r>
       <w:r>
         <w:rPr>
           <w:sz w:val="28"/>
           <w:szCs w:val="28"/>
         </w:rPr>
-        <w:t>harmadik szinten</w:t>
+        <w:t xml:space="preserve"> </w:t>
       </w:r>
       <w:r>
         <w:rPr>
           <w:sz w:val="28"/>
           <w:szCs w:val="28"/>
         </w:rPr>
-        <w:t xml:space="preserve"> lévő</w:t>
+        <w:t xml:space="preserve">a </w:t>
       </w:r>
       <w:r>
         <w:rPr>
           <w:sz w:val="28"/>
           <w:szCs w:val="28"/>
         </w:rPr>
-        <w:t xml:space="preserve"> szerverszobában található meg </w:t>
+        <w:t>harmadik szinten</w:t>
       </w:r>
       <w:r>
         <w:rPr>
           <w:sz w:val="28"/>
           <w:szCs w:val="28"/>
         </w:rPr>
-        <w:t xml:space="preserve">a </w:t>
+        <w:t xml:space="preserve"> lévő</w:t>
       </w:r>
       <w:r>
         <w:rPr>
           <w:sz w:val="28"/>
           <w:szCs w:val="28"/>
         </w:rPr>
-        <w:t>több</w:t>
+        <w:t xml:space="preserve"> szerverszobában található meg </w:t>
       </w:r>
       <w:r>
         <w:rPr>
           <w:sz w:val="28"/>
           <w:szCs w:val="28"/>
         </w:rPr>
-        <w:t>i</w:t>
+        <w:t xml:space="preserve">a </w:t>
       </w:r>
       <w:r>
         <w:rPr>
           <w:sz w:val="28"/>
           <w:szCs w:val="28"/>
         </w:rPr>
-        <w:t xml:space="preserve"> szerverrel (Email, FTP) egyetemben. Ezenkívül létesítettünk </w:t>
+        <w:t>több</w:t>
       </w:r>
       <w:r>
         <w:rPr>
           <w:sz w:val="28"/>
           <w:szCs w:val="28"/>
         </w:rPr>
-        <w:t xml:space="preserve">még </w:t>
+        <w:t>i</w:t>
       </w:r>
       <w:r>
         <w:rPr>
           <w:sz w:val="28"/>
           <w:szCs w:val="28"/>
         </w:rPr>
-        <w:t>az épületben vezetéknélküli internetkapcsolatot is</w:t>
+        <w:t xml:space="preserve"> szerverrel (Email, FTP) egyetemben. Ezenkívül létesítettünk </w:t>
       </w:r>
       <w:r>
         <w:rPr>
           <w:sz w:val="28"/>
           <w:szCs w:val="28"/>
         </w:rPr>
-        <w:t>, melyet az épület területén elhelyezett három wifis router szolgáltat</w:t>
+        <w:t xml:space="preserve">még </w:t>
       </w:r>
       <w:r>
         <w:rPr>
           <w:sz w:val="28"/>
           <w:szCs w:val="28"/>
         </w:rPr>
-        <w:t xml:space="preserve"> (WR-FL1, WR-FL2, WR-FL3)</w:t>
+        <w:t>az épületben vezetéknélküli internetkapcsolatot is</w:t>
       </w:r>
       <w:r>
         <w:rPr>
           <w:sz w:val="28"/>
           <w:szCs w:val="28"/>
         </w:rPr>
-        <w:t>,</w:t>
+        <w:t>, melyet az épület területén elhelyezett három wifis router szolgáltat</w:t>
       </w:r>
       <w:r>
         <w:rPr>
           <w:sz w:val="28"/>
           <w:szCs w:val="28"/>
         </w:rPr>
-        <w:t xml:space="preserve"> szintenként egy,</w:t>
+        <w:t xml:space="preserve"> (WR-FL1, WR-FL2, WR-FL3)</w:t>
       </w:r>
       <w:r>
         <w:rPr>
           <w:sz w:val="28"/>
           <w:szCs w:val="28"/>
         </w:rPr>
-        <w:t xml:space="preserve"> ami</w:t>
+        <w:t>,</w:t>
       </w:r>
       <w:r>
         <w:rPr>
           <w:sz w:val="28"/>
           <w:szCs w:val="28"/>
         </w:rPr>
-        <w:t>t</w:t>
+        <w:t xml:space="preserve"> szintenként egy,</w:t>
       </w:r>
       <w:r>
         <w:rPr>
           <w:sz w:val="28"/>
           <w:szCs w:val="28"/>
         </w:rPr>
-        <w:t xml:space="preserve"> egy </w:t>
+        <w:t xml:space="preserve"> ami</w:t>
       </w:r>
       <w:r>
         <w:rPr>
           <w:sz w:val="28"/>
           <w:szCs w:val="28"/>
         </w:rPr>
-        <w:t xml:space="preserve">Lenovo </w:t>
+        <w:t>t</w:t>
       </w:r>
       <w:r>
         <w:rPr>
           <w:sz w:val="28"/>
           <w:szCs w:val="28"/>
         </w:rPr>
-        <w:t>Legion 5</w:t>
+        <w:t xml:space="preserve"> egy </w:t>
       </w:r>
       <w:r>
         <w:rPr>
           <w:sz w:val="28"/>
           <w:szCs w:val="28"/>
         </w:rPr>
-        <w:t xml:space="preserve"> pro</w:t>
+        <w:t xml:space="preserve">Lenovo </w:t>
       </w:r>
       <w:r>
         <w:rPr>
           <w:sz w:val="28"/>
           <w:szCs w:val="28"/>
         </w:rPr>
-        <w:t xml:space="preserve"> és Acer Swift 14</w:t>
+        <w:t>Legion 5</w:t>
       </w:r>
       <w:r>
         <w:rPr>
           <w:sz w:val="28"/>
           <w:szCs w:val="28"/>
         </w:rPr>
-        <w:t>-</w:t>
+        <w:t xml:space="preserve"> pro</w:t>
       </w:r>
       <w:r>
         <w:rPr>
           <w:sz w:val="28"/>
           <w:szCs w:val="28"/>
         </w:rPr>
-        <w:t>e</w:t>
-      </w:r>
+        <w:t xml:space="preserve"> és </w:t>
+      </w:r>
+      <w:proofErr w:type="spellStart"/>
       <w:r>
         <w:rPr>
           <w:sz w:val="28"/>
           <w:szCs w:val="28"/>
         </w:rPr>
-        <w:t>l (továbbiakban laptop)</w:t>
-      </w:r>
+        <w:t>Acer</w:t>
+      </w:r>
+      <w:proofErr w:type="spellEnd"/>
       <w:r>
         <w:rPr>
           <w:sz w:val="28"/>
           <w:szCs w:val="28"/>
         </w:rPr>
-        <w:t xml:space="preserve"> és egy </w:t>
-      </w:r>
+        <w:t xml:space="preserve"> Swift </w:t>
+      </w:r>
+      <w:proofErr w:type="gramStart"/>
       <w:r>
         <w:rPr>
           <w:sz w:val="28"/>
           <w:szCs w:val="28"/>
         </w:rPr>
-        <w:t>Samsung Galaxy S20 FE QC 4G Dual SIM</w:t>
+        <w:t>14</w:t>
       </w:r>
       <w:r>
         <w:rPr>
           <w:sz w:val="28"/>
           <w:szCs w:val="28"/>
         </w:rPr>
-        <w:t xml:space="preserve">-mel (továbbiakban csak telefon) </w:t>
+        <w:t>-</w:t>
       </w:r>
       <w:r>
         <w:rPr>
           <w:sz w:val="28"/>
           <w:szCs w:val="28"/>
         </w:rPr>
-        <w:t>teszteltünk</w:t>
+        <w:t>e</w:t>
       </w:r>
       <w:r>
         <w:rPr>
           <w:sz w:val="28"/>
           <w:szCs w:val="28"/>
         </w:rPr>
-        <w:t>. A hálózat biztonságáról a jogosultságkezeléssel</w:t>
-      </w:r>
+        <w:t>l</w:t>
+      </w:r>
+      <w:proofErr w:type="gramEnd"/>
       <w:r>
         <w:rPr>
           <w:sz w:val="28"/>
           <w:szCs w:val="28"/>
         </w:rPr>
-        <w:t>, a switcheken port biztonsággal</w:t>
+        <w:t xml:space="preserve"> (továbbiakban laptop)</w:t>
+      </w:r>
+      <w:r>
+        <w:rPr>
+          <w:sz w:val="28"/>
+          <w:szCs w:val="28"/>
+        </w:rPr>
+        <w:t xml:space="preserve"> és egy </w:t>
+      </w:r>
+      <w:r>
+        <w:rPr>
+          <w:sz w:val="28"/>
+          <w:szCs w:val="28"/>
+        </w:rPr>
+        <w:t xml:space="preserve">Samsung Galaxy S20 FE QC 4G </w:t>
+      </w:r>
+      <w:proofErr w:type="spellStart"/>
+      <w:r>
+        <w:rPr>
+          <w:sz w:val="28"/>
+          <w:szCs w:val="28"/>
+        </w:rPr>
+        <w:t>Dual</w:t>
+      </w:r>
+      <w:proofErr w:type="spellEnd"/>
+      <w:r>
+        <w:rPr>
+          <w:sz w:val="28"/>
+          <w:szCs w:val="28"/>
+        </w:rPr>
+        <w:t xml:space="preserve"> SIM</w:t>
+      </w:r>
+      <w:r>
+        <w:rPr>
+          <w:sz w:val="28"/>
+          <w:szCs w:val="28"/>
+        </w:rPr>
+        <w:t xml:space="preserve">-mel (továbbiakban csak telefon) </w:t>
+      </w:r>
+      <w:r>
+        <w:rPr>
+          <w:sz w:val="28"/>
+          <w:szCs w:val="28"/>
+        </w:rPr>
+        <w:t>teszteltünk</w:t>
+      </w:r>
+      <w:r>
+        <w:rPr>
+          <w:sz w:val="28"/>
+          <w:szCs w:val="28"/>
+        </w:rPr>
+        <w:t>. A hálózat biztonságáról a jogosultságkezeléssel</w:t>
+      </w:r>
+      <w:r>
+        <w:rPr>
+          <w:sz w:val="28"/>
+          <w:szCs w:val="28"/>
+        </w:rPr>
+        <w:t xml:space="preserve">, a </w:t>
+      </w:r>
+      <w:proofErr w:type="spellStart"/>
+      <w:r>
+        <w:rPr>
+          <w:sz w:val="28"/>
+          <w:szCs w:val="28"/>
+        </w:rPr>
+        <w:t>switcheken</w:t>
+      </w:r>
+      <w:proofErr w:type="spellEnd"/>
+      <w:r>
+        <w:rPr>
+          <w:sz w:val="28"/>
+          <w:szCs w:val="28"/>
+        </w:rPr>
+        <w:t xml:space="preserve"> port biztonsággal</w:t>
       </w:r>
       <w:r>
         <w:rPr>
@@ -4519,7 +4599,25 @@
                 <w:color w:val="000000"/>
                 <w:lang w:eastAsia="hu-HU"/>
               </w:rPr>
-              <w:t>R-FL3, SV-DHCP,EMAIL,FTP</w:t>
+              <w:t>R-FL3, SV-</w:t>
+            </w:r>
+            <w:proofErr w:type="gramStart"/>
+            <w:r>
+              <w:rPr>
+                <w:rFonts w:ascii="Calibri" w:eastAsia="Times New Roman" w:hAnsi="Calibri" w:cs="Calibri"/>
+                <w:color w:val="000000"/>
+                <w:lang w:eastAsia="hu-HU"/>
+              </w:rPr>
+              <w:t>DHCP,EMAIL</w:t>
+            </w:r>
+            <w:proofErr w:type="gramEnd"/>
+            <w:r>
+              <w:rPr>
+                <w:rFonts w:ascii="Calibri" w:eastAsia="Times New Roman" w:hAnsi="Calibri" w:cs="Calibri"/>
+                <w:color w:val="000000"/>
+                <w:lang w:eastAsia="hu-HU"/>
+              </w:rPr>
+              <w:t>,FTP</w:t>
             </w:r>
           </w:p>
         </w:tc>
@@ -5412,7 +5510,25 @@
                 <w:color w:val="000000"/>
                 <w:lang w:eastAsia="hu-HU"/>
               </w:rPr>
-              <w:t>SV_DHCP,EMAIL,FTP</w:t>
+              <w:t>SV_</w:t>
+            </w:r>
+            <w:proofErr w:type="gramStart"/>
+            <w:r>
+              <w:rPr>
+                <w:rFonts w:ascii="Calibri" w:eastAsia="Times New Roman" w:hAnsi="Calibri" w:cs="Calibri"/>
+                <w:color w:val="000000"/>
+                <w:lang w:eastAsia="hu-HU"/>
+              </w:rPr>
+              <w:t>DHCP,EMAIL</w:t>
+            </w:r>
+            <w:proofErr w:type="gramEnd"/>
+            <w:r>
+              <w:rPr>
+                <w:rFonts w:ascii="Calibri" w:eastAsia="Times New Roman" w:hAnsi="Calibri" w:cs="Calibri"/>
+                <w:color w:val="000000"/>
+                <w:lang w:eastAsia="hu-HU"/>
+              </w:rPr>
+              <w:t>,FTP</w:t>
             </w:r>
           </w:p>
         </w:tc>
@@ -8978,7 +9094,25 @@
                 <w:color w:val="000000"/>
                 <w:lang w:eastAsia="hu-HU"/>
               </w:rPr>
-              <w:t>R-FL3, SV-DHCP,EMAIL,FTP</w:t>
+              <w:t>R-FL3, SV-</w:t>
+            </w:r>
+            <w:proofErr w:type="gramStart"/>
+            <w:r>
+              <w:rPr>
+                <w:rFonts w:ascii="Calibri" w:eastAsia="Times New Roman" w:hAnsi="Calibri" w:cs="Calibri"/>
+                <w:color w:val="000000"/>
+                <w:lang w:eastAsia="hu-HU"/>
+              </w:rPr>
+              <w:t>DHCP,EMAIL</w:t>
+            </w:r>
+            <w:proofErr w:type="gramEnd"/>
+            <w:r>
+              <w:rPr>
+                <w:rFonts w:ascii="Calibri" w:eastAsia="Times New Roman" w:hAnsi="Calibri" w:cs="Calibri"/>
+                <w:color w:val="000000"/>
+                <w:lang w:eastAsia="hu-HU"/>
+              </w:rPr>
+              <w:t>,FTP</w:t>
             </w:r>
           </w:p>
         </w:tc>
@@ -11436,7 +11570,23 @@
           <w:sz w:val="32"/>
           <w:szCs w:val="32"/>
         </w:rPr>
-        <w:t>Használt jelszavaink:</w:t>
+        <w:t xml:space="preserve">Használt </w:t>
+      </w:r>
+      <w:proofErr w:type="spellStart"/>
+      <w:r>
+        <w:rPr>
+          <w:sz w:val="32"/>
+          <w:szCs w:val="32"/>
+        </w:rPr>
+        <w:t>jelszavaink</w:t>
+      </w:r>
+      <w:proofErr w:type="spellEnd"/>
+      <w:r>
+        <w:rPr>
+          <w:sz w:val="32"/>
+          <w:szCs w:val="32"/>
+        </w:rPr>
+        <w:t>:</w:t>
       </w:r>
     </w:p>
     <w:tbl>
@@ -11617,6 +11767,7 @@
                 <w:lang w:eastAsia="hu-HU"/>
               </w:rPr>
             </w:pPr>
+            <w:proofErr w:type="spellStart"/>
             <w:r>
               <w:rPr>
                 <w:rFonts w:ascii="Calibri" w:eastAsia="Times New Roman" w:hAnsi="Calibri" w:cs="Calibri"/>
@@ -11625,6 +11776,7 @@
               </w:rPr>
               <w:t>admin</w:t>
             </w:r>
+            <w:proofErr w:type="spellEnd"/>
           </w:p>
         </w:tc>
         <w:tc>
@@ -11688,13 +11840,23 @@
                 <w:lang w:eastAsia="hu-HU"/>
               </w:rPr>
             </w:pPr>
-            <w:r>
-              <w:rPr>
-                <w:rFonts w:ascii="Calibri" w:eastAsia="Times New Roman" w:hAnsi="Calibri" w:cs="Calibri"/>
-                <w:color w:val="000000"/>
-                <w:lang w:eastAsia="hu-HU"/>
-              </w:rPr>
-              <w:t>Privileged EXEC</w:t>
+            <w:proofErr w:type="spellStart"/>
+            <w:r>
+              <w:rPr>
+                <w:rFonts w:ascii="Calibri" w:eastAsia="Times New Roman" w:hAnsi="Calibri" w:cs="Calibri"/>
+                <w:color w:val="000000"/>
+                <w:lang w:eastAsia="hu-HU"/>
+              </w:rPr>
+              <w:t>Privileged</w:t>
+            </w:r>
+            <w:proofErr w:type="spellEnd"/>
+            <w:r>
+              <w:rPr>
+                <w:rFonts w:ascii="Calibri" w:eastAsia="Times New Roman" w:hAnsi="Calibri" w:cs="Calibri"/>
+                <w:color w:val="000000"/>
+                <w:lang w:eastAsia="hu-HU"/>
+              </w:rPr>
+              <w:t xml:space="preserve"> EXEC</w:t>
             </w:r>
           </w:p>
         </w:tc>
@@ -11825,6 +11987,7 @@
                 <w:lang w:eastAsia="hu-HU"/>
               </w:rPr>
             </w:pPr>
+            <w:proofErr w:type="spellStart"/>
             <w:r>
               <w:rPr>
                 <w:rFonts w:ascii="Calibri" w:eastAsia="Times New Roman" w:hAnsi="Calibri" w:cs="Calibri"/>
@@ -11833,6 +11996,7 @@
               </w:rPr>
               <w:t>A.Boglárka</w:t>
             </w:r>
+            <w:proofErr w:type="spellEnd"/>
           </w:p>
         </w:tc>
         <w:tc>
@@ -12033,6 +12197,7 @@
                 <w:lang w:eastAsia="hu-HU"/>
               </w:rPr>
             </w:pPr>
+            <w:proofErr w:type="spellStart"/>
             <w:r>
               <w:rPr>
                 <w:rFonts w:ascii="Calibri" w:eastAsia="Times New Roman" w:hAnsi="Calibri" w:cs="Calibri"/>
@@ -12041,6 +12206,7 @@
               </w:rPr>
               <w:t>admin</w:t>
             </w:r>
+            <w:proofErr w:type="spellEnd"/>
           </w:p>
         </w:tc>
         <w:tc>
@@ -12137,6 +12303,7 @@
                 <w:lang w:eastAsia="hu-HU"/>
               </w:rPr>
             </w:pPr>
+            <w:proofErr w:type="spellStart"/>
             <w:r>
               <w:rPr>
                 <w:rFonts w:ascii="Calibri" w:eastAsia="Times New Roman" w:hAnsi="Calibri" w:cs="Calibri"/>
@@ -12145,6 +12312,7 @@
               </w:rPr>
               <w:t>user</w:t>
             </w:r>
+            <w:proofErr w:type="spellEnd"/>
           </w:p>
         </w:tc>
         <w:tc>
@@ -12241,6 +12409,7 @@
                 <w:lang w:eastAsia="hu-HU"/>
               </w:rPr>
             </w:pPr>
+            <w:proofErr w:type="spellStart"/>
             <w:r>
               <w:rPr>
                 <w:rFonts w:ascii="Calibri" w:eastAsia="Times New Roman" w:hAnsi="Calibri" w:cs="Calibri"/>
@@ -12249,6 +12418,7 @@
               </w:rPr>
               <w:t>guest</w:t>
             </w:r>
+            <w:proofErr w:type="spellEnd"/>
           </w:p>
         </w:tc>
         <w:tc>
@@ -12493,18 +12663,18 @@
           <w:noProof/>
         </w:rPr>
         <w:drawing>
-          <wp:anchor distT="0" distB="0" distL="114300" distR="114300" simplePos="0" relativeHeight="251676672" behindDoc="0" locked="0" layoutInCell="1" allowOverlap="1" wp14:anchorId="103C69D0" wp14:editId="2B92DF06">
+          <wp:anchor distT="0" distB="0" distL="114300" distR="114300" simplePos="0" relativeHeight="251705344" behindDoc="0" locked="0" layoutInCell="1" allowOverlap="1" wp14:anchorId="6C46D283" wp14:editId="4520746F">
             <wp:simplePos x="0" y="0"/>
             <wp:positionH relativeFrom="column">
-              <wp:posOffset>4041775</wp:posOffset>
+              <wp:posOffset>4042410</wp:posOffset>
             </wp:positionH>
             <wp:positionV relativeFrom="paragraph">
-              <wp:posOffset>365760</wp:posOffset>
+              <wp:posOffset>297815</wp:posOffset>
             </wp:positionV>
             <wp:extent cx="1979295" cy="2007870"/>
             <wp:effectExtent l="0" t="0" r="1905" b="0"/>
             <wp:wrapSquare wrapText="bothSides"/>
-            <wp:docPr id="462186334" name="Kép 1" descr="A képen szöveg, képernyőkép, szoftver, képernyő látható&#10;&#10;Automatikusan generált leírás"/>
+            <wp:docPr id="339266280" name="Kép 1" descr="A képen szöveg, képernyőkép, szoftver, képernyő látható&#10;&#10;Automatikusan generált leírás"/>
             <wp:cNvGraphicFramePr>
               <a:graphicFrameLocks xmlns:a="http://schemas.openxmlformats.org/drawingml/2006/main" noChangeAspect="1"/>
             </wp:cNvGraphicFramePr>
@@ -12512,7 +12682,7 @@
               <a:graphicData uri="http://schemas.openxmlformats.org/drawingml/2006/picture">
                 <pic:pic xmlns:pic="http://schemas.openxmlformats.org/drawingml/2006/picture">
                   <pic:nvPicPr>
-                    <pic:cNvPr id="462186334" name="Kép 1" descr="A képen szöveg, képernyőkép, szoftver, képernyő látható&#10;&#10;Automatikusan generált leírás"/>
+                    <pic:cNvPr id="339266280" name="Kép 1" descr="A képen szöveg, képernyőkép, szoftver, képernyő látható&#10;&#10;Automatikusan generált leírás"/>
                     <pic:cNvPicPr/>
                   </pic:nvPicPr>
                   <pic:blipFill>
@@ -12553,18 +12723,18 @@
           <w:noProof/>
         </w:rPr>
         <w:drawing>
-          <wp:anchor distT="0" distB="0" distL="114300" distR="114300" simplePos="0" relativeHeight="251675648" behindDoc="0" locked="0" layoutInCell="1" allowOverlap="1" wp14:anchorId="2943FC4A" wp14:editId="26D09939">
+          <wp:anchor distT="0" distB="0" distL="114300" distR="114300" simplePos="0" relativeHeight="251704320" behindDoc="0" locked="0" layoutInCell="1" allowOverlap="1" wp14:anchorId="40D6C4C3" wp14:editId="76480CD0">
             <wp:simplePos x="0" y="0"/>
             <wp:positionH relativeFrom="column">
-              <wp:posOffset>1864364</wp:posOffset>
+              <wp:posOffset>1865630</wp:posOffset>
             </wp:positionH>
             <wp:positionV relativeFrom="paragraph">
-              <wp:posOffset>366395</wp:posOffset>
+              <wp:posOffset>297815</wp:posOffset>
             </wp:positionV>
             <wp:extent cx="1979295" cy="2007870"/>
             <wp:effectExtent l="0" t="0" r="1905" b="0"/>
             <wp:wrapSquare wrapText="bothSides"/>
-            <wp:docPr id="87670608" name="Kép 1" descr="A képen szöveg, képernyőkép, szoftver, számítógép látható&#10;&#10;Automatikusan generált leírás"/>
+            <wp:docPr id="907800323" name="Kép 1" descr="A képen szöveg, képernyőkép, szoftver, képernyő látható&#10;&#10;Automatikusan generált leírás"/>
             <wp:cNvGraphicFramePr>
               <a:graphicFrameLocks xmlns:a="http://schemas.openxmlformats.org/drawingml/2006/main" noChangeAspect="1"/>
             </wp:cNvGraphicFramePr>
@@ -12572,7 +12742,7 @@
               <a:graphicData uri="http://schemas.openxmlformats.org/drawingml/2006/picture">
                 <pic:pic xmlns:pic="http://schemas.openxmlformats.org/drawingml/2006/picture">
                   <pic:nvPicPr>
-                    <pic:cNvPr id="87670608" name="Kép 1" descr="A képen szöveg, képernyőkép, szoftver, számítógép látható&#10;&#10;Automatikusan generált leírás"/>
+                    <pic:cNvPr id="907800323" name="Kép 1" descr="A képen szöveg, képernyőkép, szoftver, képernyő látható&#10;&#10;Automatikusan generált leírás"/>
                     <pic:cNvPicPr/>
                   </pic:nvPicPr>
                   <pic:blipFill>
@@ -12613,6 +12783,228 @@
           <w:noProof/>
         </w:rPr>
         <w:drawing>
+          <wp:anchor distT="0" distB="0" distL="114300" distR="114300" simplePos="0" relativeHeight="251703296" behindDoc="0" locked="0" layoutInCell="1" allowOverlap="1" wp14:anchorId="1F42006F" wp14:editId="4EFA602A">
+            <wp:simplePos x="0" y="0"/>
+            <wp:positionH relativeFrom="column">
+              <wp:posOffset>-316865</wp:posOffset>
+            </wp:positionH>
+            <wp:positionV relativeFrom="paragraph">
+              <wp:posOffset>297815</wp:posOffset>
+            </wp:positionV>
+            <wp:extent cx="1979930" cy="2007870"/>
+            <wp:effectExtent l="0" t="0" r="1270" b="0"/>
+            <wp:wrapTopAndBottom/>
+            <wp:docPr id="1392257955" name="Kép 1" descr="A képen szöveg, képernyőkép, szoftver, képernyő látható&#10;&#10;Automatikusan generált leírás"/>
+            <wp:cNvGraphicFramePr>
+              <a:graphicFrameLocks xmlns:a="http://schemas.openxmlformats.org/drawingml/2006/main" noChangeAspect="1"/>
+            </wp:cNvGraphicFramePr>
+            <a:graphic xmlns:a="http://schemas.openxmlformats.org/drawingml/2006/main">
+              <a:graphicData uri="http://schemas.openxmlformats.org/drawingml/2006/picture">
+                <pic:pic xmlns:pic="http://schemas.openxmlformats.org/drawingml/2006/picture">
+                  <pic:nvPicPr>
+                    <pic:cNvPr id="1392257955" name="Kép 1" descr="A képen szöveg, képernyőkép, szoftver, képernyő látható&#10;&#10;Automatikusan generált leírás"/>
+                    <pic:cNvPicPr/>
+                  </pic:nvPicPr>
+                  <pic:blipFill>
+                    <a:blip r:embed="rId13" cstate="print">
+                      <a:extLst>
+                        <a:ext uri="{28A0092B-C50C-407E-A947-70E740481C1C}">
+                          <a14:useLocalDpi xmlns:a14="http://schemas.microsoft.com/office/drawing/2010/main" val="0"/>
+                        </a:ext>
+                      </a:extLst>
+                    </a:blip>
+                    <a:stretch>
+                      <a:fillRect/>
+                    </a:stretch>
+                  </pic:blipFill>
+                  <pic:spPr>
+                    <a:xfrm>
+                      <a:off x="0" y="0"/>
+                      <a:ext cx="1979930" cy="2007870"/>
+                    </a:xfrm>
+                    <a:prstGeom prst="rect">
+                      <a:avLst/>
+                    </a:prstGeom>
+                  </pic:spPr>
+                </pic:pic>
+              </a:graphicData>
+            </a:graphic>
+            <wp14:sizeRelH relativeFrom="margin">
+              <wp14:pctWidth>0</wp14:pctWidth>
+            </wp14:sizeRelH>
+            <wp14:sizeRelV relativeFrom="margin">
+              <wp14:pctHeight>0</wp14:pctHeight>
+            </wp14:sizeRelV>
+          </wp:anchor>
+        </w:drawing>
+      </w:r>
+      <w:r>
+        <w:rPr>
+          <w:sz w:val="48"/>
+          <w:szCs w:val="48"/>
+        </w:rPr>
+        <w:tab/>
+      </w:r>
+      <w:r>
+        <w:rPr>
+          <w:sz w:val="28"/>
+          <w:szCs w:val="28"/>
+        </w:rPr>
+        <w:t>R-FL1:</w:t>
+      </w:r>
+      <w:r>
+        <w:rPr>
+          <w:noProof/>
+        </w:rPr>
+        <w:t xml:space="preserve"> </w:t>
+      </w:r>
+    </w:p>
+    <w:p>
+      <w:pPr>
+        <w:tabs>
+          <w:tab w:val="left" w:pos="284"/>
+        </w:tabs>
+        <w:rPr>
+          <w:sz w:val="28"/>
+          <w:szCs w:val="28"/>
+        </w:rPr>
+      </w:pPr>
+    </w:p>
+    <w:p>
+      <w:pPr>
+        <w:tabs>
+          <w:tab w:val="left" w:pos="284"/>
+        </w:tabs>
+        <w:rPr>
+          <w:sz w:val="48"/>
+          <w:szCs w:val="48"/>
+        </w:rPr>
+      </w:pPr>
+      <w:r>
+        <w:rPr>
+          <w:noProof/>
+        </w:rPr>
+        <w:drawing>
+          <wp:anchor distT="0" distB="0" distL="114300" distR="114300" simplePos="0" relativeHeight="251676672" behindDoc="0" locked="0" layoutInCell="1" allowOverlap="1" wp14:anchorId="103C69D0" wp14:editId="2B92DF06">
+            <wp:simplePos x="0" y="0"/>
+            <wp:positionH relativeFrom="column">
+              <wp:posOffset>4041775</wp:posOffset>
+            </wp:positionH>
+            <wp:positionV relativeFrom="paragraph">
+              <wp:posOffset>365760</wp:posOffset>
+            </wp:positionV>
+            <wp:extent cx="1979295" cy="2007870"/>
+            <wp:effectExtent l="0" t="0" r="1905" b="0"/>
+            <wp:wrapSquare wrapText="bothSides"/>
+            <wp:docPr id="462186334" name="Kép 1" descr="A képen szöveg, képernyőkép, szoftver, képernyő látható&#10;&#10;Automatikusan generált leírás"/>
+            <wp:cNvGraphicFramePr>
+              <a:graphicFrameLocks xmlns:a="http://schemas.openxmlformats.org/drawingml/2006/main" noChangeAspect="1"/>
+            </wp:cNvGraphicFramePr>
+            <a:graphic xmlns:a="http://schemas.openxmlformats.org/drawingml/2006/main">
+              <a:graphicData uri="http://schemas.openxmlformats.org/drawingml/2006/picture">
+                <pic:pic xmlns:pic="http://schemas.openxmlformats.org/drawingml/2006/picture">
+                  <pic:nvPicPr>
+                    <pic:cNvPr id="462186334" name="Kép 1" descr="A képen szöveg, képernyőkép, szoftver, képernyő látható&#10;&#10;Automatikusan generált leírás"/>
+                    <pic:cNvPicPr/>
+                  </pic:nvPicPr>
+                  <pic:blipFill>
+                    <a:blip r:embed="rId14" cstate="print">
+                      <a:extLst>
+                        <a:ext uri="{28A0092B-C50C-407E-A947-70E740481C1C}">
+                          <a14:useLocalDpi xmlns:a14="http://schemas.microsoft.com/office/drawing/2010/main" val="0"/>
+                        </a:ext>
+                      </a:extLst>
+                    </a:blip>
+                    <a:stretch>
+                      <a:fillRect/>
+                    </a:stretch>
+                  </pic:blipFill>
+                  <pic:spPr>
+                    <a:xfrm>
+                      <a:off x="0" y="0"/>
+                      <a:ext cx="1979295" cy="2007870"/>
+                    </a:xfrm>
+                    <a:prstGeom prst="rect">
+                      <a:avLst/>
+                    </a:prstGeom>
+                  </pic:spPr>
+                </pic:pic>
+              </a:graphicData>
+            </a:graphic>
+            <wp14:sizeRelH relativeFrom="margin">
+              <wp14:pctWidth>0</wp14:pctWidth>
+            </wp14:sizeRelH>
+            <wp14:sizeRelV relativeFrom="margin">
+              <wp14:pctHeight>0</wp14:pctHeight>
+            </wp14:sizeRelV>
+          </wp:anchor>
+        </w:drawing>
+      </w:r>
+      <w:r>
+        <w:rPr>
+          <w:noProof/>
+        </w:rPr>
+        <w:drawing>
+          <wp:anchor distT="0" distB="0" distL="114300" distR="114300" simplePos="0" relativeHeight="251675648" behindDoc="0" locked="0" layoutInCell="1" allowOverlap="1" wp14:anchorId="2943FC4A" wp14:editId="55F5BA56">
+            <wp:simplePos x="0" y="0"/>
+            <wp:positionH relativeFrom="column">
+              <wp:posOffset>1864364</wp:posOffset>
+            </wp:positionH>
+            <wp:positionV relativeFrom="paragraph">
+              <wp:posOffset>366395</wp:posOffset>
+            </wp:positionV>
+            <wp:extent cx="1979295" cy="2007870"/>
+            <wp:effectExtent l="0" t="0" r="1905" b="0"/>
+            <wp:wrapSquare wrapText="bothSides"/>
+            <wp:docPr id="87670608" name="Kép 1" descr="A képen szöveg, képernyőkép, szoftver, számítógép látható&#10;&#10;Automatikusan generált leírás"/>
+            <wp:cNvGraphicFramePr>
+              <a:graphicFrameLocks xmlns:a="http://schemas.openxmlformats.org/drawingml/2006/main" noChangeAspect="1"/>
+            </wp:cNvGraphicFramePr>
+            <a:graphic xmlns:a="http://schemas.openxmlformats.org/drawingml/2006/main">
+              <a:graphicData uri="http://schemas.openxmlformats.org/drawingml/2006/picture">
+                <pic:pic xmlns:pic="http://schemas.openxmlformats.org/drawingml/2006/picture">
+                  <pic:nvPicPr>
+                    <pic:cNvPr id="87670608" name="Kép 1" descr="A képen szöveg, képernyőkép, szoftver, számítógép látható&#10;&#10;Automatikusan generált leírás"/>
+                    <pic:cNvPicPr/>
+                  </pic:nvPicPr>
+                  <pic:blipFill>
+                    <a:blip r:embed="rId15" cstate="print">
+                      <a:extLst>
+                        <a:ext uri="{28A0092B-C50C-407E-A947-70E740481C1C}">
+                          <a14:useLocalDpi xmlns:a14="http://schemas.microsoft.com/office/drawing/2010/main" val="0"/>
+                        </a:ext>
+                      </a:extLst>
+                    </a:blip>
+                    <a:stretch>
+                      <a:fillRect/>
+                    </a:stretch>
+                  </pic:blipFill>
+                  <pic:spPr>
+                    <a:xfrm>
+                      <a:off x="0" y="0"/>
+                      <a:ext cx="1979295" cy="2007870"/>
+                    </a:xfrm>
+                    <a:prstGeom prst="rect">
+                      <a:avLst/>
+                    </a:prstGeom>
+                  </pic:spPr>
+                </pic:pic>
+              </a:graphicData>
+            </a:graphic>
+            <wp14:sizeRelH relativeFrom="margin">
+              <wp14:pctWidth>0</wp14:pctWidth>
+            </wp14:sizeRelH>
+            <wp14:sizeRelV relativeFrom="margin">
+              <wp14:pctHeight>0</wp14:pctHeight>
+            </wp14:sizeRelV>
+          </wp:anchor>
+        </w:drawing>
+      </w:r>
+      <w:r>
+        <w:rPr>
+          <w:noProof/>
+        </w:rPr>
+        <w:drawing>
           <wp:anchor distT="0" distB="0" distL="114300" distR="114300" simplePos="0" relativeHeight="251674624" behindDoc="0" locked="0" layoutInCell="1" allowOverlap="1" wp14:anchorId="4F64DBCB" wp14:editId="6F623D25">
             <wp:simplePos x="0" y="0"/>
             <wp:positionH relativeFrom="column">
@@ -12636,7 +13028,7 @@
                     <pic:cNvPicPr/>
                   </pic:nvPicPr>
                   <pic:blipFill>
-                    <a:blip r:embed="rId13" cstate="print">
+                    <a:blip r:embed="rId16" cstate="print">
                       <a:extLst>
                         <a:ext uri="{28A0092B-C50C-407E-A947-70E740481C1C}">
                           <a14:useLocalDpi xmlns:a14="http://schemas.microsoft.com/office/drawing/2010/main" val="0"/>
@@ -12680,14 +13072,7 @@
           <w:sz w:val="28"/>
           <w:szCs w:val="28"/>
         </w:rPr>
-        <w:t>R-FL2</w:t>
-      </w:r>
-      <w:r>
-        <w:rPr>
-          <w:sz w:val="28"/>
-          <w:szCs w:val="28"/>
-        </w:rPr>
-        <w:t>:</w:t>
+        <w:t>R-FL2:</w:t>
       </w:r>
       <w:r>
         <w:rPr>
@@ -12722,7 +13107,7 @@
           <w:noProof/>
         </w:rPr>
         <w:drawing>
-          <wp:anchor distT="0" distB="0" distL="114300" distR="114300" simplePos="0" relativeHeight="251679744" behindDoc="0" locked="0" layoutInCell="1" allowOverlap="1" wp14:anchorId="042BD477" wp14:editId="3F1352F4">
+          <wp:anchor distT="0" distB="0" distL="114300" distR="114300" simplePos="0" relativeHeight="251679744" behindDoc="0" locked="0" layoutInCell="1" allowOverlap="1" wp14:anchorId="042BD477" wp14:editId="6B2DC544">
             <wp:simplePos x="0" y="0"/>
             <wp:positionH relativeFrom="column">
               <wp:posOffset>4070350</wp:posOffset>
@@ -12745,7 +13130,7 @@
                     <pic:cNvPicPr/>
                   </pic:nvPicPr>
                   <pic:blipFill>
-                    <a:blip r:embed="rId14" cstate="print">
+                    <a:blip r:embed="rId17" cstate="print">
                       <a:extLst>
                         <a:ext uri="{28A0092B-C50C-407E-A947-70E740481C1C}">
                           <a14:useLocalDpi xmlns:a14="http://schemas.microsoft.com/office/drawing/2010/main" val="0"/>
@@ -12782,7 +13167,7 @@
           <w:noProof/>
         </w:rPr>
         <w:drawing>
-          <wp:anchor distT="0" distB="0" distL="114300" distR="114300" simplePos="0" relativeHeight="251678720" behindDoc="0" locked="0" layoutInCell="1" allowOverlap="1" wp14:anchorId="097ADF14" wp14:editId="698740A1">
+          <wp:anchor distT="0" distB="0" distL="114300" distR="114300" simplePos="0" relativeHeight="251678720" behindDoc="0" locked="0" layoutInCell="1" allowOverlap="1" wp14:anchorId="097ADF14" wp14:editId="49BCCDBE">
             <wp:simplePos x="0" y="0"/>
             <wp:positionH relativeFrom="column">
               <wp:posOffset>1893340</wp:posOffset>
@@ -12805,7 +13190,7 @@
                     <pic:cNvPicPr/>
                   </pic:nvPicPr>
                   <pic:blipFill>
-                    <a:blip r:embed="rId15" cstate="print">
+                    <a:blip r:embed="rId18" cstate="print">
                       <a:extLst>
                         <a:ext uri="{28A0092B-C50C-407E-A947-70E740481C1C}">
                           <a14:useLocalDpi xmlns:a14="http://schemas.microsoft.com/office/drawing/2010/main" val="0"/>
@@ -12842,7 +13227,7 @@
           <w:noProof/>
         </w:rPr>
         <w:drawing>
-          <wp:anchor distT="0" distB="0" distL="114300" distR="114300" simplePos="0" relativeHeight="251677696" behindDoc="0" locked="0" layoutInCell="1" allowOverlap="1" wp14:anchorId="574058A6" wp14:editId="699A8FB0">
+          <wp:anchor distT="0" distB="0" distL="114300" distR="114300" simplePos="0" relativeHeight="251677696" behindDoc="0" locked="0" layoutInCell="1" allowOverlap="1" wp14:anchorId="574058A6" wp14:editId="7316B8CF">
             <wp:simplePos x="0" y="0"/>
             <wp:positionH relativeFrom="column">
               <wp:posOffset>-294005</wp:posOffset>
@@ -12865,7 +13250,7 @@
                     <pic:cNvPicPr/>
                   </pic:nvPicPr>
                   <pic:blipFill>
-                    <a:blip r:embed="rId16" cstate="print">
+                    <a:blip r:embed="rId19" cstate="print">
                       <a:extLst>
                         <a:ext uri="{28A0092B-C50C-407E-A947-70E740481C1C}">
                           <a14:useLocalDpi xmlns:a14="http://schemas.microsoft.com/office/drawing/2010/main" val="0"/>
@@ -12903,14 +13288,418 @@
           <w:szCs w:val="28"/>
         </w:rPr>
         <w:tab/>
-        <w:t>R-FL3</w:t>
-      </w:r>
-      <w:r>
+        <w:t>R-FL3:</w:t>
+      </w:r>
+      <w:r>
+        <w:rPr>
+          <w:noProof/>
+        </w:rPr>
+        <w:t xml:space="preserve"> </w:t>
+      </w:r>
+    </w:p>
+    <w:p>
+      <w:pPr>
+        <w:tabs>
+          <w:tab w:val="left" w:pos="284"/>
+        </w:tabs>
         <w:rPr>
           <w:sz w:val="28"/>
           <w:szCs w:val="28"/>
         </w:rPr>
-        <w:t>:</w:t>
+      </w:pPr>
+      <w:r>
+        <w:rPr>
+          <w:noProof/>
+        </w:rPr>
+        <w:lastRenderedPageBreak/>
+        <w:drawing>
+          <wp:anchor distT="0" distB="0" distL="114300" distR="114300" simplePos="0" relativeHeight="251708416" behindDoc="0" locked="0" layoutInCell="1" allowOverlap="1" wp14:anchorId="5EF2A2A0" wp14:editId="1B01D0E3">
+            <wp:simplePos x="0" y="0"/>
+            <wp:positionH relativeFrom="column">
+              <wp:posOffset>4070350</wp:posOffset>
+            </wp:positionH>
+            <wp:positionV relativeFrom="paragraph">
+              <wp:posOffset>334010</wp:posOffset>
+            </wp:positionV>
+            <wp:extent cx="1985010" cy="2013585"/>
+            <wp:effectExtent l="0" t="0" r="0" b="5715"/>
+            <wp:wrapSquare wrapText="bothSides"/>
+            <wp:docPr id="220085968" name="Kép 1" descr="A képen szöveg, képernyőkép, szoftver, képernyő látható&#10;&#10;Automatikusan generált leírás"/>
+            <wp:cNvGraphicFramePr>
+              <a:graphicFrameLocks xmlns:a="http://schemas.openxmlformats.org/drawingml/2006/main" noChangeAspect="1"/>
+            </wp:cNvGraphicFramePr>
+            <a:graphic xmlns:a="http://schemas.openxmlformats.org/drawingml/2006/main">
+              <a:graphicData uri="http://schemas.openxmlformats.org/drawingml/2006/picture">
+                <pic:pic xmlns:pic="http://schemas.openxmlformats.org/drawingml/2006/picture">
+                  <pic:nvPicPr>
+                    <pic:cNvPr id="220085968" name="Kép 1" descr="A képen szöveg, képernyőkép, szoftver, képernyő látható&#10;&#10;Automatikusan generált leírás"/>
+                    <pic:cNvPicPr/>
+                  </pic:nvPicPr>
+                  <pic:blipFill>
+                    <a:blip r:embed="rId20" cstate="print">
+                      <a:extLst>
+                        <a:ext uri="{28A0092B-C50C-407E-A947-70E740481C1C}">
+                          <a14:useLocalDpi xmlns:a14="http://schemas.microsoft.com/office/drawing/2010/main" val="0"/>
+                        </a:ext>
+                      </a:extLst>
+                    </a:blip>
+                    <a:stretch>
+                      <a:fillRect/>
+                    </a:stretch>
+                  </pic:blipFill>
+                  <pic:spPr>
+                    <a:xfrm>
+                      <a:off x="0" y="0"/>
+                      <a:ext cx="1985010" cy="2013585"/>
+                    </a:xfrm>
+                    <a:prstGeom prst="rect">
+                      <a:avLst/>
+                    </a:prstGeom>
+                  </pic:spPr>
+                </pic:pic>
+              </a:graphicData>
+            </a:graphic>
+            <wp14:sizeRelH relativeFrom="margin">
+              <wp14:pctWidth>0</wp14:pctWidth>
+            </wp14:sizeRelH>
+            <wp14:sizeRelV relativeFrom="margin">
+              <wp14:pctHeight>0</wp14:pctHeight>
+            </wp14:sizeRelV>
+          </wp:anchor>
+        </w:drawing>
+      </w:r>
+      <w:r>
+        <w:rPr>
+          <w:noProof/>
+        </w:rPr>
+        <w:drawing>
+          <wp:anchor distT="0" distB="0" distL="114300" distR="114300" simplePos="0" relativeHeight="251707392" behindDoc="0" locked="0" layoutInCell="1" allowOverlap="1" wp14:anchorId="0544578D" wp14:editId="32A264CD">
+            <wp:simplePos x="0" y="0"/>
+            <wp:positionH relativeFrom="column">
+              <wp:posOffset>1887326</wp:posOffset>
+            </wp:positionH>
+            <wp:positionV relativeFrom="paragraph">
+              <wp:posOffset>333905</wp:posOffset>
+            </wp:positionV>
+            <wp:extent cx="1991360" cy="2019300"/>
+            <wp:effectExtent l="0" t="0" r="8890" b="0"/>
+            <wp:wrapSquare wrapText="bothSides"/>
+            <wp:docPr id="1265429450" name="Kép 1" descr="A képen szöveg, képernyőkép, szoftver, számítógép látható&#10;&#10;Automatikusan generált leírás"/>
+            <wp:cNvGraphicFramePr>
+              <a:graphicFrameLocks xmlns:a="http://schemas.openxmlformats.org/drawingml/2006/main" noChangeAspect="1"/>
+            </wp:cNvGraphicFramePr>
+            <a:graphic xmlns:a="http://schemas.openxmlformats.org/drawingml/2006/main">
+              <a:graphicData uri="http://schemas.openxmlformats.org/drawingml/2006/picture">
+                <pic:pic xmlns:pic="http://schemas.openxmlformats.org/drawingml/2006/picture">
+                  <pic:nvPicPr>
+                    <pic:cNvPr id="1265429450" name="Kép 1" descr="A képen szöveg, képernyőkép, szoftver, számítógép látható&#10;&#10;Automatikusan generált leírás"/>
+                    <pic:cNvPicPr/>
+                  </pic:nvPicPr>
+                  <pic:blipFill>
+                    <a:blip r:embed="rId21" cstate="print">
+                      <a:extLst>
+                        <a:ext uri="{28A0092B-C50C-407E-A947-70E740481C1C}">
+                          <a14:useLocalDpi xmlns:a14="http://schemas.microsoft.com/office/drawing/2010/main" val="0"/>
+                        </a:ext>
+                      </a:extLst>
+                    </a:blip>
+                    <a:stretch>
+                      <a:fillRect/>
+                    </a:stretch>
+                  </pic:blipFill>
+                  <pic:spPr>
+                    <a:xfrm>
+                      <a:off x="0" y="0"/>
+                      <a:ext cx="1991360" cy="2019300"/>
+                    </a:xfrm>
+                    <a:prstGeom prst="rect">
+                      <a:avLst/>
+                    </a:prstGeom>
+                  </pic:spPr>
+                </pic:pic>
+              </a:graphicData>
+            </a:graphic>
+            <wp14:sizeRelH relativeFrom="margin">
+              <wp14:pctWidth>0</wp14:pctWidth>
+            </wp14:sizeRelH>
+            <wp14:sizeRelV relativeFrom="margin">
+              <wp14:pctHeight>0</wp14:pctHeight>
+            </wp14:sizeRelV>
+          </wp:anchor>
+        </w:drawing>
+      </w:r>
+      <w:r>
+        <w:rPr>
+          <w:noProof/>
+        </w:rPr>
+        <w:drawing>
+          <wp:anchor distT="0" distB="0" distL="114300" distR="114300" simplePos="0" relativeHeight="251706368" behindDoc="0" locked="0" layoutInCell="1" allowOverlap="1" wp14:anchorId="626C513D" wp14:editId="3F4AC633">
+            <wp:simplePos x="0" y="0"/>
+            <wp:positionH relativeFrom="column">
+              <wp:posOffset>-294005</wp:posOffset>
+            </wp:positionH>
+            <wp:positionV relativeFrom="paragraph">
+              <wp:posOffset>334010</wp:posOffset>
+            </wp:positionV>
+            <wp:extent cx="1985010" cy="2013585"/>
+            <wp:effectExtent l="0" t="0" r="0" b="5715"/>
+            <wp:wrapTopAndBottom/>
+            <wp:docPr id="1351910931" name="Kép 1" descr="A képen szöveg, képernyőkép, szoftver, képernyő látható&#10;&#10;Automatikusan generált leírás"/>
+            <wp:cNvGraphicFramePr>
+              <a:graphicFrameLocks xmlns:a="http://schemas.openxmlformats.org/drawingml/2006/main" noChangeAspect="1"/>
+            </wp:cNvGraphicFramePr>
+            <a:graphic xmlns:a="http://schemas.openxmlformats.org/drawingml/2006/main">
+              <a:graphicData uri="http://schemas.openxmlformats.org/drawingml/2006/picture">
+                <pic:pic xmlns:pic="http://schemas.openxmlformats.org/drawingml/2006/picture">
+                  <pic:nvPicPr>
+                    <pic:cNvPr id="1351910931" name="Kép 1" descr="A képen szöveg, képernyőkép, szoftver, képernyő látható&#10;&#10;Automatikusan generált leírás"/>
+                    <pic:cNvPicPr/>
+                  </pic:nvPicPr>
+                  <pic:blipFill>
+                    <a:blip r:embed="rId22" cstate="print">
+                      <a:extLst>
+                        <a:ext uri="{28A0092B-C50C-407E-A947-70E740481C1C}">
+                          <a14:useLocalDpi xmlns:a14="http://schemas.microsoft.com/office/drawing/2010/main" val="0"/>
+                        </a:ext>
+                      </a:extLst>
+                    </a:blip>
+                    <a:stretch>
+                      <a:fillRect/>
+                    </a:stretch>
+                  </pic:blipFill>
+                  <pic:spPr>
+                    <a:xfrm>
+                      <a:off x="0" y="0"/>
+                      <a:ext cx="1985010" cy="2013585"/>
+                    </a:xfrm>
+                    <a:prstGeom prst="rect">
+                      <a:avLst/>
+                    </a:prstGeom>
+                  </pic:spPr>
+                </pic:pic>
+              </a:graphicData>
+            </a:graphic>
+            <wp14:sizeRelH relativeFrom="margin">
+              <wp14:pctWidth>0</wp14:pctWidth>
+            </wp14:sizeRelH>
+            <wp14:sizeRelV relativeFrom="margin">
+              <wp14:pctHeight>0</wp14:pctHeight>
+            </wp14:sizeRelV>
+          </wp:anchor>
+        </w:drawing>
+      </w:r>
+      <w:r>
+        <w:rPr>
+          <w:sz w:val="28"/>
+          <w:szCs w:val="28"/>
+        </w:rPr>
+        <w:tab/>
+        <w:t>R-WR:</w:t>
+      </w:r>
+      <w:r>
+        <w:rPr>
+          <w:noProof/>
+        </w:rPr>
+        <w:t xml:space="preserve"> </w:t>
+      </w:r>
+    </w:p>
+    <w:p>
+      <w:pPr>
+        <w:tabs>
+          <w:tab w:val="left" w:pos="284"/>
+        </w:tabs>
+        <w:rPr>
+          <w:sz w:val="28"/>
+          <w:szCs w:val="28"/>
+        </w:rPr>
+      </w:pPr>
+      <w:r>
+        <w:rPr>
+          <w:noProof/>
+        </w:rPr>
+        <w:drawing>
+          <wp:anchor distT="0" distB="0" distL="114300" distR="114300" simplePos="0" relativeHeight="251711488" behindDoc="0" locked="0" layoutInCell="1" allowOverlap="1" wp14:anchorId="7DDC80BE" wp14:editId="4E7A2784">
+            <wp:simplePos x="0" y="0"/>
+            <wp:positionH relativeFrom="column">
+              <wp:posOffset>4070350</wp:posOffset>
+            </wp:positionH>
+            <wp:positionV relativeFrom="paragraph">
+              <wp:posOffset>2353945</wp:posOffset>
+            </wp:positionV>
+            <wp:extent cx="1985010" cy="2012950"/>
+            <wp:effectExtent l="0" t="0" r="0" b="6350"/>
+            <wp:wrapSquare wrapText="bothSides"/>
+            <wp:docPr id="1158696462" name="Kép 1" descr="A képen szöveg, képernyőkép, szoftver, számítógép látható&#10;&#10;Automatikusan generált leírás"/>
+            <wp:cNvGraphicFramePr>
+              <a:graphicFrameLocks xmlns:a="http://schemas.openxmlformats.org/drawingml/2006/main" noChangeAspect="1"/>
+            </wp:cNvGraphicFramePr>
+            <a:graphic xmlns:a="http://schemas.openxmlformats.org/drawingml/2006/main">
+              <a:graphicData uri="http://schemas.openxmlformats.org/drawingml/2006/picture">
+                <pic:pic xmlns:pic="http://schemas.openxmlformats.org/drawingml/2006/picture">
+                  <pic:nvPicPr>
+                    <pic:cNvPr id="1158696462" name="Kép 1" descr="A képen szöveg, képernyőkép, szoftver, számítógép látható&#10;&#10;Automatikusan generált leírás"/>
+                    <pic:cNvPicPr/>
+                  </pic:nvPicPr>
+                  <pic:blipFill>
+                    <a:blip r:embed="rId23" cstate="print">
+                      <a:extLst>
+                        <a:ext uri="{28A0092B-C50C-407E-A947-70E740481C1C}">
+                          <a14:useLocalDpi xmlns:a14="http://schemas.microsoft.com/office/drawing/2010/main" val="0"/>
+                        </a:ext>
+                      </a:extLst>
+                    </a:blip>
+                    <a:stretch>
+                      <a:fillRect/>
+                    </a:stretch>
+                  </pic:blipFill>
+                  <pic:spPr>
+                    <a:xfrm>
+                      <a:off x="0" y="0"/>
+                      <a:ext cx="1985010" cy="2012950"/>
+                    </a:xfrm>
+                    <a:prstGeom prst="rect">
+                      <a:avLst/>
+                    </a:prstGeom>
+                  </pic:spPr>
+                </pic:pic>
+              </a:graphicData>
+            </a:graphic>
+            <wp14:sizeRelH relativeFrom="margin">
+              <wp14:pctWidth>0</wp14:pctWidth>
+            </wp14:sizeRelH>
+            <wp14:sizeRelV relativeFrom="margin">
+              <wp14:pctHeight>0</wp14:pctHeight>
+            </wp14:sizeRelV>
+          </wp:anchor>
+        </w:drawing>
+      </w:r>
+      <w:r>
+        <w:rPr>
+          <w:noProof/>
+        </w:rPr>
+        <w:drawing>
+          <wp:anchor distT="0" distB="0" distL="114300" distR="114300" simplePos="0" relativeHeight="251710464" behindDoc="0" locked="0" layoutInCell="1" allowOverlap="1" wp14:anchorId="5D6E5A32" wp14:editId="5227732B">
+            <wp:simplePos x="0" y="0"/>
+            <wp:positionH relativeFrom="column">
+              <wp:posOffset>1887855</wp:posOffset>
+            </wp:positionH>
+            <wp:positionV relativeFrom="paragraph">
+              <wp:posOffset>2353945</wp:posOffset>
+            </wp:positionV>
+            <wp:extent cx="1991360" cy="2019300"/>
+            <wp:effectExtent l="0" t="0" r="8890" b="0"/>
+            <wp:wrapSquare wrapText="bothSides"/>
+            <wp:docPr id="876448743" name="Kép 1" descr="A képen szöveg, képernyőkép, szoftver, számítógép látható&#10;&#10;Automatikusan generált leírás"/>
+            <wp:cNvGraphicFramePr>
+              <a:graphicFrameLocks xmlns:a="http://schemas.openxmlformats.org/drawingml/2006/main" noChangeAspect="1"/>
+            </wp:cNvGraphicFramePr>
+            <a:graphic xmlns:a="http://schemas.openxmlformats.org/drawingml/2006/main">
+              <a:graphicData uri="http://schemas.openxmlformats.org/drawingml/2006/picture">
+                <pic:pic xmlns:pic="http://schemas.openxmlformats.org/drawingml/2006/picture">
+                  <pic:nvPicPr>
+                    <pic:cNvPr id="876448743" name="Kép 1" descr="A képen szöveg, képernyőkép, szoftver, számítógép látható&#10;&#10;Automatikusan generált leírás"/>
+                    <pic:cNvPicPr/>
+                  </pic:nvPicPr>
+                  <pic:blipFill>
+                    <a:blip r:embed="rId24" cstate="print">
+                      <a:extLst>
+                        <a:ext uri="{28A0092B-C50C-407E-A947-70E740481C1C}">
+                          <a14:useLocalDpi xmlns:a14="http://schemas.microsoft.com/office/drawing/2010/main" val="0"/>
+                        </a:ext>
+                      </a:extLst>
+                    </a:blip>
+                    <a:stretch>
+                      <a:fillRect/>
+                    </a:stretch>
+                  </pic:blipFill>
+                  <pic:spPr>
+                    <a:xfrm>
+                      <a:off x="0" y="0"/>
+                      <a:ext cx="1991360" cy="2019300"/>
+                    </a:xfrm>
+                    <a:prstGeom prst="rect">
+                      <a:avLst/>
+                    </a:prstGeom>
+                  </pic:spPr>
+                </pic:pic>
+              </a:graphicData>
+            </a:graphic>
+            <wp14:sizeRelH relativeFrom="margin">
+              <wp14:pctWidth>0</wp14:pctWidth>
+            </wp14:sizeRelH>
+            <wp14:sizeRelV relativeFrom="margin">
+              <wp14:pctHeight>0</wp14:pctHeight>
+            </wp14:sizeRelV>
+          </wp:anchor>
+        </w:drawing>
+      </w:r>
+      <w:r>
+        <w:rPr>
+          <w:noProof/>
+        </w:rPr>
+        <w:drawing>
+          <wp:anchor distT="0" distB="0" distL="114300" distR="114300" simplePos="0" relativeHeight="251709440" behindDoc="0" locked="0" layoutInCell="1" allowOverlap="1" wp14:anchorId="2DD755A2" wp14:editId="438B4D76">
+            <wp:simplePos x="0" y="0"/>
+            <wp:positionH relativeFrom="column">
+              <wp:posOffset>-294005</wp:posOffset>
+            </wp:positionH>
+            <wp:positionV relativeFrom="paragraph">
+              <wp:posOffset>2353945</wp:posOffset>
+            </wp:positionV>
+            <wp:extent cx="1985010" cy="2012315"/>
+            <wp:effectExtent l="0" t="0" r="0" b="6985"/>
+            <wp:wrapTopAndBottom/>
+            <wp:docPr id="2002618899" name="Kép 1" descr="A képen szöveg, képernyőkép, szoftver, képernyő látható&#10;&#10;Automatikusan generált leírás"/>
+            <wp:cNvGraphicFramePr>
+              <a:graphicFrameLocks xmlns:a="http://schemas.openxmlformats.org/drawingml/2006/main" noChangeAspect="1"/>
+            </wp:cNvGraphicFramePr>
+            <a:graphic xmlns:a="http://schemas.openxmlformats.org/drawingml/2006/main">
+              <a:graphicData uri="http://schemas.openxmlformats.org/drawingml/2006/picture">
+                <pic:pic xmlns:pic="http://schemas.openxmlformats.org/drawingml/2006/picture">
+                  <pic:nvPicPr>
+                    <pic:cNvPr id="2002618899" name="Kép 1" descr="A képen szöveg, képernyőkép, szoftver, képernyő látható&#10;&#10;Automatikusan generált leírás"/>
+                    <pic:cNvPicPr/>
+                  </pic:nvPicPr>
+                  <pic:blipFill>
+                    <a:blip r:embed="rId25" cstate="print">
+                      <a:extLst>
+                        <a:ext uri="{28A0092B-C50C-407E-A947-70E740481C1C}">
+                          <a14:useLocalDpi xmlns:a14="http://schemas.microsoft.com/office/drawing/2010/main" val="0"/>
+                        </a:ext>
+                      </a:extLst>
+                    </a:blip>
+                    <a:stretch>
+                      <a:fillRect/>
+                    </a:stretch>
+                  </pic:blipFill>
+                  <pic:spPr>
+                    <a:xfrm>
+                      <a:off x="0" y="0"/>
+                      <a:ext cx="1985010" cy="2012315"/>
+                    </a:xfrm>
+                    <a:prstGeom prst="rect">
+                      <a:avLst/>
+                    </a:prstGeom>
+                  </pic:spPr>
+                </pic:pic>
+              </a:graphicData>
+            </a:graphic>
+            <wp14:sizeRelH relativeFrom="margin">
+              <wp14:pctWidth>0</wp14:pctWidth>
+            </wp14:sizeRelH>
+            <wp14:sizeRelV relativeFrom="margin">
+              <wp14:pctHeight>0</wp14:pctHeight>
+            </wp14:sizeRelV>
+          </wp:anchor>
+        </w:drawing>
+      </w:r>
+      <w:r>
+        <w:rPr>
+          <w:sz w:val="28"/>
+          <w:szCs w:val="28"/>
+        </w:rPr>
+        <w:tab/>
+        <w:t>R-RMT:</w:t>
       </w:r>
       <w:r>
         <w:rPr>
@@ -12945,7 +13734,7 @@
           <w:noProof/>
         </w:rPr>
         <w:drawing>
-          <wp:anchor distT="0" distB="0" distL="114300" distR="114300" simplePos="0" relativeHeight="251682816" behindDoc="0" locked="0" layoutInCell="1" allowOverlap="1" wp14:anchorId="65F92CE4" wp14:editId="573A7EB5">
+          <wp:anchor distT="0" distB="0" distL="114300" distR="114300" simplePos="0" relativeHeight="251682816" behindDoc="0" locked="0" layoutInCell="1" allowOverlap="1" wp14:anchorId="65F92CE4" wp14:editId="3E663BF3">
             <wp:simplePos x="0" y="0"/>
             <wp:positionH relativeFrom="column">
               <wp:posOffset>4070350</wp:posOffset>
@@ -12968,7 +13757,7 @@
                     <pic:cNvPicPr/>
                   </pic:nvPicPr>
                   <pic:blipFill>
-                    <a:blip r:embed="rId17" cstate="print">
+                    <a:blip r:embed="rId26" cstate="print">
                       <a:extLst>
                         <a:ext uri="{28A0092B-C50C-407E-A947-70E740481C1C}">
                           <a14:useLocalDpi xmlns:a14="http://schemas.microsoft.com/office/drawing/2010/main" val="0"/>
@@ -13005,7 +13794,7 @@
           <w:noProof/>
         </w:rPr>
         <w:drawing>
-          <wp:anchor distT="0" distB="0" distL="114300" distR="114300" simplePos="0" relativeHeight="251681792" behindDoc="0" locked="0" layoutInCell="1" allowOverlap="1" wp14:anchorId="775EEA00" wp14:editId="6E57A7DE">
+          <wp:anchor distT="0" distB="0" distL="114300" distR="114300" simplePos="0" relativeHeight="251681792" behindDoc="0" locked="0" layoutInCell="1" allowOverlap="1" wp14:anchorId="775EEA00" wp14:editId="6FD44BA0">
             <wp:simplePos x="0" y="0"/>
             <wp:positionH relativeFrom="column">
               <wp:posOffset>1887855</wp:posOffset>
@@ -13028,7 +13817,7 @@
                     <pic:cNvPicPr/>
                   </pic:nvPicPr>
                   <pic:blipFill>
-                    <a:blip r:embed="rId18" cstate="print">
+                    <a:blip r:embed="rId27" cstate="print">
                       <a:extLst>
                         <a:ext uri="{28A0092B-C50C-407E-A947-70E740481C1C}">
                           <a14:useLocalDpi xmlns:a14="http://schemas.microsoft.com/office/drawing/2010/main" val="0"/>
@@ -13065,7 +13854,7 @@
           <w:noProof/>
         </w:rPr>
         <w:drawing>
-          <wp:anchor distT="0" distB="0" distL="114300" distR="114300" simplePos="0" relativeHeight="251680768" behindDoc="0" locked="0" layoutInCell="1" allowOverlap="1" wp14:anchorId="53CD5E09" wp14:editId="5FA32A4B">
+          <wp:anchor distT="0" distB="0" distL="114300" distR="114300" simplePos="0" relativeHeight="251680768" behindDoc="0" locked="0" layoutInCell="1" allowOverlap="1" wp14:anchorId="53CD5E09" wp14:editId="183CCEC0">
             <wp:simplePos x="0" y="0"/>
             <wp:positionH relativeFrom="column">
               <wp:posOffset>-294005</wp:posOffset>
@@ -13088,7 +13877,7 @@
                     <pic:cNvPicPr/>
                   </pic:nvPicPr>
                   <pic:blipFill>
-                    <a:blip r:embed="rId19" cstate="print">
+                    <a:blip r:embed="rId28" cstate="print">
                       <a:extLst>
                         <a:ext uri="{28A0092B-C50C-407E-A947-70E740481C1C}">
                           <a14:useLocalDpi xmlns:a14="http://schemas.microsoft.com/office/drawing/2010/main" val="0"/>
@@ -13160,8 +13949,9 @@
         <w:rPr>
           <w:noProof/>
         </w:rPr>
+        <w:lastRenderedPageBreak/>
         <w:drawing>
-          <wp:anchor distT="0" distB="0" distL="114300" distR="114300" simplePos="0" relativeHeight="251685888" behindDoc="0" locked="0" layoutInCell="1" allowOverlap="1" wp14:anchorId="66D10C04" wp14:editId="05D1A884">
+          <wp:anchor distT="0" distB="0" distL="114300" distR="114300" simplePos="0" relativeHeight="251685888" behindDoc="0" locked="0" layoutInCell="1" allowOverlap="1" wp14:anchorId="66D10C04" wp14:editId="6B0E220A">
             <wp:simplePos x="0" y="0"/>
             <wp:positionH relativeFrom="column">
               <wp:posOffset>4070350</wp:posOffset>
@@ -13184,7 +13974,7 @@
                     <pic:cNvPicPr/>
                   </pic:nvPicPr>
                   <pic:blipFill>
-                    <a:blip r:embed="rId20" cstate="print">
+                    <a:blip r:embed="rId29" cstate="print">
                       <a:extLst>
                         <a:ext uri="{28A0092B-C50C-407E-A947-70E740481C1C}">
                           <a14:useLocalDpi xmlns:a14="http://schemas.microsoft.com/office/drawing/2010/main" val="0"/>
@@ -13221,7 +14011,7 @@
           <w:noProof/>
         </w:rPr>
         <w:drawing>
-          <wp:anchor distT="0" distB="0" distL="114300" distR="114300" simplePos="0" relativeHeight="251684864" behindDoc="0" locked="0" layoutInCell="1" allowOverlap="1" wp14:anchorId="480A7F15" wp14:editId="4F79918D">
+          <wp:anchor distT="0" distB="0" distL="114300" distR="114300" simplePos="0" relativeHeight="251684864" behindDoc="0" locked="0" layoutInCell="1" allowOverlap="1" wp14:anchorId="480A7F15" wp14:editId="7FB5586C">
             <wp:simplePos x="0" y="0"/>
             <wp:positionH relativeFrom="column">
               <wp:posOffset>1893570</wp:posOffset>
@@ -13244,7 +14034,7 @@
                     <pic:cNvPicPr/>
                   </pic:nvPicPr>
                   <pic:blipFill>
-                    <a:blip r:embed="rId21" cstate="print">
+                    <a:blip r:embed="rId30" cstate="print">
                       <a:extLst>
                         <a:ext uri="{28A0092B-C50C-407E-A947-70E740481C1C}">
                           <a14:useLocalDpi xmlns:a14="http://schemas.microsoft.com/office/drawing/2010/main" val="0"/>
@@ -13281,7 +14071,7 @@
           <w:noProof/>
         </w:rPr>
         <w:drawing>
-          <wp:anchor distT="0" distB="0" distL="114300" distR="114300" simplePos="0" relativeHeight="251683840" behindDoc="0" locked="0" layoutInCell="1" allowOverlap="1" wp14:anchorId="0A493F6B" wp14:editId="4B712A88">
+          <wp:anchor distT="0" distB="0" distL="114300" distR="114300" simplePos="0" relativeHeight="251683840" behindDoc="0" locked="0" layoutInCell="1" allowOverlap="1" wp14:anchorId="0A493F6B" wp14:editId="7D1A9439">
             <wp:simplePos x="0" y="0"/>
             <wp:positionH relativeFrom="column">
               <wp:posOffset>-294005</wp:posOffset>
@@ -13304,7 +14094,7 @@
                     <pic:cNvPicPr/>
                   </pic:nvPicPr>
                   <pic:blipFill>
-                    <a:blip r:embed="rId22" cstate="print">
+                    <a:blip r:embed="rId31" cstate="print">
                       <a:extLst>
                         <a:ext uri="{28A0092B-C50C-407E-A947-70E740481C1C}">
                           <a14:useLocalDpi xmlns:a14="http://schemas.microsoft.com/office/drawing/2010/main" val="0"/>
@@ -13378,41 +14168,7 @@
           <w:szCs w:val="28"/>
         </w:rPr>
         <w:tab/>
-      </w:r>
-      <w:r>
-        <w:rPr>
-          <w:sz w:val="28"/>
-          <w:szCs w:val="28"/>
-        </w:rPr>
-        <w:t>SW-R</w:t>
-      </w:r>
-      <w:r>
-        <w:rPr>
-          <w:sz w:val="28"/>
-          <w:szCs w:val="28"/>
-        </w:rPr>
-        <w:t>1</w:t>
-      </w:r>
-      <w:r>
-        <w:rPr>
-          <w:sz w:val="28"/>
-          <w:szCs w:val="28"/>
-        </w:rPr>
-        <w:t>-FL</w:t>
-      </w:r>
-      <w:r>
-        <w:rPr>
-          <w:sz w:val="28"/>
-          <w:szCs w:val="28"/>
-        </w:rPr>
-        <w:t>2</w:t>
-      </w:r>
-      <w:r>
-        <w:rPr>
-          <w:sz w:val="28"/>
-          <w:szCs w:val="28"/>
-        </w:rPr>
-        <w:t>:</w:t>
+        <w:t>SW-R1-FL2:</w:t>
       </w:r>
       <w:r>
         <w:rPr>
@@ -13435,7 +14191,7 @@
           <w:noProof/>
         </w:rPr>
         <w:drawing>
-          <wp:anchor distT="0" distB="0" distL="114300" distR="114300" simplePos="0" relativeHeight="251688960" behindDoc="0" locked="0" layoutInCell="1" allowOverlap="1" wp14:anchorId="0F74A9E5" wp14:editId="1CB0E64E">
+          <wp:anchor distT="0" distB="0" distL="114300" distR="114300" simplePos="0" relativeHeight="251688960" behindDoc="0" locked="0" layoutInCell="1" allowOverlap="1" wp14:anchorId="0F74A9E5" wp14:editId="05B7F40F">
             <wp:simplePos x="0" y="0"/>
             <wp:positionH relativeFrom="column">
               <wp:posOffset>4064635</wp:posOffset>
@@ -13458,7 +14214,7 @@
                     <pic:cNvPicPr/>
                   </pic:nvPicPr>
                   <pic:blipFill>
-                    <a:blip r:embed="rId23" cstate="print">
+                    <a:blip r:embed="rId32" cstate="print">
                       <a:extLst>
                         <a:ext uri="{28A0092B-C50C-407E-A947-70E740481C1C}">
                           <a14:useLocalDpi xmlns:a14="http://schemas.microsoft.com/office/drawing/2010/main" val="0"/>
@@ -13495,7 +14251,7 @@
           <w:noProof/>
         </w:rPr>
         <w:drawing>
-          <wp:anchor distT="0" distB="0" distL="114300" distR="114300" simplePos="0" relativeHeight="251687936" behindDoc="0" locked="0" layoutInCell="1" allowOverlap="1" wp14:anchorId="35D69D06" wp14:editId="2916CB29">
+          <wp:anchor distT="0" distB="0" distL="114300" distR="114300" simplePos="0" relativeHeight="251687936" behindDoc="0" locked="0" layoutInCell="1" allowOverlap="1" wp14:anchorId="35D69D06" wp14:editId="6B5A63EA">
             <wp:simplePos x="0" y="0"/>
             <wp:positionH relativeFrom="column">
               <wp:posOffset>1899078</wp:posOffset>
@@ -13518,7 +14274,7 @@
                     <pic:cNvPicPr/>
                   </pic:nvPicPr>
                   <pic:blipFill>
-                    <a:blip r:embed="rId24" cstate="print">
+                    <a:blip r:embed="rId33" cstate="print">
                       <a:extLst>
                         <a:ext uri="{28A0092B-C50C-407E-A947-70E740481C1C}">
                           <a14:useLocalDpi xmlns:a14="http://schemas.microsoft.com/office/drawing/2010/main" val="0"/>
@@ -13555,7 +14311,7 @@
           <w:noProof/>
         </w:rPr>
         <w:drawing>
-          <wp:anchor distT="0" distB="0" distL="114300" distR="114300" simplePos="0" relativeHeight="251686912" behindDoc="0" locked="0" layoutInCell="1" allowOverlap="1" wp14:anchorId="1876EC59" wp14:editId="66B78283">
+          <wp:anchor distT="0" distB="0" distL="114300" distR="114300" simplePos="0" relativeHeight="251686912" behindDoc="0" locked="0" layoutInCell="1" allowOverlap="1" wp14:anchorId="1876EC59" wp14:editId="27C5D3C8">
             <wp:simplePos x="0" y="0"/>
             <wp:positionH relativeFrom="column">
               <wp:posOffset>-310741</wp:posOffset>
@@ -13578,7 +14334,7 @@
                     <pic:cNvPicPr/>
                   </pic:nvPicPr>
                   <pic:blipFill>
-                    <a:blip r:embed="rId25" cstate="print">
+                    <a:blip r:embed="rId34" cstate="print">
                       <a:extLst>
                         <a:ext uri="{28A0092B-C50C-407E-A947-70E740481C1C}">
                           <a14:useLocalDpi xmlns:a14="http://schemas.microsoft.com/office/drawing/2010/main" val="0"/>
@@ -13625,7 +14381,7 @@
           <w:noProof/>
         </w:rPr>
         <w:drawing>
-          <wp:anchor distT="0" distB="0" distL="114300" distR="114300" simplePos="0" relativeHeight="251692032" behindDoc="0" locked="0" layoutInCell="1" allowOverlap="1" wp14:anchorId="20B737A7" wp14:editId="227EF533">
+          <wp:anchor distT="0" distB="0" distL="114300" distR="114300" simplePos="0" relativeHeight="251692032" behindDoc="0" locked="0" layoutInCell="1" allowOverlap="1" wp14:anchorId="20B737A7" wp14:editId="731FD89C">
             <wp:simplePos x="0" y="0"/>
             <wp:positionH relativeFrom="column">
               <wp:posOffset>4064635</wp:posOffset>
@@ -13648,7 +14404,7 @@
                     <pic:cNvPicPr/>
                   </pic:nvPicPr>
                   <pic:blipFill>
-                    <a:blip r:embed="rId26" cstate="print">
+                    <a:blip r:embed="rId35" cstate="print">
                       <a:extLst>
                         <a:ext uri="{28A0092B-C50C-407E-A947-70E740481C1C}">
                           <a14:useLocalDpi xmlns:a14="http://schemas.microsoft.com/office/drawing/2010/main" val="0"/>
@@ -13685,7 +14441,7 @@
           <w:noProof/>
         </w:rPr>
         <w:drawing>
-          <wp:anchor distT="0" distB="0" distL="114300" distR="114300" simplePos="0" relativeHeight="251691008" behindDoc="0" locked="0" layoutInCell="1" allowOverlap="1" wp14:anchorId="2248DC73" wp14:editId="42534492">
+          <wp:anchor distT="0" distB="0" distL="114300" distR="114300" simplePos="0" relativeHeight="251691008" behindDoc="0" locked="0" layoutInCell="1" allowOverlap="1" wp14:anchorId="2248DC73" wp14:editId="6FDC57C3">
             <wp:simplePos x="0" y="0"/>
             <wp:positionH relativeFrom="column">
               <wp:posOffset>1899293</wp:posOffset>
@@ -13708,7 +14464,7 @@
                     <pic:cNvPicPr/>
                   </pic:nvPicPr>
                   <pic:blipFill>
-                    <a:blip r:embed="rId27" cstate="print">
+                    <a:blip r:embed="rId36" cstate="print">
                       <a:extLst>
                         <a:ext uri="{28A0092B-C50C-407E-A947-70E740481C1C}">
                           <a14:useLocalDpi xmlns:a14="http://schemas.microsoft.com/office/drawing/2010/main" val="0"/>
@@ -13745,7 +14501,7 @@
           <w:noProof/>
         </w:rPr>
         <w:drawing>
-          <wp:anchor distT="0" distB="0" distL="114300" distR="114300" simplePos="0" relativeHeight="251689984" behindDoc="0" locked="0" layoutInCell="1" allowOverlap="1" wp14:anchorId="050D31FF" wp14:editId="7CCF934F">
+          <wp:anchor distT="0" distB="0" distL="114300" distR="114300" simplePos="0" relativeHeight="251689984" behindDoc="0" locked="0" layoutInCell="1" allowOverlap="1" wp14:anchorId="050D31FF" wp14:editId="28701B84">
             <wp:simplePos x="0" y="0"/>
             <wp:positionH relativeFrom="column">
               <wp:posOffset>-322580</wp:posOffset>
@@ -13768,7 +14524,7 @@
                     <pic:cNvPicPr/>
                   </pic:nvPicPr>
                   <pic:blipFill>
-                    <a:blip r:embed="rId28" cstate="print">
+                    <a:blip r:embed="rId37" cstate="print">
                       <a:extLst>
                         <a:ext uri="{28A0092B-C50C-407E-A947-70E740481C1C}">
                           <a14:useLocalDpi xmlns:a14="http://schemas.microsoft.com/office/drawing/2010/main" val="0"/>
@@ -13811,21 +14567,7 @@
           <w:sz w:val="28"/>
           <w:szCs w:val="28"/>
         </w:rPr>
-        <w:t>SW-R2-FL</w:t>
-      </w:r>
-      <w:r>
-        <w:rPr>
-          <w:sz w:val="28"/>
-          <w:szCs w:val="28"/>
-        </w:rPr>
-        <w:t>2</w:t>
-      </w:r>
-      <w:r>
-        <w:rPr>
-          <w:sz w:val="28"/>
-          <w:szCs w:val="28"/>
-        </w:rPr>
-        <w:t>:</w:t>
+        <w:t>SW-R2-FL2:</w:t>
       </w:r>
       <w:r>
         <w:rPr>
@@ -13859,7 +14601,7 @@
         </w:rPr>
         <w:lastRenderedPageBreak/>
         <w:drawing>
-          <wp:anchor distT="0" distB="0" distL="114300" distR="114300" simplePos="0" relativeHeight="251695104" behindDoc="0" locked="0" layoutInCell="1" allowOverlap="1" wp14:anchorId="4313D890" wp14:editId="7F30A870">
+          <wp:anchor distT="0" distB="0" distL="114300" distR="114300" simplePos="0" relativeHeight="251695104" behindDoc="0" locked="0" layoutInCell="1" allowOverlap="1" wp14:anchorId="4313D890" wp14:editId="67E07186">
             <wp:simplePos x="0" y="0"/>
             <wp:positionH relativeFrom="column">
               <wp:posOffset>4064635</wp:posOffset>
@@ -13882,7 +14624,7 @@
                     <pic:cNvPicPr/>
                   </pic:nvPicPr>
                   <pic:blipFill>
-                    <a:blip r:embed="rId29" cstate="print">
+                    <a:blip r:embed="rId38" cstate="print">
                       <a:extLst>
                         <a:ext uri="{28A0092B-C50C-407E-A947-70E740481C1C}">
                           <a14:useLocalDpi xmlns:a14="http://schemas.microsoft.com/office/drawing/2010/main" val="0"/>
@@ -13919,7 +14661,7 @@
           <w:noProof/>
         </w:rPr>
         <w:drawing>
-          <wp:anchor distT="0" distB="0" distL="114300" distR="114300" simplePos="0" relativeHeight="251694080" behindDoc="0" locked="0" layoutInCell="1" allowOverlap="1" wp14:anchorId="1EF96F0F" wp14:editId="2F2D7D67">
+          <wp:anchor distT="0" distB="0" distL="114300" distR="114300" simplePos="0" relativeHeight="251694080" behindDoc="0" locked="0" layoutInCell="1" allowOverlap="1" wp14:anchorId="1EF96F0F" wp14:editId="5E11B1D7">
             <wp:simplePos x="0" y="0"/>
             <wp:positionH relativeFrom="column">
               <wp:posOffset>1899285</wp:posOffset>
@@ -13942,7 +14684,7 @@
                     <pic:cNvPicPr/>
                   </pic:nvPicPr>
                   <pic:blipFill>
-                    <a:blip r:embed="rId30" cstate="print">
+                    <a:blip r:embed="rId39" cstate="print">
                       <a:extLst>
                         <a:ext uri="{28A0092B-C50C-407E-A947-70E740481C1C}">
                           <a14:useLocalDpi xmlns:a14="http://schemas.microsoft.com/office/drawing/2010/main" val="0"/>
@@ -13979,7 +14721,7 @@
           <w:noProof/>
         </w:rPr>
         <w:drawing>
-          <wp:anchor distT="0" distB="0" distL="114300" distR="114300" simplePos="0" relativeHeight="251693056" behindDoc="0" locked="0" layoutInCell="1" allowOverlap="1" wp14:anchorId="37B5324B" wp14:editId="5C652446">
+          <wp:anchor distT="0" distB="0" distL="114300" distR="114300" simplePos="0" relativeHeight="251693056" behindDoc="0" locked="0" layoutInCell="1" allowOverlap="1" wp14:anchorId="37B5324B" wp14:editId="6D43D365">
             <wp:simplePos x="0" y="0"/>
             <wp:positionH relativeFrom="column">
               <wp:posOffset>-311150</wp:posOffset>
@@ -14002,7 +14744,7 @@
                     <pic:cNvPicPr/>
                   </pic:nvPicPr>
                   <pic:blipFill>
-                    <a:blip r:embed="rId31" cstate="print">
+                    <a:blip r:embed="rId40" cstate="print">
                       <a:extLst>
                         <a:ext uri="{28A0092B-C50C-407E-A947-70E740481C1C}">
                           <a14:useLocalDpi xmlns:a14="http://schemas.microsoft.com/office/drawing/2010/main" val="0"/>
@@ -14045,35 +14787,7 @@
           <w:sz w:val="28"/>
           <w:szCs w:val="28"/>
         </w:rPr>
-        <w:t>SW-R</w:t>
-      </w:r>
-      <w:r>
-        <w:rPr>
-          <w:sz w:val="28"/>
-          <w:szCs w:val="28"/>
-        </w:rPr>
-        <w:t>1</w:t>
-      </w:r>
-      <w:r>
-        <w:rPr>
-          <w:sz w:val="28"/>
-          <w:szCs w:val="28"/>
-        </w:rPr>
-        <w:t>-FL</w:t>
-      </w:r>
-      <w:r>
-        <w:rPr>
-          <w:sz w:val="28"/>
-          <w:szCs w:val="28"/>
-        </w:rPr>
-        <w:t>3</w:t>
-      </w:r>
-      <w:r>
-        <w:rPr>
-          <w:sz w:val="28"/>
-          <w:szCs w:val="28"/>
-        </w:rPr>
-        <w:t>:</w:t>
+        <w:t>SW-R1-FL3:</w:t>
       </w:r>
       <w:r>
         <w:rPr>
@@ -14112,35 +14826,7 @@
           <w:sz w:val="28"/>
           <w:szCs w:val="28"/>
         </w:rPr>
-        <w:t>SW-</w:t>
-      </w:r>
-      <w:r>
-        <w:rPr>
-          <w:sz w:val="28"/>
-          <w:szCs w:val="28"/>
-        </w:rPr>
-        <w:t>SR</w:t>
-      </w:r>
-      <w:r>
-        <w:rPr>
-          <w:sz w:val="28"/>
-          <w:szCs w:val="28"/>
-        </w:rPr>
-        <w:t>-FL</w:t>
-      </w:r>
-      <w:r>
-        <w:rPr>
-          <w:sz w:val="28"/>
-          <w:szCs w:val="28"/>
-        </w:rPr>
-        <w:t>3</w:t>
-      </w:r>
-      <w:r>
-        <w:rPr>
-          <w:sz w:val="28"/>
-          <w:szCs w:val="28"/>
-        </w:rPr>
-        <w:t>:</w:t>
+        <w:t>SW-SR-FL3:</w:t>
       </w:r>
       <w:r>
         <w:rPr>
@@ -14196,7 +14882,7 @@
           <w:noProof/>
         </w:rPr>
         <w:drawing>
-          <wp:anchor distT="0" distB="0" distL="114300" distR="114300" simplePos="0" relativeHeight="251699200" behindDoc="0" locked="0" layoutInCell="1" allowOverlap="1" wp14:anchorId="57DBE6F0" wp14:editId="60D166E4">
+          <wp:anchor distT="0" distB="0" distL="114300" distR="114300" simplePos="0" relativeHeight="251699200" behindDoc="0" locked="0" layoutInCell="1" allowOverlap="1" wp14:anchorId="57DBE6F0" wp14:editId="3900C2F4">
             <wp:simplePos x="0" y="0"/>
             <wp:positionH relativeFrom="column">
               <wp:posOffset>4059244</wp:posOffset>
@@ -14219,7 +14905,7 @@
                     <pic:cNvPicPr/>
                   </pic:nvPicPr>
                   <pic:blipFill>
-                    <a:blip r:embed="rId32" cstate="print">
+                    <a:blip r:embed="rId41" cstate="print">
                       <a:extLst>
                         <a:ext uri="{28A0092B-C50C-407E-A947-70E740481C1C}">
                           <a14:useLocalDpi xmlns:a14="http://schemas.microsoft.com/office/drawing/2010/main" val="0"/>
@@ -14256,7 +14942,7 @@
           <w:noProof/>
         </w:rPr>
         <w:drawing>
-          <wp:anchor distT="0" distB="0" distL="114300" distR="114300" simplePos="0" relativeHeight="251698176" behindDoc="0" locked="0" layoutInCell="1" allowOverlap="1" wp14:anchorId="7E92C9AC" wp14:editId="62A7F791">
+          <wp:anchor distT="0" distB="0" distL="114300" distR="114300" simplePos="0" relativeHeight="251698176" behindDoc="0" locked="0" layoutInCell="1" allowOverlap="1" wp14:anchorId="7E92C9AC" wp14:editId="2BAA22AB">
             <wp:simplePos x="0" y="0"/>
             <wp:positionH relativeFrom="column">
               <wp:posOffset>1887855</wp:posOffset>
@@ -14279,7 +14965,7 @@
                     <pic:cNvPicPr/>
                   </pic:nvPicPr>
                   <pic:blipFill>
-                    <a:blip r:embed="rId33" cstate="print">
+                    <a:blip r:embed="rId42" cstate="print">
                       <a:extLst>
                         <a:ext uri="{28A0092B-C50C-407E-A947-70E740481C1C}">
                           <a14:useLocalDpi xmlns:a14="http://schemas.microsoft.com/office/drawing/2010/main" val="0"/>
@@ -14316,7 +15002,7 @@
           <w:noProof/>
         </w:rPr>
         <w:drawing>
-          <wp:anchor distT="0" distB="0" distL="114300" distR="114300" simplePos="0" relativeHeight="251697152" behindDoc="0" locked="0" layoutInCell="1" allowOverlap="1" wp14:anchorId="1ECBD623" wp14:editId="32903E04">
+          <wp:anchor distT="0" distB="0" distL="114300" distR="114300" simplePos="0" relativeHeight="251697152" behindDoc="0" locked="0" layoutInCell="1" allowOverlap="1" wp14:anchorId="1ECBD623" wp14:editId="3764A8BD">
             <wp:simplePos x="0" y="0"/>
             <wp:positionH relativeFrom="column">
               <wp:posOffset>-302696</wp:posOffset>
@@ -14339,7 +15025,7 @@
                     <pic:cNvPicPr/>
                   </pic:nvPicPr>
                   <pic:blipFill>
-                    <a:blip r:embed="rId34" cstate="print">
+                    <a:blip r:embed="rId43" cstate="print">
                       <a:extLst>
                         <a:ext uri="{28A0092B-C50C-407E-A947-70E740481C1C}">
                           <a14:useLocalDpi xmlns:a14="http://schemas.microsoft.com/office/drawing/2010/main" val="0"/>
@@ -14420,7 +15106,7 @@
           <w:noProof/>
         </w:rPr>
         <w:drawing>
-          <wp:anchor distT="0" distB="0" distL="114300" distR="114300" simplePos="0" relativeHeight="251701248" behindDoc="1" locked="0" layoutInCell="1" allowOverlap="1" wp14:anchorId="3CD21DDE" wp14:editId="621C051A">
+          <wp:anchor distT="0" distB="0" distL="114300" distR="114300" simplePos="0" relativeHeight="251701248" behindDoc="1" locked="0" layoutInCell="1" allowOverlap="1" wp14:anchorId="3CD21DDE" wp14:editId="7C7F36C2">
             <wp:simplePos x="0" y="0"/>
             <wp:positionH relativeFrom="column">
               <wp:posOffset>4064635</wp:posOffset>
@@ -14451,7 +15137,7 @@
                     <pic:cNvPicPr/>
                   </pic:nvPicPr>
                   <pic:blipFill>
-                    <a:blip r:embed="rId35" cstate="print">
+                    <a:blip r:embed="rId44" cstate="print">
                       <a:extLst>
                         <a:ext uri="{28A0092B-C50C-407E-A947-70E740481C1C}">
                           <a14:useLocalDpi xmlns:a14="http://schemas.microsoft.com/office/drawing/2010/main" val="0"/>
@@ -14488,7 +15174,7 @@
           <w:noProof/>
         </w:rPr>
         <w:drawing>
-          <wp:anchor distT="0" distB="0" distL="114300" distR="114300" simplePos="0" relativeHeight="251700224" behindDoc="0" locked="0" layoutInCell="1" allowOverlap="1" wp14:anchorId="4D554636" wp14:editId="11085BBB">
+          <wp:anchor distT="0" distB="0" distL="114300" distR="114300" simplePos="0" relativeHeight="251700224" behindDoc="0" locked="0" layoutInCell="1" allowOverlap="1" wp14:anchorId="4D554636" wp14:editId="726A8BB9">
             <wp:simplePos x="0" y="0"/>
             <wp:positionH relativeFrom="column">
               <wp:posOffset>1836623</wp:posOffset>
@@ -14511,7 +15197,7 @@
                     <pic:cNvPicPr/>
                   </pic:nvPicPr>
                   <pic:blipFill>
-                    <a:blip r:embed="rId36" cstate="print">
+                    <a:blip r:embed="rId45" cstate="print">
                       <a:extLst>
                         <a:ext uri="{28A0092B-C50C-407E-A947-70E740481C1C}">
                           <a14:useLocalDpi xmlns:a14="http://schemas.microsoft.com/office/drawing/2010/main" val="0"/>
@@ -14549,7 +15235,7 @@
           <w:lang w:eastAsia="hu-HU"/>
         </w:rPr>
         <w:drawing>
-          <wp:anchor distT="0" distB="0" distL="114300" distR="114300" simplePos="0" relativeHeight="251662336" behindDoc="0" locked="0" layoutInCell="1" allowOverlap="1" wp14:anchorId="74ECB09F" wp14:editId="5D485F2D">
+          <wp:anchor distT="0" distB="0" distL="114300" distR="114300" simplePos="0" relativeHeight="251662336" behindDoc="0" locked="0" layoutInCell="1" allowOverlap="1" wp14:anchorId="74ECB09F" wp14:editId="64001676">
             <wp:simplePos x="0" y="0"/>
             <wp:positionH relativeFrom="column">
               <wp:posOffset>-422922</wp:posOffset>
@@ -14572,7 +15258,7 @@
                     <pic:cNvPicPr/>
                   </pic:nvPicPr>
                   <pic:blipFill>
-                    <a:blip r:embed="rId37" cstate="print">
+                    <a:blip r:embed="rId46" cstate="print">
                       <a:extLst>
                         <a:ext uri="{28A0092B-C50C-407E-A947-70E740481C1C}">
                           <a14:useLocalDpi xmlns:a14="http://schemas.microsoft.com/office/drawing/2010/main" val="0"/>
@@ -14705,7 +15391,7 @@
                     <pic:cNvPicPr/>
                   </pic:nvPicPr>
                   <pic:blipFill>
-                    <a:blip r:embed="rId38" cstate="print">
+                    <a:blip r:embed="rId47" cstate="print">
                       <a:extLst>
                         <a:ext uri="{28A0092B-C50C-407E-A947-70E740481C1C}">
                           <a14:useLocalDpi xmlns:a14="http://schemas.microsoft.com/office/drawing/2010/main" val="0"/>
@@ -14768,7 +15454,7 @@
                     <pic:cNvPicPr/>
                   </pic:nvPicPr>
                   <pic:blipFill>
-                    <a:blip r:embed="rId39" cstate="print">
+                    <a:blip r:embed="rId48" cstate="print">
                       <a:extLst>
                         <a:ext uri="{28A0092B-C50C-407E-A947-70E740481C1C}">
                           <a14:useLocalDpi xmlns:a14="http://schemas.microsoft.com/office/drawing/2010/main" val="0"/>
@@ -14881,7 +15567,7 @@
                     <pic:cNvPicPr/>
                   </pic:nvPicPr>
                   <pic:blipFill>
-                    <a:blip r:embed="rId40">
+                    <a:blip r:embed="rId49">
                       <a:extLst>
                         <a:ext uri="{28A0092B-C50C-407E-A947-70E740481C1C}">
                           <a14:useLocalDpi xmlns:a14="http://schemas.microsoft.com/office/drawing/2010/main" val="0"/>
@@ -14952,7 +15638,7 @@
                     <pic:cNvPicPr/>
                   </pic:nvPicPr>
                   <pic:blipFill>
-                    <a:blip r:embed="rId41">
+                    <a:blip r:embed="rId50">
                       <a:extLst>
                         <a:ext uri="{28A0092B-C50C-407E-A947-70E740481C1C}">
                           <a14:useLocalDpi xmlns:a14="http://schemas.microsoft.com/office/drawing/2010/main" val="0"/>
@@ -15120,7 +15806,7 @@
                     <pic:cNvPicPr/>
                   </pic:nvPicPr>
                   <pic:blipFill>
-                    <a:blip r:embed="rId42">
+                    <a:blip r:embed="rId51">
                       <a:extLst>
                         <a:ext uri="{28A0092B-C50C-407E-A947-70E740481C1C}">
                           <a14:useLocalDpi xmlns:a14="http://schemas.microsoft.com/office/drawing/2010/main" val="0"/>
@@ -15204,7 +15890,7 @@
                     <pic:cNvPicPr/>
                   </pic:nvPicPr>
                   <pic:blipFill>
-                    <a:blip r:embed="rId43">
+                    <a:blip r:embed="rId52">
                       <a:extLst>
                         <a:ext uri="{28A0092B-C50C-407E-A947-70E740481C1C}">
                           <a14:useLocalDpi xmlns:a14="http://schemas.microsoft.com/office/drawing/2010/main" val="0"/>
@@ -15287,7 +15973,7 @@
                     <pic:cNvPicPr/>
                   </pic:nvPicPr>
                   <pic:blipFill>
-                    <a:blip r:embed="rId44">
+                    <a:blip r:embed="rId53">
                       <a:extLst>
                         <a:ext uri="{28A0092B-C50C-407E-A947-70E740481C1C}">
                           <a14:useLocalDpi xmlns:a14="http://schemas.microsoft.com/office/drawing/2010/main" val="0"/>
@@ -15348,7 +16034,7 @@
                     <pic:cNvPicPr/>
                   </pic:nvPicPr>
                   <pic:blipFill>
-                    <a:blip r:embed="rId45">
+                    <a:blip r:embed="rId54">
                       <a:extLst>
                         <a:ext uri="{28A0092B-C50C-407E-A947-70E740481C1C}">
                           <a14:useLocalDpi xmlns:a14="http://schemas.microsoft.com/office/drawing/2010/main" val="0"/>
@@ -15448,7 +16134,7 @@
                     <pic:cNvPicPr/>
                   </pic:nvPicPr>
                   <pic:blipFill>
-                    <a:blip r:embed="rId46">
+                    <a:blip r:embed="rId55">
                       <a:extLst>
                         <a:ext uri="{28A0092B-C50C-407E-A947-70E740481C1C}">
                           <a14:useLocalDpi xmlns:a14="http://schemas.microsoft.com/office/drawing/2010/main" val="0"/>
@@ -15511,7 +16197,7 @@
                     <pic:cNvPicPr/>
                   </pic:nvPicPr>
                   <pic:blipFill>
-                    <a:blip r:embed="rId47">
+                    <a:blip r:embed="rId56">
                       <a:extLst>
                         <a:ext uri="{28A0092B-C50C-407E-A947-70E740481C1C}">
                           <a14:useLocalDpi xmlns:a14="http://schemas.microsoft.com/office/drawing/2010/main" val="0"/>
@@ -15580,7 +16266,7 @@
                     <pic:cNvPicPr/>
                   </pic:nvPicPr>
                   <pic:blipFill>
-                    <a:blip r:embed="rId48">
+                    <a:blip r:embed="rId57">
                       <a:extLst>
                         <a:ext uri="{28A0092B-C50C-407E-A947-70E740481C1C}">
                           <a14:useLocalDpi xmlns:a14="http://schemas.microsoft.com/office/drawing/2010/main" val="0"/>
@@ -15676,7 +16362,7 @@
                     <pic:cNvPicPr/>
                   </pic:nvPicPr>
                   <pic:blipFill>
-                    <a:blip r:embed="rId49">
+                    <a:blip r:embed="rId58">
                       <a:extLst>
                         <a:ext uri="{28A0092B-C50C-407E-A947-70E740481C1C}">
                           <a14:useLocalDpi xmlns:a14="http://schemas.microsoft.com/office/drawing/2010/main" val="0"/>
@@ -15734,9 +16420,11 @@
       <w:r>
         <w:t xml:space="preserve">n lévő </w:t>
       </w:r>
+      <w:proofErr w:type="spellStart"/>
       <w:r>
         <w:t>WR_eloszto</w:t>
       </w:r>
+      <w:proofErr w:type="spellEnd"/>
       <w:r>
         <w:t xml:space="preserve"> routert</w:t>
       </w:r>
@@ -15747,7 +16435,7 @@
     <w:p/>
     <w:p/>
     <w:sectPr>
-      <w:footerReference w:type="default" r:id="rId50"/>
+      <w:footerReference w:type="default" r:id="rId59"/>
       <w:pgSz w:w="11906" w:h="16838"/>
       <w:pgMar w:top="1417" w:right="1417" w:bottom="1417" w:left="1417" w:header="708" w:footer="708" w:gutter="0"/>
       <w:cols w:space="708"/>
@@ -17463,6 +18151,25 @@
 </file>
 
 <file path=customXml/item1.xml><?xml version="1.0" encoding="utf-8"?>
+<p:properties xmlns:p="http://schemas.microsoft.com/office/2006/metadata/properties" xmlns:xsi="http://www.w3.org/2001/XMLSchema-instance" xmlns:pc="http://schemas.microsoft.com/office/infopath/2007/PartnerControls">
+  <documentManagement/>
+</p:properties>
+</file>
+
+<file path=customXml/item2.xml><?xml version="1.0" encoding="utf-8"?>
+<?mso-contentType ?>
+<FormTemplates xmlns="http://schemas.microsoft.com/sharepoint/v3/contenttype/forms">
+  <Display>DocumentLibraryForm</Display>
+  <Edit>DocumentLibraryForm</Edit>
+  <New>DocumentLibraryForm</New>
+</FormTemplates>
+</file>
+
+<file path=customXml/item3.xml><?xml version="1.0" encoding="utf-8"?>
+<b:Sources xmlns:b="http://schemas.openxmlformats.org/officeDocument/2006/bibliography" xmlns="http://schemas.openxmlformats.org/officeDocument/2006/bibliography" SelectedStyle="\APASixthEditionOfficeOnline.xsl" StyleName="APA" Version="6"/>
+</file>
+
+<file path=customXml/item4.xml><?xml version="1.0" encoding="utf-8"?>
 <ct:contentTypeSchema xmlns:ct="http://schemas.microsoft.com/office/2006/metadata/contentType" xmlns:ma="http://schemas.microsoft.com/office/2006/metadata/properties/metaAttributes" ct:_="" ma:_="" ma:contentTypeName="Dokumentum" ma:contentTypeID="0x010100726985D1D784D84F9F3EA33B2D70B596" ma:contentTypeVersion="3" ma:contentTypeDescription="Új dokumentum létrehozása." ma:contentTypeScope="" ma:versionID="d311c4a5d2712569b37159a98005ef4e">
   <xsd:schema xmlns:xsd="http://www.w3.org/2001/XMLSchema" xmlns:xs="http://www.w3.org/2001/XMLSchema" xmlns:p="http://schemas.microsoft.com/office/2006/metadata/properties" xmlns:ns3="f12db567-66ab-4205-b080-a03c5a72d575" targetNamespace="http://schemas.microsoft.com/office/2006/metadata/properties" ma:root="true" ma:fieldsID="2f07807ea40d7f267fd336853a798dd1" ns3:_="">
     <xsd:import namespace="f12db567-66ab-4205-b080-a03c5a72d575"/>
@@ -17600,26 +18307,32 @@
 </ct:contentTypeSchema>
 </file>
 
-<file path=customXml/item2.xml><?xml version="1.0" encoding="utf-8"?>
-<p:properties xmlns:p="http://schemas.microsoft.com/office/2006/metadata/properties" xmlns:xsi="http://www.w3.org/2001/XMLSchema-instance" xmlns:pc="http://schemas.microsoft.com/office/infopath/2007/PartnerControls">
-  <documentManagement/>
-</p:properties>
+<file path=customXml/itemProps1.xml><?xml version="1.0" encoding="utf-8"?>
+<ds:datastoreItem xmlns:ds="http://schemas.openxmlformats.org/officeDocument/2006/customXml" ds:itemID="{D4E7A99B-2EBD-4E49-BB19-8F441CA023A6}">
+  <ds:schemaRefs>
+    <ds:schemaRef ds:uri="http://schemas.microsoft.com/office/2006/metadata/properties"/>
+    <ds:schemaRef ds:uri="http://schemas.microsoft.com/office/infopath/2007/PartnerControls"/>
+  </ds:schemaRefs>
+</ds:datastoreItem>
 </file>
 
-<file path=customXml/item3.xml><?xml version="1.0" encoding="utf-8"?>
-<b:Sources xmlns:b="http://schemas.openxmlformats.org/officeDocument/2006/bibliography" xmlns="http://schemas.openxmlformats.org/officeDocument/2006/bibliography" SelectedStyle="\APASixthEditionOfficeOnline.xsl" StyleName="APA" Version="6"/>
+<file path=customXml/itemProps2.xml><?xml version="1.0" encoding="utf-8"?>
+<ds:datastoreItem xmlns:ds="http://schemas.openxmlformats.org/officeDocument/2006/customXml" ds:itemID="{2B48BFF6-FE49-49F2-AD4B-6D6F399ED92E}">
+  <ds:schemaRefs>
+    <ds:schemaRef ds:uri="http://schemas.microsoft.com/sharepoint/v3/contenttype/forms"/>
+  </ds:schemaRefs>
+</ds:datastoreItem>
 </file>
 
-<file path=customXml/item4.xml><?xml version="1.0" encoding="utf-8"?>
-<?mso-contentType ?>
-<FormTemplates xmlns="http://schemas.microsoft.com/sharepoint/v3/contenttype/forms">
-  <Display>DocumentLibraryForm</Display>
-  <Edit>DocumentLibraryForm</Edit>
-  <New>DocumentLibraryForm</New>
-</FormTemplates>
+<file path=customXml/itemProps3.xml><?xml version="1.0" encoding="utf-8"?>
+<ds:datastoreItem xmlns:ds="http://schemas.openxmlformats.org/officeDocument/2006/customXml" ds:itemID="{3E3932C6-C553-4861-8465-27F664655D32}">
+  <ds:schemaRefs>
+    <ds:schemaRef ds:uri="http://schemas.openxmlformats.org/officeDocument/2006/bibliography"/>
+  </ds:schemaRefs>
+</ds:datastoreItem>
 </file>
 
-<file path=customXml/itemProps1.xml><?xml version="1.0" encoding="utf-8"?>
+<file path=customXml/itemProps4.xml><?xml version="1.0" encoding="utf-8"?>
 <ds:datastoreItem xmlns:ds="http://schemas.openxmlformats.org/officeDocument/2006/customXml" ds:itemID="{5E7425F5-B3E9-49CF-B7CC-E126EA6643E8}">
   <ds:schemaRefs>
     <ds:schemaRef ds:uri="http://schemas.microsoft.com/office/2006/metadata/contentType"/>
@@ -17635,29 +18348,4 @@
     <ds:schemaRef ds:uri="http://schemas.microsoft.com/internal/obd"/>
   </ds:schemaRefs>
 </ds:datastoreItem>
-</file>
-
-<file path=customXml/itemProps2.xml><?xml version="1.0" encoding="utf-8"?>
-<ds:datastoreItem xmlns:ds="http://schemas.openxmlformats.org/officeDocument/2006/customXml" ds:itemID="{D4E7A99B-2EBD-4E49-BB19-8F441CA023A6}">
-  <ds:schemaRefs>
-    <ds:schemaRef ds:uri="http://schemas.microsoft.com/office/2006/metadata/properties"/>
-    <ds:schemaRef ds:uri="http://schemas.microsoft.com/office/infopath/2007/PartnerControls"/>
-  </ds:schemaRefs>
-</ds:datastoreItem>
-</file>
-
-<file path=customXml/itemProps3.xml><?xml version="1.0" encoding="utf-8"?>
-<ds:datastoreItem xmlns:ds="http://schemas.openxmlformats.org/officeDocument/2006/customXml" ds:itemID="{3E3932C6-C553-4861-8465-27F664655D32}">
-  <ds:schemaRefs>
-    <ds:schemaRef ds:uri="http://schemas.openxmlformats.org/officeDocument/2006/bibliography"/>
-  </ds:schemaRefs>
-</ds:datastoreItem>
-</file>
-
-<file path=customXml/itemProps4.xml><?xml version="1.0" encoding="utf-8"?>
-<ds:datastoreItem xmlns:ds="http://schemas.openxmlformats.org/officeDocument/2006/customXml" ds:itemID="{2B48BFF6-FE49-49F2-AD4B-6D6F399ED92E}">
-  <ds:schemaRefs>
-    <ds:schemaRef ds:uri="http://schemas.microsoft.com/sharepoint/v3/contenttype/forms"/>
-  </ds:schemaRefs>
-</ds:datastoreItem>
 </file>
</xml_diff>

<commit_message>
Dokumentáció frissítés 7 - Csapatkiosztás
Ha hiányzik valami basszátok bele
</commit_message>
<xml_diff>
--- a/Winter Corp. számítógépes hálózat.docx
+++ b/Winter Corp. számítógépes hálózat.docx
@@ -156,11 +156,15 @@
         <w:jc w:val="center"/>
         <w:rPr>
           <w:b/>
+          <w:sz w:val="72"/>
+          <w:szCs w:val="72"/>
         </w:rPr>
       </w:pPr>
       <w:r>
         <w:rPr>
           <w:b/>
+          <w:sz w:val="72"/>
+          <w:szCs w:val="72"/>
         </w:rPr>
         <w:t>Tartalomjegyzék</w:t>
       </w:r>
@@ -575,252 +579,316 @@
           <w:sz w:val="28"/>
           <w:szCs w:val="28"/>
         </w:rPr>
-        <w:t xml:space="preserve"> tekintettel, melyek switch-eken keresztül a szintenként</w:t>
-      </w:r>
+        <w:t xml:space="preserve"> tekintettel, melyek </w:t>
+      </w:r>
+      <w:proofErr w:type="spellStart"/>
       <w:r>
         <w:rPr>
           <w:sz w:val="28"/>
           <w:szCs w:val="28"/>
         </w:rPr>
-        <w:t xml:space="preserve"> (Továbbiakban F</w:t>
-      </w:r>
+        <w:t>switch-eken</w:t>
+      </w:r>
+      <w:proofErr w:type="spellEnd"/>
       <w:r>
         <w:rPr>
           <w:sz w:val="28"/>
           <w:szCs w:val="28"/>
         </w:rPr>
-        <w:t>L</w:t>
+        <w:t xml:space="preserve"> keresztül a szintenként</w:t>
       </w:r>
       <w:r>
         <w:rPr>
           <w:sz w:val="28"/>
           <w:szCs w:val="28"/>
         </w:rPr>
-        <w:t xml:space="preserve"> jelöléssel az emeletszámmal rögtön utána)</w:t>
+        <w:t xml:space="preserve"> (Továbbiakban F</w:t>
       </w:r>
       <w:r>
         <w:rPr>
           <w:sz w:val="28"/>
           <w:szCs w:val="28"/>
         </w:rPr>
-        <w:t xml:space="preserve"> elhelyezett routerek egyikébe futnak be. Az állomások DHCP szerver segítségével kapják meg címzésüket, mely</w:t>
+        <w:t>L</w:t>
       </w:r>
       <w:r>
         <w:rPr>
           <w:sz w:val="28"/>
           <w:szCs w:val="28"/>
         </w:rPr>
-        <w:t xml:space="preserve"> </w:t>
+        <w:t xml:space="preserve"> jelöléssel az emeletszámmal rögtön utána)</w:t>
       </w:r>
       <w:r>
         <w:rPr>
           <w:sz w:val="28"/>
           <w:szCs w:val="28"/>
         </w:rPr>
-        <w:t xml:space="preserve">a </w:t>
+        <w:t xml:space="preserve"> elhelyezett routerek egyikébe futnak be. Az állomások DHCP szerver segítségével kapják meg címzésüket, mely</w:t>
       </w:r>
       <w:r>
         <w:rPr>
           <w:sz w:val="28"/>
           <w:szCs w:val="28"/>
         </w:rPr>
-        <w:t>harmadik szinten</w:t>
+        <w:t xml:space="preserve"> </w:t>
       </w:r>
       <w:r>
         <w:rPr>
           <w:sz w:val="28"/>
           <w:szCs w:val="28"/>
         </w:rPr>
-        <w:t xml:space="preserve"> lévő</w:t>
+        <w:t xml:space="preserve">a </w:t>
       </w:r>
       <w:r>
         <w:rPr>
           <w:sz w:val="28"/>
           <w:szCs w:val="28"/>
         </w:rPr>
-        <w:t xml:space="preserve"> szerverszobában található meg </w:t>
+        <w:t>harmadik szinten</w:t>
       </w:r>
       <w:r>
         <w:rPr>
           <w:sz w:val="28"/>
           <w:szCs w:val="28"/>
         </w:rPr>
-        <w:t xml:space="preserve">a </w:t>
+        <w:t xml:space="preserve"> lévő</w:t>
       </w:r>
       <w:r>
         <w:rPr>
           <w:sz w:val="28"/>
           <w:szCs w:val="28"/>
         </w:rPr>
-        <w:t>több</w:t>
+        <w:t xml:space="preserve"> szerverszobában található meg </w:t>
       </w:r>
       <w:r>
         <w:rPr>
           <w:sz w:val="28"/>
           <w:szCs w:val="28"/>
         </w:rPr>
-        <w:t>i</w:t>
+        <w:t xml:space="preserve">a </w:t>
       </w:r>
       <w:r>
         <w:rPr>
           <w:sz w:val="28"/>
           <w:szCs w:val="28"/>
         </w:rPr>
-        <w:t xml:space="preserve"> szerverrel (Email, FTP) egyetemben. Ezenkívül létesítettünk </w:t>
+        <w:t>több</w:t>
       </w:r>
       <w:r>
         <w:rPr>
           <w:sz w:val="28"/>
           <w:szCs w:val="28"/>
         </w:rPr>
-        <w:t xml:space="preserve">még </w:t>
+        <w:t>i</w:t>
       </w:r>
       <w:r>
         <w:rPr>
           <w:sz w:val="28"/>
           <w:szCs w:val="28"/>
         </w:rPr>
-        <w:t>az épületben vezetéknélküli internetkapcsolatot is</w:t>
+        <w:t xml:space="preserve"> szerverrel (Email, FTP) egyetemben. Ezenkívül létesítettünk </w:t>
       </w:r>
       <w:r>
         <w:rPr>
           <w:sz w:val="28"/>
           <w:szCs w:val="28"/>
         </w:rPr>
-        <w:t>, melyet az épület területén elhelyezett három wifis router szolgáltat</w:t>
+        <w:t xml:space="preserve">még </w:t>
       </w:r>
       <w:r>
         <w:rPr>
           <w:sz w:val="28"/>
           <w:szCs w:val="28"/>
         </w:rPr>
-        <w:t xml:space="preserve"> (WR-FL1, WR-FL2, WR-FL3)</w:t>
+        <w:t>az épületben vezetéknélküli internetkapcsolatot is</w:t>
       </w:r>
       <w:r>
         <w:rPr>
           <w:sz w:val="28"/>
           <w:szCs w:val="28"/>
         </w:rPr>
-        <w:t>,</w:t>
+        <w:t>, melyet az épület területén elhelyezett három wifis router szolgáltat</w:t>
       </w:r>
       <w:r>
         <w:rPr>
           <w:sz w:val="28"/>
           <w:szCs w:val="28"/>
         </w:rPr>
-        <w:t xml:space="preserve"> szintenként egy,</w:t>
+        <w:t xml:space="preserve"> (WR-FL1, WR-FL2, WR-FL3)</w:t>
       </w:r>
       <w:r>
         <w:rPr>
           <w:sz w:val="28"/>
           <w:szCs w:val="28"/>
         </w:rPr>
-        <w:t xml:space="preserve"> ami</w:t>
+        <w:t>,</w:t>
       </w:r>
       <w:r>
         <w:rPr>
           <w:sz w:val="28"/>
           <w:szCs w:val="28"/>
         </w:rPr>
-        <w:t>t</w:t>
+        <w:t xml:space="preserve"> szintenként egy,</w:t>
       </w:r>
       <w:r>
         <w:rPr>
           <w:sz w:val="28"/>
           <w:szCs w:val="28"/>
         </w:rPr>
-        <w:t xml:space="preserve"> egy </w:t>
+        <w:t xml:space="preserve"> ami</w:t>
       </w:r>
       <w:r>
         <w:rPr>
           <w:sz w:val="28"/>
           <w:szCs w:val="28"/>
         </w:rPr>
-        <w:t xml:space="preserve">Lenovo </w:t>
+        <w:t>t</w:t>
       </w:r>
       <w:r>
         <w:rPr>
           <w:sz w:val="28"/>
           <w:szCs w:val="28"/>
         </w:rPr>
-        <w:t>Legion 5</w:t>
+        <w:t xml:space="preserve"> egy </w:t>
       </w:r>
       <w:r>
         <w:rPr>
           <w:sz w:val="28"/>
           <w:szCs w:val="28"/>
         </w:rPr>
-        <w:t xml:space="preserve"> pro</w:t>
+        <w:t xml:space="preserve">Lenovo </w:t>
       </w:r>
       <w:r>
         <w:rPr>
           <w:sz w:val="28"/>
           <w:szCs w:val="28"/>
         </w:rPr>
-        <w:t xml:space="preserve"> és Acer Swift 14</w:t>
+        <w:t>Legion 5</w:t>
       </w:r>
       <w:r>
         <w:rPr>
           <w:sz w:val="28"/>
           <w:szCs w:val="28"/>
         </w:rPr>
-        <w:t>-</w:t>
+        <w:t xml:space="preserve"> pro</w:t>
       </w:r>
       <w:r>
         <w:rPr>
           <w:sz w:val="28"/>
           <w:szCs w:val="28"/>
         </w:rPr>
-        <w:t>e</w:t>
-      </w:r>
+        <w:t xml:space="preserve"> és </w:t>
+      </w:r>
+      <w:proofErr w:type="spellStart"/>
       <w:r>
         <w:rPr>
           <w:sz w:val="28"/>
           <w:szCs w:val="28"/>
         </w:rPr>
-        <w:t>l (továbbiakban laptop)</w:t>
-      </w:r>
+        <w:t>Acer</w:t>
+      </w:r>
+      <w:proofErr w:type="spellEnd"/>
       <w:r>
         <w:rPr>
           <w:sz w:val="28"/>
           <w:szCs w:val="28"/>
         </w:rPr>
-        <w:t xml:space="preserve"> és egy </w:t>
+        <w:t xml:space="preserve"> Swift 14</w:t>
       </w:r>
       <w:r>
         <w:rPr>
           <w:sz w:val="28"/>
           <w:szCs w:val="28"/>
         </w:rPr>
-        <w:t>Samsung Galaxy S20 FE QC 4G Dual SIM</w:t>
+        <w:t>-</w:t>
       </w:r>
       <w:r>
         <w:rPr>
           <w:sz w:val="28"/>
           <w:szCs w:val="28"/>
         </w:rPr>
-        <w:t xml:space="preserve">-mel (továbbiakban csak telefon) </w:t>
+        <w:t>e</w:t>
       </w:r>
       <w:r>
         <w:rPr>
           <w:sz w:val="28"/>
           <w:szCs w:val="28"/>
         </w:rPr>
-        <w:t>teszteltünk</w:t>
+        <w:t>l (továbbiakban laptop)</w:t>
       </w:r>
       <w:r>
         <w:rPr>
           <w:sz w:val="28"/>
           <w:szCs w:val="28"/>
         </w:rPr>
-        <w:t>. A hálózat biztonságáról a jogosultságkezeléssel</w:t>
+        <w:t xml:space="preserve"> és egy </w:t>
       </w:r>
       <w:r>
         <w:rPr>
           <w:sz w:val="28"/>
           <w:szCs w:val="28"/>
         </w:rPr>
-        <w:t>, a switcheken port biztonsággal</w:t>
+        <w:t xml:space="preserve">Samsung Galaxy S20 FE QC 4G </w:t>
+      </w:r>
+      <w:proofErr w:type="spellStart"/>
+      <w:r>
+        <w:rPr>
+          <w:sz w:val="28"/>
+          <w:szCs w:val="28"/>
+        </w:rPr>
+        <w:t>Dual</w:t>
+      </w:r>
+      <w:proofErr w:type="spellEnd"/>
+      <w:r>
+        <w:rPr>
+          <w:sz w:val="28"/>
+          <w:szCs w:val="28"/>
+        </w:rPr>
+        <w:t xml:space="preserve"> SIM</w:t>
+      </w:r>
+      <w:r>
+        <w:rPr>
+          <w:sz w:val="28"/>
+          <w:szCs w:val="28"/>
+        </w:rPr>
+        <w:t xml:space="preserve">-mel (továbbiakban csak telefon) </w:t>
+      </w:r>
+      <w:r>
+        <w:rPr>
+          <w:sz w:val="28"/>
+          <w:szCs w:val="28"/>
+        </w:rPr>
+        <w:t>teszteltünk</w:t>
+      </w:r>
+      <w:r>
+        <w:rPr>
+          <w:sz w:val="28"/>
+          <w:szCs w:val="28"/>
+        </w:rPr>
+        <w:t>. A hálózat biztonságáról a jogosultságkezeléssel</w:t>
+      </w:r>
+      <w:r>
+        <w:rPr>
+          <w:sz w:val="28"/>
+          <w:szCs w:val="28"/>
+        </w:rPr>
+        <w:t xml:space="preserve">, a </w:t>
+      </w:r>
+      <w:proofErr w:type="spellStart"/>
+      <w:r>
+        <w:rPr>
+          <w:sz w:val="28"/>
+          <w:szCs w:val="28"/>
+        </w:rPr>
+        <w:t>switcheken</w:t>
+      </w:r>
+      <w:proofErr w:type="spellEnd"/>
+      <w:r>
+        <w:rPr>
+          <w:sz w:val="28"/>
+          <w:szCs w:val="28"/>
+        </w:rPr>
+        <w:t xml:space="preserve"> port biztonsággal</w:t>
       </w:r>
       <w:r>
         <w:rPr>
@@ -848,31 +916,22 @@
       </w:pPr>
       <w:r>
         <w:rPr>
-          <w:sz w:val="48"/>
-          <w:szCs w:val="48"/>
-        </w:rPr>
-        <w:t>A teljes hálózat logikai terve:</w:t>
-      </w:r>
-    </w:p>
-    <w:p>
-      <w:pPr>
-        <w:spacing w:after="360"/>
-        <w:jc w:val="both"/>
-        <w:rPr>
-          <w:sz w:val="28"/>
-          <w:szCs w:val="28"/>
-        </w:rPr>
-      </w:pPr>
-      <w:r>
-        <w:rPr>
           <w:noProof/>
           <w:sz w:val="28"/>
           <w:szCs w:val="28"/>
         </w:rPr>
         <w:drawing>
-          <wp:inline distT="0" distB="0" distL="0" distR="0" wp14:anchorId="774E9E5A" wp14:editId="5DEC1233">
-            <wp:extent cx="5760720" cy="2671445"/>
-            <wp:effectExtent l="0" t="0" r="0" b="0"/>
+          <wp:anchor distT="0" distB="0" distL="114300" distR="114300" simplePos="0" relativeHeight="251739136" behindDoc="0" locked="0" layoutInCell="1" allowOverlap="1" wp14:anchorId="774E9E5A" wp14:editId="1D9AE240">
+            <wp:simplePos x="0" y="0"/>
+            <wp:positionH relativeFrom="column">
+              <wp:posOffset>-582295</wp:posOffset>
+            </wp:positionH>
+            <wp:positionV relativeFrom="paragraph">
+              <wp:posOffset>604520</wp:posOffset>
+            </wp:positionV>
+            <wp:extent cx="6911975" cy="3204845"/>
+            <wp:effectExtent l="0" t="0" r="3175" b="0"/>
+            <wp:wrapTopAndBottom/>
             <wp:docPr id="1716301289" name="Kép 1" descr="A képen diagram, Színesség, sor, tervezés látható&#10;&#10;Automatikusan generált leírás"/>
             <wp:cNvGraphicFramePr>
               <a:graphicFrameLocks xmlns:a="http://schemas.openxmlformats.org/drawingml/2006/main" noChangeAspect="1"/>
@@ -885,7 +944,13 @@
                     <pic:cNvPicPr/>
                   </pic:nvPicPr>
                   <pic:blipFill>
-                    <a:blip r:embed="rId11"/>
+                    <a:blip r:embed="rId11">
+                      <a:extLst>
+                        <a:ext uri="{28A0092B-C50C-407E-A947-70E740481C1C}">
+                          <a14:useLocalDpi xmlns:a14="http://schemas.microsoft.com/office/drawing/2010/main" val="0"/>
+                        </a:ext>
+                      </a:extLst>
+                    </a:blip>
                     <a:stretch>
                       <a:fillRect/>
                     </a:stretch>
@@ -893,7 +958,7 @@
                   <pic:spPr>
                     <a:xfrm>
                       <a:off x="0" y="0"/>
-                      <a:ext cx="5760720" cy="2671445"/>
+                      <a:ext cx="6911975" cy="3204845"/>
                     </a:xfrm>
                     <a:prstGeom prst="rect">
                       <a:avLst/>
@@ -902,8 +967,21 @@
                 </pic:pic>
               </a:graphicData>
             </a:graphic>
-          </wp:inline>
+            <wp14:sizeRelH relativeFrom="margin">
+              <wp14:pctWidth>0</wp14:pctWidth>
+            </wp14:sizeRelH>
+            <wp14:sizeRelV relativeFrom="margin">
+              <wp14:pctHeight>0</wp14:pctHeight>
+            </wp14:sizeRelV>
+          </wp:anchor>
         </w:drawing>
+      </w:r>
+      <w:r>
+        <w:rPr>
+          <w:sz w:val="48"/>
+          <w:szCs w:val="48"/>
+        </w:rPr>
+        <w:t>A teljes hálózat logikai terve:</w:t>
       </w:r>
     </w:p>
     <w:p>
@@ -12332,7 +12410,23 @@
           <w:sz w:val="32"/>
           <w:szCs w:val="32"/>
         </w:rPr>
-        <w:t>Használt jelszavaink:</w:t>
+        <w:t xml:space="preserve">Használt </w:t>
+      </w:r>
+      <w:proofErr w:type="spellStart"/>
+      <w:r>
+        <w:rPr>
+          <w:sz w:val="32"/>
+          <w:szCs w:val="32"/>
+        </w:rPr>
+        <w:t>jelszavaink</w:t>
+      </w:r>
+      <w:proofErr w:type="spellEnd"/>
+      <w:r>
+        <w:rPr>
+          <w:sz w:val="32"/>
+          <w:szCs w:val="32"/>
+        </w:rPr>
+        <w:t>:</w:t>
       </w:r>
     </w:p>
     <w:tbl>
@@ -12514,6 +12608,7 @@
                 <w:lang w:eastAsia="hu-HU"/>
               </w:rPr>
             </w:pPr>
+            <w:proofErr w:type="spellStart"/>
             <w:r>
               <w:rPr>
                 <w:rFonts w:ascii="Calibri" w:eastAsia="Times New Roman" w:hAnsi="Calibri" w:cs="Calibri"/>
@@ -12522,6 +12617,7 @@
               </w:rPr>
               <w:t>admin</w:t>
             </w:r>
+            <w:proofErr w:type="spellEnd"/>
           </w:p>
         </w:tc>
         <w:tc>
@@ -12585,13 +12681,23 @@
                 <w:lang w:eastAsia="hu-HU"/>
               </w:rPr>
             </w:pPr>
-            <w:r>
-              <w:rPr>
-                <w:rFonts w:ascii="Calibri" w:eastAsia="Times New Roman" w:hAnsi="Calibri" w:cs="Calibri"/>
-                <w:color w:val="000000"/>
-                <w:lang w:eastAsia="hu-HU"/>
-              </w:rPr>
-              <w:t>Privileged EXEC</w:t>
+            <w:proofErr w:type="spellStart"/>
+            <w:r>
+              <w:rPr>
+                <w:rFonts w:ascii="Calibri" w:eastAsia="Times New Roman" w:hAnsi="Calibri" w:cs="Calibri"/>
+                <w:color w:val="000000"/>
+                <w:lang w:eastAsia="hu-HU"/>
+              </w:rPr>
+              <w:t>Privileged</w:t>
+            </w:r>
+            <w:proofErr w:type="spellEnd"/>
+            <w:r>
+              <w:rPr>
+                <w:rFonts w:ascii="Calibri" w:eastAsia="Times New Roman" w:hAnsi="Calibri" w:cs="Calibri"/>
+                <w:color w:val="000000"/>
+                <w:lang w:eastAsia="hu-HU"/>
+              </w:rPr>
+              <w:t xml:space="preserve"> EXEC</w:t>
             </w:r>
           </w:p>
         </w:tc>
@@ -12722,6 +12828,7 @@
                 <w:lang w:eastAsia="hu-HU"/>
               </w:rPr>
             </w:pPr>
+            <w:proofErr w:type="spellStart"/>
             <w:r>
               <w:rPr>
                 <w:rFonts w:ascii="Calibri" w:eastAsia="Times New Roman" w:hAnsi="Calibri" w:cs="Calibri"/>
@@ -12730,6 +12837,7 @@
               </w:rPr>
               <w:t>A.Boglárka</w:t>
             </w:r>
+            <w:proofErr w:type="spellEnd"/>
           </w:p>
         </w:tc>
         <w:tc>
@@ -12930,6 +13038,7 @@
                 <w:lang w:eastAsia="hu-HU"/>
               </w:rPr>
             </w:pPr>
+            <w:proofErr w:type="spellStart"/>
             <w:r>
               <w:rPr>
                 <w:rFonts w:ascii="Calibri" w:eastAsia="Times New Roman" w:hAnsi="Calibri" w:cs="Calibri"/>
@@ -12938,6 +13047,7 @@
               </w:rPr>
               <w:t>admin</w:t>
             </w:r>
+            <w:proofErr w:type="spellEnd"/>
           </w:p>
         </w:tc>
         <w:tc>
@@ -13034,6 +13144,7 @@
                 <w:lang w:eastAsia="hu-HU"/>
               </w:rPr>
             </w:pPr>
+            <w:proofErr w:type="spellStart"/>
             <w:r>
               <w:rPr>
                 <w:rFonts w:ascii="Calibri" w:eastAsia="Times New Roman" w:hAnsi="Calibri" w:cs="Calibri"/>
@@ -13042,6 +13153,7 @@
               </w:rPr>
               <w:t>user</w:t>
             </w:r>
+            <w:proofErr w:type="spellEnd"/>
           </w:p>
         </w:tc>
         <w:tc>
@@ -13138,6 +13250,7 @@
                 <w:lang w:eastAsia="hu-HU"/>
               </w:rPr>
             </w:pPr>
+            <w:proofErr w:type="spellStart"/>
             <w:r>
               <w:rPr>
                 <w:rFonts w:ascii="Calibri" w:eastAsia="Times New Roman" w:hAnsi="Calibri" w:cs="Calibri"/>
@@ -13146,6 +13259,7 @@
               </w:rPr>
               <w:t>guest</w:t>
             </w:r>
+            <w:proofErr w:type="spellEnd"/>
           </w:p>
         </w:tc>
         <w:tc>
@@ -16285,11 +16399,15 @@
       <w:pPr>
         <w:pStyle w:val="Kpalrs"/>
         <w:tabs>
+          <w:tab w:val="left" w:pos="709"/>
           <w:tab w:val="left" w:pos="5954"/>
         </w:tabs>
         <w:spacing w:before="360"/>
       </w:pPr>
       <w:bookmarkStart w:id="0" w:name="_Hlk150628543"/>
+      <w:r>
+        <w:tab/>
+      </w:r>
       <w:r>
         <w:t>LP-1-ről elérjük a HTTP szervert</w:t>
       </w:r>
@@ -16532,7 +16650,29 @@
           <w:sz w:val="18"/>
           <w:szCs w:val="18"/>
         </w:rPr>
-        <w:t>Az R1-FL3- ból elérjük az FTP szervert</w:t>
+        <w:t xml:space="preserve">Az R1-FL3- </w:t>
+      </w:r>
+      <w:proofErr w:type="spellStart"/>
+      <w:r>
+        <w:rPr>
+          <w:i/>
+          <w:iCs/>
+          <w:color w:val="44546A" w:themeColor="text2"/>
+          <w:sz w:val="18"/>
+          <w:szCs w:val="18"/>
+        </w:rPr>
+        <w:t>ból</w:t>
+      </w:r>
+      <w:proofErr w:type="spellEnd"/>
+      <w:r>
+        <w:rPr>
+          <w:i/>
+          <w:iCs/>
+          <w:color w:val="44546A" w:themeColor="text2"/>
+          <w:sz w:val="18"/>
+          <w:szCs w:val="18"/>
+        </w:rPr>
+        <w:t xml:space="preserve"> elérjük az FTP szervert</w:t>
       </w:r>
       <w:r>
         <w:rPr>
@@ -16934,7 +17074,14 @@
           <w:sz w:val="32"/>
           <w:szCs w:val="32"/>
         </w:rPr>
-        <w:t>SSH:</w:t>
+        <w:t>Távoli hozzáférés, SSH</w:t>
+      </w:r>
+      <w:r>
+        <w:rPr>
+          <w:sz w:val="32"/>
+          <w:szCs w:val="32"/>
+        </w:rPr>
+        <w:t>:</w:t>
       </w:r>
     </w:p>
     <w:p>
@@ -17444,9 +17591,11 @@
       <w:r>
         <w:t xml:space="preserve">n lévő </w:t>
       </w:r>
+      <w:proofErr w:type="spellStart"/>
       <w:r>
         <w:t>WR_eloszto</w:t>
       </w:r>
+      <w:proofErr w:type="spellEnd"/>
       <w:r>
         <w:t xml:space="preserve"> routert</w:t>
       </w:r>
@@ -17473,6 +17622,137 @@
         </w:rPr>
         <w:lastRenderedPageBreak/>
         <w:t>Csapatfelosztás</w:t>
+      </w:r>
+    </w:p>
+    <w:p>
+      <w:pPr>
+        <w:rPr>
+          <w:sz w:val="28"/>
+          <w:szCs w:val="28"/>
+        </w:rPr>
+      </w:pPr>
+      <w:r>
+        <w:rPr>
+          <w:sz w:val="28"/>
+          <w:szCs w:val="28"/>
+        </w:rPr>
+        <w:t>Kőhalmi</w:t>
+      </w:r>
+      <w:r>
+        <w:rPr>
+          <w:sz w:val="32"/>
+          <w:szCs w:val="32"/>
+        </w:rPr>
+        <w:t xml:space="preserve"> Péter Lajos: </w:t>
+      </w:r>
+      <w:r>
+        <w:rPr>
+          <w:sz w:val="28"/>
+          <w:szCs w:val="28"/>
+        </w:rPr>
+        <w:t xml:space="preserve">Fizikai topológia létrehozása, DHCP szerver </w:t>
+      </w:r>
+      <w:r>
+        <w:rPr>
+          <w:sz w:val="28"/>
+          <w:szCs w:val="28"/>
+        </w:rPr>
+        <w:t>tökéletesítése</w:t>
+      </w:r>
+      <w:r>
+        <w:rPr>
+          <w:sz w:val="28"/>
+          <w:szCs w:val="28"/>
+        </w:rPr>
+        <w:t xml:space="preserve">, EMAIL szerver létrehozása, HTTP szerver létesítése, </w:t>
+      </w:r>
+      <w:r>
+        <w:rPr>
+          <w:sz w:val="28"/>
+          <w:szCs w:val="28"/>
+        </w:rPr>
+        <w:t>v</w:t>
+      </w:r>
+      <w:r>
+        <w:rPr>
+          <w:sz w:val="28"/>
+          <w:szCs w:val="28"/>
+        </w:rPr>
+        <w:t xml:space="preserve">ezetéknélküli hálózat alkotása, </w:t>
+      </w:r>
+      <w:proofErr w:type="spellStart"/>
+      <w:r>
+        <w:rPr>
+          <w:sz w:val="28"/>
+          <w:szCs w:val="28"/>
+        </w:rPr>
+        <w:t>csomatovábbítás</w:t>
+      </w:r>
+      <w:proofErr w:type="spellEnd"/>
+      <w:r>
+        <w:rPr>
+          <w:sz w:val="28"/>
+          <w:szCs w:val="28"/>
+        </w:rPr>
+        <w:t xml:space="preserve"> ellenőrzése</w:t>
+      </w:r>
+    </w:p>
+    <w:p>
+      <w:pPr>
+        <w:rPr>
+          <w:sz w:val="28"/>
+          <w:szCs w:val="28"/>
+        </w:rPr>
+      </w:pPr>
+      <w:r>
+        <w:rPr>
+          <w:sz w:val="28"/>
+          <w:szCs w:val="28"/>
+        </w:rPr>
+        <w:t>Laczkó Dávid: Hálózatbiztonság megtervezése és végrehajtása, Vezetéknélküli hálózat tökéletesítése, DHCP kiosztás ellenőrzése, csomagtovábbítás elkészítése, dokumentálás</w:t>
+      </w:r>
+      <w:r>
+        <w:rPr>
+          <w:sz w:val="28"/>
+          <w:szCs w:val="28"/>
+        </w:rPr>
+        <w:t xml:space="preserve"> és tesztelés</w:t>
+      </w:r>
+      <w:r>
+        <w:rPr>
+          <w:sz w:val="28"/>
+          <w:szCs w:val="28"/>
+        </w:rPr>
+        <w:t xml:space="preserve"> segítése</w:t>
+      </w:r>
+    </w:p>
+    <w:p>
+      <w:pPr>
+        <w:rPr>
+          <w:sz w:val="28"/>
+          <w:szCs w:val="28"/>
+        </w:rPr>
+      </w:pPr>
+      <w:r>
+        <w:rPr>
+          <w:sz w:val="28"/>
+          <w:szCs w:val="28"/>
+        </w:rPr>
+        <w:t>Czipri Gergő Bertalan: Logikai topológia megtervezése, DHCP szerver konfigurálása, FTP szerver létesítése,</w:t>
+      </w:r>
+      <w:r>
+        <w:rPr>
+          <w:sz w:val="28"/>
+          <w:szCs w:val="28"/>
+        </w:rPr>
+        <w:t xml:space="preserve"> elnevezési séma kidolgozása, csomagtovábbítás ellenőrzése, </w:t>
+      </w:r>
+      <w:r>
+        <w:rPr>
+          <w:sz w:val="28"/>
+          <w:szCs w:val="28"/>
+        </w:rPr>
+        <w:t>dokumentáció elkészítése</w:t>
       </w:r>
     </w:p>
     <w:p>

</xml_diff>